<commit_message>
Added notes as for conception and interface functions to implement automized smart parking.
</commit_message>
<xml_diff>
--- a/OR/car_parking_project/notes_for_parking.docx
+++ b/OR/car_parking_project/notes_for_parking.docx
@@ -352,6 +352,1417 @@
     </w:p>
     <w:p>
       <w:pPr>
+        <w:shd w:val="clear" w:color="auto" w:fill="FFFFFF"/>
+        <w:spacing w:before="100" w:beforeAutospacing="1" w:after="0" w:line="240" w:lineRule="auto"/>
+        <w:rPr>
+          <w:rFonts w:ascii="Open Sans" w:hAnsi="Open Sans"/>
+          <w:color w:val="777777"/>
+          <w:sz w:val="24"/>
+          <w:szCs w:val="24"/>
+        </w:rPr>
+      </w:pPr>
+      <w:r>
+        <w:rPr>
+          <w:rFonts w:ascii="Open Sans" w:hAnsi="Open Sans"/>
+          <w:color w:val="777777"/>
+          <w:sz w:val="24"/>
+          <w:szCs w:val="24"/>
+          <w:lang w:val="en-US"/>
+        </w:rPr>
+        <w:t>Keywords: stakeholder (interested side),</w:t>
+      </w:r>
+      <w:r>
+        <w:rPr>
+          <w:rFonts w:ascii="Open Sans" w:hAnsi="Open Sans"/>
+          <w:color w:val="777777"/>
+          <w:sz w:val="24"/>
+          <w:szCs w:val="24"/>
+          <w:lang w:val="en-US"/>
+        </w:rPr>
+        <w:t xml:space="preserve"> </w:t>
+      </w:r>
+      <w:r>
+        <w:rPr>
+          <w:rFonts w:ascii="Open Sans" w:hAnsi="Open Sans"/>
+          <w:color w:val="777777"/>
+          <w:sz w:val="24"/>
+          <w:szCs w:val="24"/>
+          <w:lang w:val="en-US"/>
+        </w:rPr>
+        <w:t>ITS architecture</w:t>
+      </w:r>
+      <w:r>
+        <w:rPr>
+          <w:rFonts w:ascii="Open Sans" w:hAnsi="Open Sans"/>
+          <w:color w:val="777777"/>
+          <w:sz w:val="24"/>
+          <w:szCs w:val="24"/>
+          <w:lang w:val="en-US"/>
+        </w:rPr>
+        <w:t xml:space="preserve">, </w:t>
+      </w:r>
+      <w:r>
+        <w:rPr>
+          <w:rFonts w:ascii="Open Sans" w:hAnsi="Open Sans"/>
+          <w:color w:val="777777"/>
+          <w:sz w:val="24"/>
+          <w:szCs w:val="24"/>
+          <w:lang w:val="en-US"/>
+        </w:rPr>
+        <w:t>RF(radio frequencies) communication,</w:t>
+      </w:r>
+    </w:p>
+    <w:p>
+      <w:pPr>
+        <w:shd w:val="clear" w:color="auto" w:fill="FFFFFF"/>
+        <w:spacing w:before="100" w:beforeAutospacing="1" w:after="0" w:line="240" w:lineRule="auto"/>
+        <w:rPr>
+          <w:rFonts w:ascii="Arial" w:hAnsi="Arial" w:cs="Arial"/>
+          <w:sz w:val="16"/>
+          <w:szCs w:val="16"/>
+          <w:shd w:val="clear" w:color="auto" w:fill="FFFFFF"/>
+          <w:lang w:val="en-US"/>
+        </w:rPr>
+      </w:pPr>
+      <w:r>
+        <w:rPr>
+          <w:rFonts w:ascii="Arial" w:hAnsi="Arial" w:cs="Arial"/>
+          <w:sz w:val="16"/>
+          <w:szCs w:val="16"/>
+          <w:shd w:val="clear" w:color="auto" w:fill="FFFFFF"/>
+          <w:lang w:val="en-US"/>
+        </w:rPr>
+        <w:t>T</w:t>
+      </w:r>
+      <w:r>
+        <w:rPr>
+          <w:rFonts w:ascii="Arial" w:hAnsi="Arial" w:cs="Arial"/>
+          <w:sz w:val="16"/>
+          <w:szCs w:val="16"/>
+          <w:shd w:val="clear" w:color="auto" w:fill="FFFFFF"/>
+        </w:rPr>
+        <w:t>he impact of SmartPark at BWI has been</w:t>
+      </w:r>
+      <w:r>
+        <w:rPr>
+          <w:rFonts w:ascii="Arial" w:hAnsi="Arial" w:cs="Arial"/>
+          <w:sz w:val="15"/>
+          <w:szCs w:val="15"/>
+        </w:rPr>
+        <w:br/>
+      </w:r>
+      <w:r>
+        <w:rPr>
+          <w:rFonts w:ascii="Arial" w:hAnsi="Arial" w:cs="Arial"/>
+          <w:sz w:val="16"/>
+          <w:szCs w:val="16"/>
+          <w:shd w:val="clear" w:color="auto" w:fill="FFFFFF"/>
+        </w:rPr>
+        <w:t>tremendous—it has not only made parking easier and faster , but it</w:t>
+      </w:r>
+      <w:r>
+        <w:rPr>
+          <w:rFonts w:ascii="Arial" w:hAnsi="Arial" w:cs="Arial"/>
+          <w:sz w:val="15"/>
+          <w:szCs w:val="15"/>
+        </w:rPr>
+        <w:br/>
+      </w:r>
+      <w:r>
+        <w:rPr>
+          <w:rFonts w:ascii="Arial" w:hAnsi="Arial" w:cs="Arial"/>
+          <w:sz w:val="16"/>
+          <w:szCs w:val="16"/>
+          <w:shd w:val="clear" w:color="auto" w:fill="FFFFFF"/>
+        </w:rPr>
+        <w:t>has improved customer satisfaction and reduced illegal parking</w:t>
+      </w:r>
+    </w:p>
+    <w:p>
+      <w:pPr>
+        <w:shd w:val="clear" w:color="auto" w:fill="FFFFFF"/>
+        <w:spacing w:before="100" w:beforeAutospacing="1" w:after="0" w:line="240" w:lineRule="auto"/>
+        <w:rPr>
+          <w:rFonts w:ascii="Open Sans" w:hAnsi="Open Sans"/>
+          <w:color w:val="777777"/>
+          <w:sz w:val="24"/>
+          <w:szCs w:val="24"/>
+          <w:lang w:val="en-US"/>
+        </w:rPr>
+      </w:pPr>
+    </w:p>
+    <w:p>
+      <w:pPr>
+        <w:rPr>
+          <w:rFonts w:ascii="Arial" w:hAnsi="Arial" w:cs="Arial"/>
+          <w:sz w:val="16"/>
+          <w:szCs w:val="16"/>
+          <w:shd w:val="clear" w:color="auto" w:fill="FFFFFF"/>
+          <w:lang w:val="en-US"/>
+        </w:rPr>
+      </w:pPr>
+      <w:r>
+        <w:rPr>
+          <w:rFonts w:ascii="Arial" w:hAnsi="Arial" w:cs="Arial"/>
+          <w:sz w:val="16"/>
+          <w:szCs w:val="16"/>
+          <w:shd w:val="clear" w:color="auto" w:fill="FFFFFF"/>
+          <w:lang w:val="en-US"/>
+        </w:rPr>
+        <w:t>T</w:t>
+      </w:r>
+      <w:r>
+        <w:rPr>
+          <w:rFonts w:ascii="Arial" w:hAnsi="Arial" w:cs="Arial"/>
+          <w:sz w:val="16"/>
+          <w:szCs w:val="16"/>
+          <w:shd w:val="clear" w:color="auto" w:fill="FFFFFF"/>
+        </w:rPr>
+        <w:t>he system has reduced</w:t>
+      </w:r>
+      <w:r>
+        <w:rPr>
+          <w:rFonts w:ascii="Arial" w:hAnsi="Arial" w:cs="Arial"/>
+          <w:sz w:val="16"/>
+          <w:szCs w:val="16"/>
+          <w:shd w:val="clear" w:color="auto" w:fill="FFFFFF"/>
+          <w:lang w:val="en-US"/>
+        </w:rPr>
+        <w:t xml:space="preserve"> </w:t>
+      </w:r>
+      <w:r>
+        <w:rPr>
+          <w:rFonts w:ascii="Arial" w:hAnsi="Arial" w:cs="Arial"/>
+          <w:sz w:val="16"/>
+          <w:szCs w:val="16"/>
+          <w:shd w:val="clear" w:color="auto" w:fill="FFFFFF"/>
+        </w:rPr>
+        <w:t>congestion in and</w:t>
+      </w:r>
+      <w:r>
+        <w:rPr>
+          <w:rFonts w:ascii="Arial" w:hAnsi="Arial" w:cs="Arial"/>
+          <w:sz w:val="15"/>
+          <w:szCs w:val="15"/>
+          <w:lang w:val="en-US"/>
+        </w:rPr>
+        <w:t xml:space="preserve"> </w:t>
+      </w:r>
+      <w:r>
+        <w:rPr>
+          <w:rFonts w:ascii="Arial" w:hAnsi="Arial" w:cs="Arial"/>
+          <w:sz w:val="16"/>
+          <w:szCs w:val="16"/>
+          <w:shd w:val="clear" w:color="auto" w:fill="FFFFFF"/>
+        </w:rPr>
+        <w:t>around parking facilities</w:t>
+      </w:r>
+    </w:p>
+    <w:p>
+      <w:pPr>
+        <w:rPr>
+          <w:rFonts w:ascii="Arial" w:hAnsi="Arial" w:cs="Arial"/>
+          <w:sz w:val="16"/>
+          <w:szCs w:val="16"/>
+          <w:shd w:val="clear" w:color="auto" w:fill="FFFFFF"/>
+          <w:lang w:val="en-US"/>
+        </w:rPr>
+      </w:pPr>
+      <w:r>
+        <w:rPr>
+          <w:rFonts w:ascii="Arial" w:hAnsi="Arial" w:cs="Arial"/>
+          <w:sz w:val="16"/>
+          <w:szCs w:val="16"/>
+          <w:shd w:val="clear" w:color="auto" w:fill="FFFFFF"/>
+        </w:rPr>
+        <w:t>advanced parking management</w:t>
+      </w:r>
+      <w:r>
+        <w:rPr>
+          <w:rFonts w:ascii="Arial" w:hAnsi="Arial" w:cs="Arial"/>
+          <w:sz w:val="16"/>
+          <w:szCs w:val="16"/>
+          <w:shd w:val="clear" w:color="auto" w:fill="FFFFFF"/>
+          <w:lang w:val="en-US"/>
+        </w:rPr>
+        <w:t xml:space="preserve"> </w:t>
+      </w:r>
+      <w:r>
+        <w:rPr>
+          <w:rFonts w:ascii="Arial" w:hAnsi="Arial" w:cs="Arial"/>
+          <w:sz w:val="16"/>
+          <w:szCs w:val="16"/>
+          <w:shd w:val="clear" w:color="auto" w:fill="FFFFFF"/>
+        </w:rPr>
+        <w:t>increased the</w:t>
+      </w:r>
+      <w:r>
+        <w:rPr>
+          <w:rFonts w:ascii="Arial" w:hAnsi="Arial" w:cs="Arial"/>
+          <w:sz w:val="15"/>
+          <w:szCs w:val="15"/>
+        </w:rPr>
+        <w:br/>
+      </w:r>
+      <w:r>
+        <w:rPr>
+          <w:rFonts w:ascii="Arial" w:hAnsi="Arial" w:cs="Arial"/>
+          <w:sz w:val="16"/>
+          <w:szCs w:val="16"/>
+          <w:shd w:val="clear" w:color="auto" w:fill="FFFFFF"/>
+        </w:rPr>
+        <w:t>probability that commuters would leave their personal automobile</w:t>
+      </w:r>
+      <w:r>
+        <w:rPr>
+          <w:rFonts w:ascii="Arial" w:hAnsi="Arial" w:cs="Arial"/>
+          <w:sz w:val="15"/>
+          <w:szCs w:val="15"/>
+        </w:rPr>
+        <w:br/>
+      </w:r>
+      <w:r>
+        <w:rPr>
+          <w:rFonts w:ascii="Arial" w:hAnsi="Arial" w:cs="Arial"/>
+          <w:sz w:val="16"/>
+          <w:szCs w:val="16"/>
+          <w:shd w:val="clear" w:color="auto" w:fill="FFFFFF"/>
+        </w:rPr>
+        <w:t>and switch to transit.</w:t>
+      </w:r>
+    </w:p>
+    <w:p>
+      <w:pPr>
+        <w:rPr>
+          <w:rFonts w:ascii="Arial" w:hAnsi="Arial" w:cs="Arial"/>
+          <w:sz w:val="16"/>
+          <w:szCs w:val="16"/>
+          <w:shd w:val="clear" w:color="auto" w:fill="FFFFFF"/>
+          <w:lang w:val="en-US"/>
+        </w:rPr>
+      </w:pPr>
+      <w:r>
+        <w:rPr>
+          <w:rFonts w:ascii="Arial" w:hAnsi="Arial" w:cs="Arial"/>
+          <w:sz w:val="16"/>
+          <w:szCs w:val="16"/>
+          <w:shd w:val="clear" w:color="auto" w:fill="FFFFFF"/>
+        </w:rPr>
+        <w:t>people in a hurry want to know the answers to three main questions:</w:t>
+      </w:r>
+      <w:r>
+        <w:rPr>
+          <w:rFonts w:ascii="Arial" w:hAnsi="Arial" w:cs="Arial"/>
+          <w:sz w:val="15"/>
+          <w:szCs w:val="15"/>
+        </w:rPr>
+        <w:br/>
+      </w:r>
+      <w:r>
+        <w:rPr>
+          <w:rFonts w:ascii="Arial" w:hAnsi="Arial" w:cs="Arial"/>
+          <w:sz w:val="16"/>
+          <w:szCs w:val="16"/>
+          <w:shd w:val="clear" w:color="auto" w:fill="FFFFFF"/>
+        </w:rPr>
+        <w:t>“Where are parking facilities close to my destination?”, “Is there an</w:t>
+      </w:r>
+      <w:r>
+        <w:rPr>
+          <w:rFonts w:ascii="Arial" w:hAnsi="Arial" w:cs="Arial"/>
+          <w:sz w:val="15"/>
+          <w:szCs w:val="15"/>
+        </w:rPr>
+        <w:br/>
+      </w:r>
+      <w:r>
+        <w:rPr>
+          <w:rFonts w:ascii="Arial" w:hAnsi="Arial" w:cs="Arial"/>
+          <w:sz w:val="16"/>
+          <w:szCs w:val="16"/>
+          <w:shd w:val="clear" w:color="auto" w:fill="FFFFFF"/>
+        </w:rPr>
+        <w:t>open spot in the facility I choose?”, and “How much is this going to cost</w:t>
+      </w:r>
+      <w:r>
+        <w:rPr>
+          <w:rFonts w:ascii="Arial" w:hAnsi="Arial" w:cs="Arial"/>
+          <w:sz w:val="15"/>
+          <w:szCs w:val="15"/>
+        </w:rPr>
+        <w:br/>
+      </w:r>
+      <w:r>
+        <w:rPr>
+          <w:rFonts w:ascii="Arial" w:hAnsi="Arial" w:cs="Arial"/>
+          <w:sz w:val="16"/>
+          <w:szCs w:val="16"/>
+          <w:shd w:val="clear" w:color="auto" w:fill="FFFFFF"/>
+        </w:rPr>
+        <w:t>me in time and parking fees?”</w:t>
+      </w:r>
+    </w:p>
+    <w:p>
+      <w:pPr>
+        <w:rPr>
+          <w:rFonts w:ascii="Arial" w:hAnsi="Arial" w:cs="Arial"/>
+          <w:sz w:val="16"/>
+          <w:szCs w:val="16"/>
+          <w:shd w:val="clear" w:color="auto" w:fill="FFFFFF"/>
+          <w:lang w:val="en-US"/>
+        </w:rPr>
+      </w:pPr>
+      <w:r>
+        <w:rPr>
+          <w:rFonts w:ascii="Arial" w:hAnsi="Arial" w:cs="Arial"/>
+          <w:sz w:val="16"/>
+          <w:szCs w:val="16"/>
+          <w:shd w:val="clear" w:color="auto" w:fill="FFFFFF"/>
+          <w:lang w:val="en-US"/>
+        </w:rPr>
+        <w:t>a</w:t>
+      </w:r>
+      <w:r>
+        <w:rPr>
+          <w:rFonts w:ascii="Arial" w:hAnsi="Arial" w:cs="Arial"/>
+          <w:sz w:val="16"/>
+          <w:szCs w:val="16"/>
+          <w:shd w:val="clear" w:color="auto" w:fill="FFFFFF"/>
+        </w:rPr>
+        <w:t>s they circle</w:t>
+      </w:r>
+      <w:r>
+        <w:rPr>
+          <w:rFonts w:ascii="Arial" w:hAnsi="Arial" w:cs="Arial"/>
+          <w:sz w:val="15"/>
+          <w:szCs w:val="15"/>
+        </w:rPr>
+        <w:br/>
+      </w:r>
+      <w:r>
+        <w:rPr>
+          <w:rFonts w:ascii="Arial" w:hAnsi="Arial" w:cs="Arial"/>
+          <w:sz w:val="16"/>
+          <w:szCs w:val="16"/>
+          <w:shd w:val="clear" w:color="auto" w:fill="FFFFFF"/>
+        </w:rPr>
+        <w:t>from floor to floor in a parking garage looking for an empty space,</w:t>
+      </w:r>
+      <w:r>
+        <w:rPr>
+          <w:rFonts w:ascii="Arial" w:hAnsi="Arial" w:cs="Arial"/>
+          <w:sz w:val="15"/>
+          <w:szCs w:val="15"/>
+        </w:rPr>
+        <w:br/>
+      </w:r>
+      <w:r>
+        <w:rPr>
+          <w:rFonts w:ascii="Arial" w:hAnsi="Arial" w:cs="Arial"/>
+          <w:sz w:val="16"/>
+          <w:szCs w:val="16"/>
+          <w:shd w:val="clear" w:color="auto" w:fill="FFFFFF"/>
+        </w:rPr>
+        <w:t>frustration begins to mount. In desperation, some travelers are tempted</w:t>
+      </w:r>
+      <w:r>
+        <w:rPr>
+          <w:rFonts w:ascii="Arial" w:hAnsi="Arial" w:cs="Arial"/>
+          <w:sz w:val="15"/>
+          <w:szCs w:val="15"/>
+        </w:rPr>
+        <w:br/>
+      </w:r>
+      <w:r>
+        <w:rPr>
+          <w:rFonts w:ascii="Arial" w:hAnsi="Arial" w:cs="Arial"/>
+          <w:sz w:val="16"/>
+          <w:szCs w:val="16"/>
+          <w:shd w:val="clear" w:color="auto" w:fill="FFFFFF"/>
+        </w:rPr>
+        <w:t>to park illegally in fire lanes or other restricted areas.</w:t>
+      </w:r>
+    </w:p>
+    <w:p>
+      <w:pPr>
+        <w:rPr>
+          <w:rFonts w:ascii="Arial" w:hAnsi="Arial" w:cs="Arial"/>
+          <w:sz w:val="16"/>
+          <w:szCs w:val="16"/>
+          <w:shd w:val="clear" w:color="auto" w:fill="FFFFFF"/>
+          <w:lang w:val="en-US"/>
+        </w:rPr>
+      </w:pPr>
+      <w:r>
+        <w:rPr>
+          <w:rFonts w:ascii="Arial" w:hAnsi="Arial" w:cs="Arial"/>
+          <w:sz w:val="16"/>
+          <w:szCs w:val="16"/>
+          <w:shd w:val="clear" w:color="auto" w:fill="FFFFFF"/>
+        </w:rPr>
+        <w:t>In central business districts (CBDs), visitors may not be familiar with the</w:t>
+      </w:r>
+      <w:r>
+        <w:rPr>
+          <w:rFonts w:ascii="Arial" w:hAnsi="Arial" w:cs="Arial"/>
+          <w:sz w:val="15"/>
+          <w:szCs w:val="15"/>
+        </w:rPr>
+        <w:br/>
+      </w:r>
+      <w:r>
+        <w:rPr>
+          <w:rFonts w:ascii="Arial" w:hAnsi="Arial" w:cs="Arial"/>
+          <w:sz w:val="16"/>
+          <w:szCs w:val="16"/>
+          <w:shd w:val="clear" w:color="auto" w:fill="FFFFFF"/>
+        </w:rPr>
+        <w:t>downtown street layout and get lost as they search for difficult-to-find</w:t>
+      </w:r>
+      <w:r>
+        <w:rPr>
+          <w:rFonts w:ascii="Arial" w:hAnsi="Arial" w:cs="Arial"/>
+          <w:sz w:val="15"/>
+          <w:szCs w:val="15"/>
+        </w:rPr>
+        <w:br/>
+      </w:r>
+      <w:r>
+        <w:rPr>
+          <w:rFonts w:ascii="Arial" w:hAnsi="Arial" w:cs="Arial"/>
+          <w:sz w:val="16"/>
+          <w:szCs w:val="16"/>
+          <w:shd w:val="clear" w:color="auto" w:fill="FFFFFF"/>
+        </w:rPr>
+        <w:t>parking facilities. Excessive circulation results in more traffic congestion</w:t>
+      </w:r>
+      <w:r>
+        <w:rPr>
+          <w:rFonts w:ascii="Arial" w:hAnsi="Arial" w:cs="Arial"/>
+          <w:sz w:val="15"/>
+          <w:szCs w:val="15"/>
+        </w:rPr>
+        <w:br/>
+      </w:r>
+      <w:r>
+        <w:rPr>
+          <w:rFonts w:ascii="Arial" w:hAnsi="Arial" w:cs="Arial"/>
+          <w:sz w:val="16"/>
+          <w:szCs w:val="16"/>
+          <w:shd w:val="clear" w:color="auto" w:fill="FFFFFF"/>
+        </w:rPr>
+        <w:t>on the street system, which overwhelms the traffic signals in the vicinity</w:t>
+      </w:r>
+      <w:r>
+        <w:rPr>
+          <w:rFonts w:ascii="Arial" w:hAnsi="Arial" w:cs="Arial"/>
+          <w:sz w:val="15"/>
+          <w:szCs w:val="15"/>
+        </w:rPr>
+        <w:br/>
+      </w:r>
+      <w:r>
+        <w:rPr>
+          <w:rFonts w:ascii="Arial" w:hAnsi="Arial" w:cs="Arial"/>
+          <w:sz w:val="16"/>
+          <w:szCs w:val="16"/>
+          <w:shd w:val="clear" w:color="auto" w:fill="FFFFFF"/>
+        </w:rPr>
+        <w:t>of the downtown attractions. T</w:t>
+      </w:r>
+    </w:p>
+    <w:p>
+      <w:pPr>
+        <w:rPr>
+          <w:rFonts w:ascii="Arial" w:hAnsi="Arial" w:cs="Arial"/>
+          <w:sz w:val="16"/>
+          <w:szCs w:val="16"/>
+          <w:shd w:val="clear" w:color="auto" w:fill="FFFFFF"/>
+          <w:lang w:val="en-US"/>
+        </w:rPr>
+      </w:pPr>
+      <w:r>
+        <w:rPr>
+          <w:rFonts w:ascii="Arial" w:hAnsi="Arial" w:cs="Arial"/>
+          <w:sz w:val="16"/>
+          <w:szCs w:val="16"/>
+          <w:shd w:val="clear" w:color="auto" w:fill="FFFFFF"/>
+          <w:lang w:val="en-US"/>
+        </w:rPr>
+        <w:t>t</w:t>
+      </w:r>
+      <w:r>
+        <w:rPr>
+          <w:rFonts w:ascii="Arial" w:hAnsi="Arial" w:cs="Arial"/>
+          <w:sz w:val="16"/>
+          <w:szCs w:val="16"/>
+          <w:shd w:val="clear" w:color="auto" w:fill="FFFFFF"/>
+        </w:rPr>
+        <w:t>raffic congestion can become gridlock</w:t>
+      </w:r>
+    </w:p>
+    <w:p>
+      <w:pPr>
+        <w:rPr>
+          <w:rFonts w:ascii="Arial" w:hAnsi="Arial" w:cs="Arial"/>
+          <w:sz w:val="16"/>
+          <w:szCs w:val="16"/>
+          <w:shd w:val="clear" w:color="auto" w:fill="FFFFFF"/>
+          <w:lang w:val="en-US"/>
+        </w:rPr>
+      </w:pPr>
+      <w:r>
+        <w:rPr>
+          <w:rFonts w:ascii="Arial" w:hAnsi="Arial" w:cs="Arial"/>
+          <w:sz w:val="16"/>
+          <w:szCs w:val="16"/>
+          <w:shd w:val="clear" w:color="auto" w:fill="FFFFFF"/>
+        </w:rPr>
+        <w:t>The primary reason that APMS applications</w:t>
+      </w:r>
+      <w:r>
+        <w:rPr>
+          <w:rFonts w:ascii="Arial" w:hAnsi="Arial" w:cs="Arial"/>
+          <w:sz w:val="16"/>
+          <w:szCs w:val="16"/>
+          <w:shd w:val="clear" w:color="auto" w:fill="FFFFFF"/>
+          <w:lang w:val="en-US"/>
+        </w:rPr>
+        <w:t xml:space="preserve"> </w:t>
+      </w:r>
+      <w:r>
+        <w:rPr>
+          <w:rFonts w:ascii="Arial" w:hAnsi="Arial" w:cs="Arial"/>
+          <w:sz w:val="16"/>
+          <w:szCs w:val="16"/>
+          <w:shd w:val="clear" w:color="auto" w:fill="FFFFFF"/>
+        </w:rPr>
+        <w:t>have been limited</w:t>
+      </w:r>
+      <w:r>
+        <w:rPr>
+          <w:rFonts w:ascii="Arial" w:hAnsi="Arial" w:cs="Arial"/>
+          <w:sz w:val="16"/>
+          <w:szCs w:val="16"/>
+          <w:shd w:val="clear" w:color="auto" w:fill="FFFFFF"/>
+          <w:lang w:val="en-US"/>
+        </w:rPr>
+        <w:t xml:space="preserve"> </w:t>
+      </w:r>
+      <w:r>
+        <w:rPr>
+          <w:rFonts w:ascii="Arial" w:hAnsi="Arial" w:cs="Arial"/>
+          <w:sz w:val="16"/>
+          <w:szCs w:val="16"/>
+          <w:shd w:val="clear" w:color="auto" w:fill="FFFFFF"/>
+        </w:rPr>
+        <w:t>is the level of</w:t>
+      </w:r>
+      <w:r>
+        <w:rPr>
+          <w:rFonts w:ascii="Arial" w:hAnsi="Arial" w:cs="Arial"/>
+          <w:sz w:val="15"/>
+          <w:szCs w:val="15"/>
+        </w:rPr>
+        <w:br/>
+      </w:r>
+      <w:r>
+        <w:rPr>
+          <w:rFonts w:ascii="Arial" w:hAnsi="Arial" w:cs="Arial"/>
+          <w:sz w:val="16"/>
+          <w:szCs w:val="16"/>
+          <w:shd w:val="clear" w:color="auto" w:fill="FFFFFF"/>
+        </w:rPr>
+        <w:t>infrastructure required to make the systems work.</w:t>
+      </w:r>
+    </w:p>
+    <w:p>
+      <w:pPr>
+        <w:rPr>
+          <w:rFonts w:ascii="Arial" w:hAnsi="Arial" w:cs="Arial"/>
+          <w:sz w:val="16"/>
+          <w:szCs w:val="16"/>
+          <w:shd w:val="clear" w:color="auto" w:fill="FFFFFF"/>
+          <w:lang w:val="en-US"/>
+        </w:rPr>
+      </w:pPr>
+      <w:r>
+        <w:rPr>
+          <w:rFonts w:ascii="Arial" w:hAnsi="Arial" w:cs="Arial"/>
+          <w:sz w:val="16"/>
+          <w:szCs w:val="16"/>
+          <w:shd w:val="clear" w:color="auto" w:fill="FFFFFF"/>
+        </w:rPr>
+        <w:t>What type of system will count the</w:t>
+      </w:r>
+      <w:r>
+        <w:rPr>
+          <w:rFonts w:ascii="Arial" w:hAnsi="Arial" w:cs="Arial"/>
+          <w:sz w:val="15"/>
+          <w:szCs w:val="15"/>
+        </w:rPr>
+        <w:br/>
+      </w:r>
+      <w:r>
+        <w:rPr>
+          <w:rFonts w:ascii="Arial" w:hAnsi="Arial" w:cs="Arial"/>
+          <w:sz w:val="16"/>
+          <w:szCs w:val="16"/>
+          <w:shd w:val="clear" w:color="auto" w:fill="FFFFFF"/>
+        </w:rPr>
+        <w:t>number of vehicles in the facility?</w:t>
+      </w:r>
+    </w:p>
+    <w:p>
+      <w:pPr>
+        <w:rPr>
+          <w:rFonts w:ascii="Arial" w:hAnsi="Arial" w:cs="Arial"/>
+          <w:sz w:val="16"/>
+          <w:szCs w:val="16"/>
+          <w:shd w:val="clear" w:color="auto" w:fill="FFFFFF"/>
+          <w:lang w:val="en-US"/>
+        </w:rPr>
+      </w:pPr>
+      <w:r>
+        <w:rPr>
+          <w:rFonts w:ascii="Arial" w:hAnsi="Arial" w:cs="Arial"/>
+          <w:sz w:val="16"/>
+          <w:szCs w:val="16"/>
+          <w:shd w:val="clear" w:color="auto" w:fill="FFFFFF"/>
+        </w:rPr>
+        <w:t>How will the various</w:t>
+      </w:r>
+      <w:r>
+        <w:rPr>
+          <w:rFonts w:ascii="Arial" w:hAnsi="Arial" w:cs="Arial"/>
+          <w:sz w:val="15"/>
+          <w:szCs w:val="15"/>
+        </w:rPr>
+        <w:br/>
+      </w:r>
+      <w:r>
+        <w:rPr>
+          <w:rFonts w:ascii="Arial" w:hAnsi="Arial" w:cs="Arial"/>
+          <w:sz w:val="16"/>
+          <w:szCs w:val="16"/>
+          <w:shd w:val="clear" w:color="auto" w:fill="FFFFFF"/>
+        </w:rPr>
+        <w:t>components of the system communicate with each other?</w:t>
+      </w:r>
+    </w:p>
+    <w:p>
+      <w:pPr>
+        <w:rPr>
+          <w:rFonts w:ascii="Arial" w:hAnsi="Arial" w:cs="Arial"/>
+          <w:sz w:val="16"/>
+          <w:szCs w:val="16"/>
+          <w:shd w:val="clear" w:color="auto" w:fill="FFFFFF"/>
+          <w:lang w:val="en-US"/>
+        </w:rPr>
+      </w:pPr>
+      <w:r>
+        <w:rPr>
+          <w:rFonts w:ascii="Arial" w:hAnsi="Arial" w:cs="Arial"/>
+          <w:sz w:val="16"/>
+          <w:szCs w:val="16"/>
+          <w:shd w:val="clear" w:color="auto" w:fill="FFFFFF"/>
+        </w:rPr>
+        <w:lastRenderedPageBreak/>
+        <w:t>There are two types of counting systems: entry/exit counters and space</w:t>
+      </w:r>
+      <w:r>
+        <w:rPr>
+          <w:rFonts w:ascii="Arial" w:hAnsi="Arial" w:cs="Arial"/>
+          <w:sz w:val="15"/>
+          <w:szCs w:val="15"/>
+        </w:rPr>
+        <w:br/>
+      </w:r>
+      <w:r>
+        <w:rPr>
+          <w:rFonts w:ascii="Arial" w:hAnsi="Arial" w:cs="Arial"/>
+          <w:sz w:val="16"/>
+          <w:szCs w:val="16"/>
+          <w:shd w:val="clear" w:color="auto" w:fill="FFFFFF"/>
+        </w:rPr>
+        <w:t>occupancy detectors</w:t>
+      </w:r>
+    </w:p>
+    <w:p>
+      <w:pPr>
+        <w:rPr>
+          <w:rFonts w:ascii="Arial" w:hAnsi="Arial" w:cs="Arial"/>
+          <w:sz w:val="16"/>
+          <w:szCs w:val="16"/>
+          <w:shd w:val="clear" w:color="auto" w:fill="FFFFFF"/>
+          <w:lang w:val="en-US"/>
+        </w:rPr>
+      </w:pPr>
+      <w:r>
+        <w:rPr>
+          <w:rFonts w:ascii="Arial" w:hAnsi="Arial" w:cs="Arial"/>
+          <w:sz w:val="16"/>
+          <w:szCs w:val="16"/>
+          <w:shd w:val="clear" w:color="auto" w:fill="FFFFFF"/>
+        </w:rPr>
+        <w:t>Entry/exit counters can use one of several technologies currently</w:t>
+      </w:r>
+      <w:r>
+        <w:rPr>
+          <w:rFonts w:ascii="Arial" w:hAnsi="Arial" w:cs="Arial"/>
+          <w:sz w:val="15"/>
+          <w:szCs w:val="15"/>
+        </w:rPr>
+        <w:br/>
+      </w:r>
+      <w:r>
+        <w:rPr>
+          <w:rFonts w:ascii="Arial" w:hAnsi="Arial" w:cs="Arial"/>
+          <w:sz w:val="16"/>
+          <w:szCs w:val="16"/>
+          <w:shd w:val="clear" w:color="auto" w:fill="FFFFFF"/>
+        </w:rPr>
+        <w:t>available. Traditional induction loop counters can be employed where</w:t>
+      </w:r>
+      <w:r>
+        <w:rPr>
+          <w:rFonts w:ascii="Arial" w:hAnsi="Arial" w:cs="Arial"/>
+          <w:sz w:val="15"/>
+          <w:szCs w:val="15"/>
+        </w:rPr>
+        <w:br/>
+      </w:r>
+      <w:r>
+        <w:rPr>
+          <w:rFonts w:ascii="Arial" w:hAnsi="Arial" w:cs="Arial"/>
+          <w:sz w:val="16"/>
+          <w:szCs w:val="16"/>
+          <w:shd w:val="clear" w:color="auto" w:fill="FFFFFF"/>
+        </w:rPr>
+        <w:t>surfaces and anticipated weather treatments support their application.</w:t>
+      </w:r>
+      <w:r>
+        <w:rPr>
+          <w:rFonts w:ascii="Arial" w:hAnsi="Arial" w:cs="Arial"/>
+          <w:sz w:val="16"/>
+          <w:szCs w:val="16"/>
+          <w:shd w:val="clear" w:color="auto" w:fill="FFFFFF"/>
+        </w:rPr>
+        <w:t xml:space="preserve"> </w:t>
+      </w:r>
+      <w:r>
+        <w:rPr>
+          <w:rFonts w:ascii="Arial" w:hAnsi="Arial" w:cs="Arial"/>
+          <w:sz w:val="16"/>
+          <w:szCs w:val="16"/>
+          <w:shd w:val="clear" w:color="auto" w:fill="FFFFFF"/>
+        </w:rPr>
+        <w:t>video detection</w:t>
+      </w:r>
+      <w:r>
+        <w:rPr>
+          <w:rFonts w:ascii="Arial" w:hAnsi="Arial" w:cs="Arial"/>
+          <w:sz w:val="16"/>
+          <w:szCs w:val="16"/>
+          <w:shd w:val="clear" w:color="auto" w:fill="FFFFFF"/>
+          <w:lang w:val="en-US"/>
+        </w:rPr>
+        <w:t>.</w:t>
+      </w:r>
+      <w:r>
+        <w:rPr>
+          <w:rFonts w:ascii="Arial" w:hAnsi="Arial" w:cs="Arial"/>
+          <w:sz w:val="16"/>
+          <w:szCs w:val="16"/>
+          <w:shd w:val="clear" w:color="auto" w:fill="FFFFFF"/>
+        </w:rPr>
+        <w:t xml:space="preserve"> </w:t>
+      </w:r>
+      <w:r>
+        <w:rPr>
+          <w:rFonts w:ascii="Arial" w:hAnsi="Arial" w:cs="Arial"/>
+          <w:sz w:val="16"/>
+          <w:szCs w:val="16"/>
+          <w:shd w:val="clear" w:color="auto" w:fill="FFFFFF"/>
+          <w:lang w:val="en-US"/>
+        </w:rPr>
+        <w:t>u</w:t>
+      </w:r>
+      <w:r>
+        <w:rPr>
+          <w:rFonts w:ascii="Arial" w:hAnsi="Arial" w:cs="Arial"/>
+          <w:sz w:val="16"/>
+          <w:szCs w:val="16"/>
+          <w:shd w:val="clear" w:color="auto" w:fill="FFFFFF"/>
+        </w:rPr>
+        <w:t>se of small</w:t>
+      </w:r>
+      <w:r>
+        <w:rPr>
+          <w:rFonts w:ascii="Arial" w:hAnsi="Arial" w:cs="Arial"/>
+          <w:sz w:val="15"/>
+          <w:szCs w:val="15"/>
+        </w:rPr>
+        <w:br/>
+      </w:r>
+      <w:r>
+        <w:rPr>
+          <w:rFonts w:ascii="Arial" w:hAnsi="Arial" w:cs="Arial"/>
+          <w:sz w:val="16"/>
+          <w:szCs w:val="16"/>
+          <w:shd w:val="clear" w:color="auto" w:fill="FFFFFF"/>
+        </w:rPr>
+        <w:t>ultrasonic counting devices installed in the surface of the roadway.</w:t>
+      </w:r>
+      <w:r>
+        <w:rPr>
+          <w:rFonts w:ascii="Arial" w:hAnsi="Arial" w:cs="Arial"/>
+          <w:sz w:val="16"/>
+          <w:szCs w:val="16"/>
+          <w:shd w:val="clear" w:color="auto" w:fill="FFFFFF"/>
+          <w:lang w:val="en-US"/>
+        </w:rPr>
+        <w:t xml:space="preserve"> t</w:t>
+      </w:r>
+      <w:r>
+        <w:rPr>
+          <w:rFonts w:ascii="Arial" w:hAnsi="Arial" w:cs="Arial"/>
+          <w:sz w:val="16"/>
+          <w:szCs w:val="16"/>
+          <w:shd w:val="clear" w:color="auto" w:fill="FFFFFF"/>
+        </w:rPr>
+        <w:t>hese</w:t>
+      </w:r>
+      <w:r>
+        <w:rPr>
+          <w:rFonts w:ascii="Arial" w:hAnsi="Arial" w:cs="Arial"/>
+          <w:sz w:val="15"/>
+          <w:szCs w:val="15"/>
+        </w:rPr>
+        <w:br/>
+      </w:r>
+      <w:r>
+        <w:rPr>
+          <w:rFonts w:ascii="Arial" w:hAnsi="Arial" w:cs="Arial"/>
+          <w:sz w:val="16"/>
+          <w:szCs w:val="16"/>
+          <w:shd w:val="clear" w:color="auto" w:fill="FFFFFF"/>
+        </w:rPr>
+        <w:t>devices can be powered by long-life batteries and can communicate</w:t>
+      </w:r>
+      <w:r>
+        <w:rPr>
+          <w:rFonts w:ascii="Arial" w:hAnsi="Arial" w:cs="Arial"/>
+          <w:sz w:val="15"/>
+          <w:szCs w:val="15"/>
+        </w:rPr>
+        <w:br/>
+      </w:r>
+      <w:r>
+        <w:rPr>
+          <w:rFonts w:ascii="Arial" w:hAnsi="Arial" w:cs="Arial"/>
+          <w:sz w:val="16"/>
+          <w:szCs w:val="16"/>
+          <w:shd w:val="clear" w:color="auto" w:fill="FFFFFF"/>
+        </w:rPr>
+        <w:t>using a radio frequency (RF) transmitter</w:t>
+      </w:r>
+      <w:r>
+        <w:rPr>
+          <w:rFonts w:ascii="Arial" w:hAnsi="Arial" w:cs="Arial"/>
+          <w:sz w:val="16"/>
+          <w:szCs w:val="16"/>
+          <w:shd w:val="clear" w:color="auto" w:fill="FFFFFF"/>
+          <w:lang w:val="en-US"/>
+        </w:rPr>
+        <w:t>.</w:t>
+      </w:r>
+    </w:p>
+    <w:p>
+      <w:pPr>
+        <w:rPr>
+          <w:rFonts w:ascii="Arial" w:hAnsi="Arial" w:cs="Arial"/>
+          <w:b/>
+          <w:sz w:val="16"/>
+          <w:szCs w:val="16"/>
+          <w:shd w:val="clear" w:color="auto" w:fill="FFFFFF"/>
+          <w:lang w:val="en-US"/>
+        </w:rPr>
+      </w:pPr>
+      <w:r>
+        <w:rPr>
+          <w:rFonts w:ascii="Arial" w:hAnsi="Arial" w:cs="Arial"/>
+          <w:sz w:val="16"/>
+          <w:szCs w:val="16"/>
+          <w:shd w:val="clear" w:color="auto" w:fill="FFFFFF"/>
+        </w:rPr>
+        <w:t>pace occupancy sensors use RF communications</w:t>
+      </w:r>
+      <w:r>
+        <w:rPr>
+          <w:rFonts w:ascii="Arial" w:hAnsi="Arial" w:cs="Arial"/>
+          <w:sz w:val="16"/>
+          <w:szCs w:val="16"/>
+          <w:shd w:val="clear" w:color="auto" w:fill="FFFFFF"/>
+          <w:lang w:val="en-US"/>
+        </w:rPr>
+        <w:t xml:space="preserve">. </w:t>
+      </w:r>
+      <w:r>
+        <w:rPr>
+          <w:rFonts w:ascii="Arial" w:hAnsi="Arial" w:cs="Arial"/>
+          <w:sz w:val="16"/>
+          <w:szCs w:val="16"/>
+          <w:shd w:val="clear" w:color="auto" w:fill="FFFFFF"/>
+        </w:rPr>
+        <w:t>RF</w:t>
+      </w:r>
+      <w:r>
+        <w:rPr>
+          <w:rFonts w:ascii="Arial" w:hAnsi="Arial" w:cs="Arial"/>
+          <w:sz w:val="15"/>
+          <w:szCs w:val="15"/>
+          <w:lang w:val="en-US"/>
+        </w:rPr>
+        <w:t xml:space="preserve"> </w:t>
+      </w:r>
+      <w:r>
+        <w:rPr>
+          <w:rFonts w:ascii="Arial" w:hAnsi="Arial" w:cs="Arial"/>
+          <w:sz w:val="16"/>
+          <w:szCs w:val="16"/>
+          <w:shd w:val="clear" w:color="auto" w:fill="FFFFFF"/>
+        </w:rPr>
+        <w:t>transmitters communicate between individual parking spaces and a local</w:t>
+      </w:r>
+      <w:r>
+        <w:rPr>
+          <w:rFonts w:ascii="Arial" w:hAnsi="Arial" w:cs="Arial"/>
+          <w:sz w:val="15"/>
+          <w:szCs w:val="15"/>
+        </w:rPr>
+        <w:br/>
+      </w:r>
+      <w:r>
+        <w:rPr>
+          <w:rFonts w:ascii="Arial" w:hAnsi="Arial" w:cs="Arial"/>
+          <w:sz w:val="16"/>
+          <w:szCs w:val="16"/>
+          <w:shd w:val="clear" w:color="auto" w:fill="FFFFFF"/>
+        </w:rPr>
+        <w:t>hub. The local hubs collect and forward that information using wireline</w:t>
+      </w:r>
+      <w:r>
+        <w:rPr>
+          <w:rFonts w:ascii="Arial" w:hAnsi="Arial" w:cs="Arial"/>
+          <w:sz w:val="15"/>
+          <w:szCs w:val="15"/>
+        </w:rPr>
+        <w:br/>
+      </w:r>
+      <w:r>
+        <w:rPr>
+          <w:rFonts w:ascii="Arial" w:hAnsi="Arial" w:cs="Arial"/>
+          <w:sz w:val="16"/>
+          <w:szCs w:val="16"/>
+          <w:shd w:val="clear" w:color="auto" w:fill="FFFFFF"/>
+        </w:rPr>
+        <w:t>or wireless media to the central computer</w:t>
+      </w:r>
+    </w:p>
+    <w:p>
+      <w:pPr>
+        <w:rPr>
+          <w:rFonts w:ascii="Arial" w:hAnsi="Arial" w:cs="Arial"/>
+          <w:sz w:val="18"/>
+          <w:szCs w:val="18"/>
+          <w:shd w:val="clear" w:color="auto" w:fill="FFFFFF"/>
+          <w:lang w:val="en-US"/>
+        </w:rPr>
+      </w:pPr>
+      <w:r>
+        <w:rPr>
+          <w:rFonts w:ascii="Arial" w:hAnsi="Arial" w:cs="Arial"/>
+          <w:sz w:val="18"/>
+          <w:szCs w:val="18"/>
+          <w:shd w:val="clear" w:color="auto" w:fill="FFFFFF"/>
+        </w:rPr>
+        <w:t>Advanced parking management systems can range widely in cost,</w:t>
+      </w:r>
+      <w:r>
+        <w:rPr>
+          <w:rFonts w:ascii="Arial" w:hAnsi="Arial" w:cs="Arial"/>
+          <w:sz w:val="15"/>
+          <w:szCs w:val="15"/>
+        </w:rPr>
+        <w:br/>
+      </w:r>
+      <w:r>
+        <w:rPr>
+          <w:rFonts w:ascii="Arial" w:hAnsi="Arial" w:cs="Arial"/>
+          <w:sz w:val="18"/>
+          <w:szCs w:val="18"/>
+          <w:shd w:val="clear" w:color="auto" w:fill="FFFFFF"/>
+        </w:rPr>
+        <w:t>depending on several factors including the following:</w:t>
+      </w:r>
+      <w:r>
+        <w:rPr>
+          <w:rFonts w:ascii="Arial" w:hAnsi="Arial" w:cs="Arial"/>
+          <w:sz w:val="15"/>
+          <w:szCs w:val="15"/>
+        </w:rPr>
+        <w:br/>
+      </w:r>
+      <w:r>
+        <w:rPr>
+          <w:rFonts w:ascii="Arial" w:hAnsi="Arial" w:cs="Arial"/>
+          <w:sz w:val="18"/>
+          <w:szCs w:val="18"/>
+          <w:shd w:val="clear" w:color="auto" w:fill="FFFFFF"/>
+        </w:rPr>
+        <w:t>• Type and level of accuracy of the information provided</w:t>
+      </w:r>
+      <w:r>
+        <w:rPr>
+          <w:rFonts w:ascii="Arial" w:hAnsi="Arial" w:cs="Arial"/>
+          <w:sz w:val="15"/>
+          <w:szCs w:val="15"/>
+        </w:rPr>
+        <w:br/>
+      </w:r>
+      <w:r>
+        <w:rPr>
+          <w:rFonts w:ascii="Arial" w:hAnsi="Arial" w:cs="Arial"/>
+          <w:sz w:val="18"/>
+          <w:szCs w:val="18"/>
+          <w:shd w:val="clear" w:color="auto" w:fill="FFFFFF"/>
+        </w:rPr>
+        <w:t>• Degree of complexity in installation of the sensors</w:t>
+      </w:r>
+      <w:r>
+        <w:rPr>
+          <w:rFonts w:ascii="Arial" w:hAnsi="Arial" w:cs="Arial"/>
+          <w:sz w:val="15"/>
+          <w:szCs w:val="15"/>
+        </w:rPr>
+        <w:br/>
+      </w:r>
+      <w:r>
+        <w:rPr>
+          <w:rFonts w:ascii="Arial" w:hAnsi="Arial" w:cs="Arial"/>
+          <w:sz w:val="18"/>
+          <w:szCs w:val="18"/>
+          <w:shd w:val="clear" w:color="auto" w:fill="FFFFFF"/>
+        </w:rPr>
+        <w:t>• Availability of communications channels</w:t>
+      </w:r>
+      <w:r>
+        <w:rPr>
+          <w:rFonts w:ascii="Arial" w:hAnsi="Arial" w:cs="Arial"/>
+          <w:sz w:val="15"/>
+          <w:szCs w:val="15"/>
+        </w:rPr>
+        <w:br/>
+      </w:r>
+      <w:r>
+        <w:rPr>
+          <w:rFonts w:ascii="Arial" w:hAnsi="Arial" w:cs="Arial"/>
+          <w:sz w:val="18"/>
+          <w:szCs w:val="18"/>
+          <w:shd w:val="clear" w:color="auto" w:fill="FFFFFF"/>
+        </w:rPr>
+        <w:t>• Availability of power supplies for remote components</w:t>
+      </w:r>
+      <w:r>
+        <w:rPr>
+          <w:rFonts w:ascii="Arial" w:hAnsi="Arial" w:cs="Arial"/>
+          <w:sz w:val="15"/>
+          <w:szCs w:val="15"/>
+        </w:rPr>
+        <w:br/>
+      </w:r>
+      <w:r>
+        <w:rPr>
+          <w:rFonts w:ascii="Arial" w:hAnsi="Arial" w:cs="Arial"/>
+          <w:sz w:val="18"/>
+          <w:szCs w:val="18"/>
+          <w:shd w:val="clear" w:color="auto" w:fill="FFFFFF"/>
+        </w:rPr>
+        <w:t>• Signage required to convey the information at appropriate decision</w:t>
+      </w:r>
+      <w:r>
+        <w:rPr>
+          <w:rFonts w:ascii="Arial" w:hAnsi="Arial" w:cs="Arial"/>
+          <w:sz w:val="15"/>
+          <w:szCs w:val="15"/>
+        </w:rPr>
+        <w:br/>
+      </w:r>
+      <w:r>
+        <w:rPr>
+          <w:rFonts w:ascii="Arial" w:hAnsi="Arial" w:cs="Arial"/>
+          <w:sz w:val="18"/>
+          <w:szCs w:val="18"/>
+          <w:shd w:val="clear" w:color="auto" w:fill="FFFFFF"/>
+        </w:rPr>
+        <w:t>points</w:t>
+      </w:r>
+    </w:p>
+    <w:p>
+      <w:pPr>
+        <w:rPr>
+          <w:rFonts w:ascii="Arial" w:hAnsi="Arial" w:cs="Arial"/>
+          <w:sz w:val="18"/>
+          <w:szCs w:val="18"/>
+          <w:shd w:val="clear" w:color="auto" w:fill="FFFFFF"/>
+          <w:lang w:val="en-US"/>
+        </w:rPr>
+      </w:pPr>
+      <w:r>
+        <w:rPr>
+          <w:rFonts w:ascii="Arial" w:hAnsi="Arial" w:cs="Arial"/>
+          <w:sz w:val="18"/>
+          <w:szCs w:val="18"/>
+          <w:shd w:val="clear" w:color="auto" w:fill="FFFFFF"/>
+        </w:rPr>
+        <w:t>System design, equipment, installation, communications, operations, and</w:t>
+      </w:r>
+      <w:r>
+        <w:rPr>
+          <w:rFonts w:ascii="Arial" w:hAnsi="Arial" w:cs="Arial"/>
+          <w:sz w:val="15"/>
+          <w:szCs w:val="15"/>
+        </w:rPr>
+        <w:br/>
+      </w:r>
+      <w:r>
+        <w:rPr>
+          <w:rFonts w:ascii="Arial" w:hAnsi="Arial" w:cs="Arial"/>
+          <w:sz w:val="18"/>
+          <w:szCs w:val="18"/>
+          <w:shd w:val="clear" w:color="auto" w:fill="FFFFFF"/>
+        </w:rPr>
+        <w:t>maintenance costs can themselves be divided into categories:</w:t>
+      </w:r>
+      <w:r>
+        <w:rPr>
+          <w:rFonts w:ascii="Arial" w:hAnsi="Arial" w:cs="Arial"/>
+          <w:sz w:val="15"/>
+          <w:szCs w:val="15"/>
+        </w:rPr>
+        <w:br/>
+      </w:r>
+      <w:r>
+        <w:rPr>
+          <w:rFonts w:ascii="Arial" w:hAnsi="Arial" w:cs="Arial"/>
+          <w:sz w:val="18"/>
+          <w:szCs w:val="18"/>
+          <w:shd w:val="clear" w:color="auto" w:fill="FFFFFF"/>
+        </w:rPr>
+        <w:t>• Sensors</w:t>
+      </w:r>
+      <w:r>
+        <w:rPr>
+          <w:rFonts w:ascii="Arial" w:hAnsi="Arial" w:cs="Arial"/>
+          <w:sz w:val="15"/>
+          <w:szCs w:val="15"/>
+        </w:rPr>
+        <w:br/>
+      </w:r>
+      <w:r>
+        <w:rPr>
+          <w:rFonts w:ascii="Arial" w:hAnsi="Arial" w:cs="Arial"/>
+          <w:sz w:val="18"/>
+          <w:szCs w:val="18"/>
+          <w:shd w:val="clear" w:color="auto" w:fill="FFFFFF"/>
+        </w:rPr>
+        <w:t>• Integration and operating software</w:t>
+      </w:r>
+      <w:r>
+        <w:rPr>
+          <w:rFonts w:ascii="Arial" w:hAnsi="Arial" w:cs="Arial"/>
+          <w:sz w:val="15"/>
+          <w:szCs w:val="15"/>
+        </w:rPr>
+        <w:br/>
+      </w:r>
+      <w:r>
+        <w:rPr>
+          <w:rFonts w:ascii="Arial" w:hAnsi="Arial" w:cs="Arial"/>
+          <w:sz w:val="18"/>
+          <w:szCs w:val="18"/>
+          <w:shd w:val="clear" w:color="auto" w:fill="FFFFFF"/>
+        </w:rPr>
+        <w:t>• Display systems</w:t>
+      </w:r>
+      <w:r>
+        <w:rPr>
+          <w:rFonts w:ascii="Arial" w:hAnsi="Arial" w:cs="Arial"/>
+          <w:sz w:val="15"/>
+          <w:szCs w:val="15"/>
+        </w:rPr>
+        <w:br/>
+      </w:r>
+      <w:r>
+        <w:rPr>
+          <w:rFonts w:ascii="Arial" w:hAnsi="Arial" w:cs="Arial"/>
+          <w:sz w:val="18"/>
+          <w:szCs w:val="18"/>
+          <w:shd w:val="clear" w:color="auto" w:fill="FFFFFF"/>
+        </w:rPr>
+        <w:t>• Electronic payment systems</w:t>
+      </w:r>
+      <w:r>
+        <w:rPr>
+          <w:rFonts w:ascii="Arial" w:hAnsi="Arial" w:cs="Arial"/>
+          <w:sz w:val="15"/>
+          <w:szCs w:val="15"/>
+        </w:rPr>
+        <w:br/>
+      </w:r>
+      <w:r>
+        <w:rPr>
+          <w:rFonts w:ascii="Arial" w:hAnsi="Arial" w:cs="Arial"/>
+          <w:sz w:val="18"/>
+          <w:szCs w:val="18"/>
+          <w:shd w:val="clear" w:color="auto" w:fill="FFFFFF"/>
+        </w:rPr>
+        <w:t>• Power supplies</w:t>
+      </w:r>
+    </w:p>
+    <w:p>
+      <w:pPr>
+        <w:rPr>
+          <w:rFonts w:ascii="Arial" w:hAnsi="Arial" w:cs="Arial"/>
+          <w:sz w:val="18"/>
+          <w:szCs w:val="18"/>
+          <w:shd w:val="clear" w:color="auto" w:fill="FFFFFF"/>
+          <w:lang w:val="en-US"/>
+        </w:rPr>
+      </w:pPr>
+      <w:r>
+        <w:rPr>
+          <w:rFonts w:ascii="Arial" w:hAnsi="Arial" w:cs="Arial"/>
+          <w:sz w:val="18"/>
+          <w:szCs w:val="18"/>
+          <w:shd w:val="clear" w:color="auto" w:fill="FFFFFF"/>
+        </w:rPr>
+        <w:t>Communications costs can be divided into the following categories:</w:t>
+      </w:r>
+      <w:r>
+        <w:rPr>
+          <w:rFonts w:ascii="Arial" w:hAnsi="Arial" w:cs="Arial"/>
+          <w:sz w:val="15"/>
+          <w:szCs w:val="15"/>
+        </w:rPr>
+        <w:br/>
+      </w:r>
+      <w:r>
+        <w:rPr>
+          <w:rFonts w:ascii="Arial" w:hAnsi="Arial" w:cs="Arial"/>
+          <w:sz w:val="18"/>
+          <w:szCs w:val="18"/>
+          <w:shd w:val="clear" w:color="auto" w:fill="FFFFFF"/>
+        </w:rPr>
+        <w:t>• System interface terminals</w:t>
+      </w:r>
+      <w:r>
+        <w:rPr>
+          <w:rFonts w:ascii="Arial" w:hAnsi="Arial" w:cs="Arial"/>
+          <w:sz w:val="15"/>
+          <w:szCs w:val="15"/>
+        </w:rPr>
+        <w:br/>
+      </w:r>
+      <w:r>
+        <w:rPr>
+          <w:rFonts w:ascii="Arial" w:hAnsi="Arial" w:cs="Arial"/>
+          <w:sz w:val="18"/>
+          <w:szCs w:val="18"/>
+          <w:shd w:val="clear" w:color="auto" w:fill="FFFFFF"/>
+        </w:rPr>
+        <w:t>• Line charges for twisted wire, fiber optic, T-1, or wireless services,</w:t>
+      </w:r>
+      <w:r>
+        <w:rPr>
+          <w:rFonts w:ascii="Arial" w:hAnsi="Arial" w:cs="Arial"/>
+          <w:sz w:val="15"/>
+          <w:szCs w:val="15"/>
+        </w:rPr>
+        <w:br/>
+      </w:r>
+      <w:r>
+        <w:rPr>
+          <w:rFonts w:ascii="Arial" w:hAnsi="Arial" w:cs="Arial"/>
+          <w:sz w:val="18"/>
+          <w:szCs w:val="18"/>
+          <w:shd w:val="clear" w:color="auto" w:fill="FFFFFF"/>
+        </w:rPr>
+        <w:t>depending on the configuration of the system</w:t>
+      </w:r>
+      <w:r>
+        <w:rPr>
+          <w:rFonts w:ascii="Arial" w:hAnsi="Arial" w:cs="Arial"/>
+          <w:sz w:val="15"/>
+          <w:szCs w:val="15"/>
+        </w:rPr>
+        <w:br/>
+      </w:r>
+      <w:r>
+        <w:rPr>
+          <w:rFonts w:ascii="Arial" w:hAnsi="Arial" w:cs="Arial"/>
+          <w:sz w:val="18"/>
+          <w:szCs w:val="18"/>
+          <w:shd w:val="clear" w:color="auto" w:fill="FFFFFF"/>
+        </w:rPr>
+        <w:t>• Web-based services</w:t>
+      </w:r>
+    </w:p>
+    <w:p>
+      <w:pPr>
+        <w:rPr>
+          <w:rFonts w:ascii="Arial" w:hAnsi="Arial" w:cs="Arial"/>
+          <w:sz w:val="18"/>
+          <w:szCs w:val="18"/>
+          <w:shd w:val="clear" w:color="auto" w:fill="FFFFFF"/>
+          <w:lang w:val="en-US"/>
+        </w:rPr>
+      </w:pPr>
+      <w:r>
+        <w:rPr>
+          <w:rFonts w:ascii="Arial" w:hAnsi="Arial" w:cs="Arial"/>
+          <w:sz w:val="18"/>
+          <w:szCs w:val="18"/>
+          <w:shd w:val="clear" w:color="auto" w:fill="FFFFFF"/>
+        </w:rPr>
+        <w:t>Integrate the APMS project into a larger regional ITS architecture</w:t>
+      </w:r>
+    </w:p>
+    <w:p>
+      <w:pPr>
+        <w:rPr>
+          <w:rFonts w:ascii="Arial" w:hAnsi="Arial" w:cs="Arial"/>
+          <w:sz w:val="18"/>
+          <w:szCs w:val="18"/>
+          <w:shd w:val="clear" w:color="auto" w:fill="FFFFFF"/>
+          <w:lang w:val="en-US"/>
+        </w:rPr>
+      </w:pPr>
+    </w:p>
+    <w:p>
+      <w:pPr>
+        <w:rPr>
+          <w:rFonts w:ascii="Arial" w:hAnsi="Arial" w:cs="Arial"/>
+          <w:sz w:val="16"/>
+          <w:szCs w:val="16"/>
+          <w:shd w:val="clear" w:color="auto" w:fill="FFFFFF"/>
+          <w:lang w:val="en-US"/>
+        </w:rPr>
+      </w:pPr>
+    </w:p>
+    <w:p>
+      <w:pPr>
         <w:rPr>
           <w:rFonts w:ascii="Arial" w:hAnsi="Arial" w:cs="Arial"/>
           <w:color w:val="000000"/>
@@ -361,17 +1772,6 @@
           <w:lang w:val="en-US"/>
         </w:rPr>
       </w:pPr>
-      <w:r>
-        <w:rPr>
-          <w:rFonts w:ascii="Arial" w:hAnsi="Arial" w:cs="Arial"/>
-          <w:color w:val="000000"/>
-          <w:sz w:val="24"/>
-          <w:szCs w:val="24"/>
-          <w:shd w:val="clear" w:color="auto" w:fill="FFFFFF"/>
-          <w:lang w:val="en-US"/>
-        </w:rPr>
-        <w:t xml:space="preserve"> </w:t>
-      </w:r>
     </w:p>
     <w:p>
       <w:pPr>
@@ -503,6 +1903,7 @@
           <w:szCs w:val="24"/>
           <w:lang w:val="en-US"/>
         </w:rPr>
+        <w:lastRenderedPageBreak/>
         <w:t>Difficulties: lane occupancy condition, travel distance, walking distance, occupancy situation of parking space.</w:t>
       </w:r>
     </w:p>
@@ -625,7 +2026,6 @@
           <w:szCs w:val="24"/>
           <w:lang w:val="uk-UA"/>
         </w:rPr>
-        <w:lastRenderedPageBreak/>
         <w:tab/>
         <w:t xml:space="preserve">запити клієнта(формат запиту) – місце зупинки на карті міста, максимально </w:t>
       </w:r>
@@ -993,6 +2393,7 @@
           <w:szCs w:val="24"/>
           <w:lang w:val="uk-UA"/>
         </w:rPr>
+        <w:lastRenderedPageBreak/>
         <w:t>надсилання координат знайденого місця клієнту</w:t>
       </w:r>
     </w:p>
@@ -1177,7 +2578,6 @@
           <w:szCs w:val="24"/>
           <w:lang w:val="uk-UA"/>
         </w:rPr>
-        <w:lastRenderedPageBreak/>
         <w:t>Інформація, статистичні дані, результати пов’язаних досліджень</w:t>
       </w:r>
     </w:p>

</xml_diff>

<commit_message>
Added keywords and presentation step descriotion.
</commit_message>
<xml_diff>
--- a/OR/car_parking_project/notes_for_parking.docx
+++ b/OR/car_parking_project/notes_for_parking.docx
@@ -1742,36 +1742,231 @@
     <w:p>
       <w:pPr>
         <w:rPr>
-          <w:rFonts w:ascii="Arial" w:hAnsi="Arial" w:cs="Arial"/>
-          <w:sz w:val="18"/>
-          <w:szCs w:val="18"/>
-          <w:shd w:val="clear" w:color="auto" w:fill="FFFFFF"/>
-          <w:lang w:val="en-US"/>
-        </w:rPr>
-      </w:pPr>
-    </w:p>
-    <w:p>
-      <w:pPr>
-        <w:rPr>
-          <w:rFonts w:ascii="Arial" w:hAnsi="Arial" w:cs="Arial"/>
-          <w:sz w:val="16"/>
-          <w:szCs w:val="16"/>
-          <w:shd w:val="clear" w:color="auto" w:fill="FFFFFF"/>
-          <w:lang w:val="en-US"/>
-        </w:rPr>
-      </w:pPr>
-    </w:p>
-    <w:p>
-      <w:pPr>
-        <w:rPr>
-          <w:rFonts w:ascii="Arial" w:hAnsi="Arial" w:cs="Arial"/>
+          <w:rFonts w:ascii="Open Sans" w:hAnsi="Open Sans"/>
+          <w:color w:val="777777"/>
+          <w:sz w:val="24"/>
+          <w:szCs w:val="24"/>
+          <w:lang w:val="en-US"/>
+        </w:rPr>
+      </w:pPr>
+      <w:r>
+        <w:rPr>
+          <w:rFonts w:ascii="Open Sans" w:hAnsi="Open Sans"/>
+          <w:color w:val="777777"/>
+          <w:sz w:val="24"/>
+          <w:szCs w:val="24"/>
+          <w:lang w:val="en-US"/>
+        </w:rPr>
+        <w:t>Keywords: ICT technologies, FourSquare, Parkopedia</w:t>
+      </w:r>
+      <w:r>
+        <w:rPr>
+          <w:rFonts w:ascii="Open Sans" w:hAnsi="Open Sans"/>
+          <w:color w:val="777777"/>
+          <w:sz w:val="24"/>
+          <w:szCs w:val="24"/>
+          <w:lang w:val="en-US"/>
+        </w:rPr>
+        <w:t xml:space="preserve">, crowdsourcing, </w:t>
+      </w:r>
+      <w:hyperlink r:id="rId8" w:history="1">
+        <w:r>
+          <w:rPr>
+            <w:rStyle w:val="a3"/>
+            <w:rFonts w:ascii="Open Sans" w:hAnsi="Open Sans"/>
+            <w:sz w:val="24"/>
+            <w:szCs w:val="24"/>
+            <w:lang w:val="en-US"/>
+          </w:rPr>
+          <w:t>backend-as-service</w:t>
+        </w:r>
+      </w:hyperlink>
+      <w:r>
+        <w:rPr>
+          <w:rFonts w:ascii="Open Sans" w:hAnsi="Open Sans"/>
+          <w:color w:val="777777"/>
+          <w:sz w:val="24"/>
+          <w:szCs w:val="24"/>
+          <w:lang w:val="en-US"/>
+        </w:rPr>
+        <w:t xml:space="preserve">, </w:t>
+      </w:r>
+      <w:r>
+        <w:rPr>
+          <w:rFonts w:ascii="Open Sans" w:hAnsi="Open Sans"/>
+          <w:color w:val="777777"/>
+          <w:sz w:val="24"/>
+          <w:szCs w:val="24"/>
+          <w:lang w:val="en-US"/>
+        </w:rPr>
+        <w:t>Google maps API function intersects, BOUNDING BOX, ray casting technique</w:t>
+      </w:r>
+      <w:r>
+        <w:rPr>
+          <w:rFonts w:ascii="Open Sans" w:hAnsi="Open Sans"/>
+          <w:color w:val="777777"/>
+          <w:sz w:val="24"/>
+          <w:szCs w:val="24"/>
+          <w:lang w:val="en-US"/>
+        </w:rPr>
+        <w:t>(to deci</w:t>
+      </w:r>
+      <w:r>
+        <w:rPr>
+          <w:rFonts w:ascii="Open Sans" w:hAnsi="Open Sans"/>
+          <w:color w:val="777777"/>
+          <w:sz w:val="24"/>
+          <w:szCs w:val="24"/>
+          <w:lang w:val="en-US"/>
+        </w:rPr>
+        <w:t xml:space="preserve">de if user </w:t>
+      </w:r>
+      <w:r>
+        <w:rPr>
+          <w:rFonts w:ascii="Open Sans" w:hAnsi="Open Sans"/>
+          <w:color w:val="777777"/>
+          <w:sz w:val="24"/>
+          <w:szCs w:val="24"/>
+          <w:lang w:val="en-US"/>
+        </w:rPr>
+        <w:t xml:space="preserve">is </w:t>
+      </w:r>
+      <w:r>
+        <w:rPr>
+          <w:rFonts w:ascii="Open Sans" w:hAnsi="Open Sans"/>
+          <w:color w:val="777777"/>
+          <w:sz w:val="24"/>
+          <w:szCs w:val="24"/>
+          <w:lang w:val="en-US"/>
+        </w:rPr>
+        <w:t>inside the parking lot)</w:t>
+      </w:r>
+      <w:r>
+        <w:rPr>
+          <w:rFonts w:ascii="Open Sans" w:hAnsi="Open Sans"/>
+          <w:color w:val="777777"/>
+          <w:sz w:val="24"/>
+          <w:szCs w:val="24"/>
+          <w:lang w:val="en-US"/>
+        </w:rPr>
+        <w:t xml:space="preserve">, LTZ(limited traffic zones) </w:t>
+      </w:r>
+      <w:r>
+        <w:rPr>
+          <w:rFonts w:ascii="Open Sans" w:hAnsi="Open Sans"/>
+          <w:color w:val="777777"/>
+          <w:sz w:val="24"/>
+          <w:szCs w:val="24"/>
+          <w:lang w:val="en-US"/>
+        </w:rPr>
+        <w:t xml:space="preserve">information, </w:t>
+      </w:r>
+      <w:hyperlink r:id="rId9" w:history="1">
+        <w:r>
+          <w:rPr>
+            <w:rStyle w:val="a3"/>
+            <w:rFonts w:ascii="Open Sans" w:hAnsi="Open Sans"/>
+            <w:sz w:val="24"/>
+            <w:szCs w:val="24"/>
+            <w:lang w:val="en-US"/>
+          </w:rPr>
+          <w:t>https://www.carqueryapi.com/</w:t>
+        </w:r>
+      </w:hyperlink>
+      <w:r>
+        <w:rPr>
+          <w:rFonts w:ascii="Open Sans" w:hAnsi="Open Sans"/>
+          <w:color w:val="777777"/>
+          <w:sz w:val="24"/>
+          <w:szCs w:val="24"/>
+          <w:lang w:val="en-US"/>
+        </w:rPr>
+        <w:t xml:space="preserve"> , </w:t>
+      </w:r>
+      <w:hyperlink r:id="rId10" w:history="1">
+        <w:r>
+          <w:rPr>
+            <w:rStyle w:val="a3"/>
+            <w:rFonts w:ascii="Open Sans" w:hAnsi="Open Sans"/>
+            <w:sz w:val="24"/>
+            <w:szCs w:val="24"/>
+            <w:lang w:val="en-US"/>
+          </w:rPr>
+          <w:t>https://foursquare.com/about/</w:t>
+        </w:r>
+      </w:hyperlink>
+      <w:r>
+        <w:rPr>
+          <w:rFonts w:ascii="Open Sans" w:hAnsi="Open Sans"/>
+          <w:color w:val="777777"/>
+          <w:sz w:val="24"/>
+          <w:szCs w:val="24"/>
+          <w:lang w:val="en-US"/>
+        </w:rPr>
+        <w:t xml:space="preserve"> , </w:t>
+      </w:r>
+      <w:r>
+        <w:rPr>
+          <w:rFonts w:ascii="Open Sans" w:hAnsi="Open Sans"/>
+          <w:color w:val="777777"/>
+          <w:sz w:val="24"/>
+          <w:szCs w:val="24"/>
+          <w:lang w:val="en-US"/>
+        </w:rPr>
+        <w:t>routing algorythm, JSON request/answer,</w:t>
+      </w:r>
+      <w:r>
+        <w:rPr>
+          <w:rFonts w:ascii="Open Sans" w:hAnsi="Open Sans"/>
+          <w:color w:val="777777"/>
+          <w:sz w:val="24"/>
+          <w:szCs w:val="24"/>
+          <w:lang w:val="en-US"/>
+        </w:rPr>
+        <w:t xml:space="preserve"> points of interest, decentra</w:t>
+      </w:r>
+      <w:r>
+        <w:rPr>
+          <w:rFonts w:ascii="Open Sans" w:hAnsi="Open Sans"/>
+          <w:color w:val="777777"/>
+          <w:sz w:val="24"/>
+          <w:szCs w:val="24"/>
+          <w:lang w:val="en-US"/>
+        </w:rPr>
+        <w:t>lized strategies based on vehicular and ad hoc networks(VANET)</w:t>
+      </w:r>
+    </w:p>
+    <w:p>
+      <w:pPr>
+        <w:rPr>
+          <w:rFonts w:ascii="Open Sans" w:hAnsi="Open Sans"/>
+          <w:color w:val="777777"/>
+          <w:sz w:val="24"/>
+          <w:szCs w:val="24"/>
+          <w:lang w:val="en-US"/>
+        </w:rPr>
+      </w:pPr>
+      <w:r>
+        <w:rPr>
+          <w:rFonts w:ascii="ff9" w:hAnsi="ff9"/>
           <w:color w:val="000000"/>
-          <w:sz w:val="24"/>
-          <w:szCs w:val="24"/>
-          <w:shd w:val="clear" w:color="auto" w:fill="FFFFFF"/>
-          <w:lang w:val="en-US"/>
-        </w:rPr>
-      </w:pPr>
+          <w:sz w:val="33"/>
+          <w:szCs w:val="33"/>
+          <w:shd w:val="clear" w:color="auto" w:fill="FFFFFF"/>
+        </w:rPr>
+        <w:t>environmental ﬁngerprinting</w:t>
+      </w:r>
+      <w:r>
+        <w:rPr>
+          <w:rFonts w:ascii="ff9" w:hAnsi="ff9"/>
+          <w:color w:val="000000"/>
+          <w:sz w:val="33"/>
+          <w:szCs w:val="33"/>
+          <w:shd w:val="clear" w:color="auto" w:fill="FFFFFF"/>
+          <w:lang w:val="en-US"/>
+        </w:rPr>
+        <w:t xml:space="preserve">, </w:t>
+      </w:r>
     </w:p>
     <w:p>
       <w:pPr>
@@ -1878,32 +2073,40 @@
           <w:szCs w:val="24"/>
           <w:lang w:val="uk-UA"/>
         </w:rPr>
-        <w:t>навігатор в підземельних приміщеннях автостоянки працює погано, тому така система пошуку інформації оптимального місця не підходить.</w:t>
-      </w:r>
-    </w:p>
-    <w:p>
-      <w:pPr>
-        <w:rPr>
-          <w:sz w:val="24"/>
-          <w:szCs w:val="24"/>
-        </w:rPr>
-      </w:pPr>
-    </w:p>
-    <w:p>
-      <w:pPr>
-        <w:rPr>
-          <w:sz w:val="24"/>
-          <w:szCs w:val="24"/>
-          <w:lang w:val="uk-UA"/>
-        </w:rPr>
-      </w:pPr>
-      <w:r>
-        <w:rPr>
-          <w:sz w:val="24"/>
-          <w:szCs w:val="24"/>
-          <w:lang w:val="en-US"/>
+        <w:t xml:space="preserve">навігатор в підземельних </w:t>
+      </w:r>
+      <w:r>
+        <w:rPr>
+          <w:sz w:val="24"/>
+          <w:szCs w:val="24"/>
+          <w:lang w:val="uk-UA"/>
         </w:rPr>
         <w:lastRenderedPageBreak/>
+        <w:t>приміщеннях автостоянки працює погано, тому така система пошуку інформації оптимального місця не підходить.</w:t>
+      </w:r>
+    </w:p>
+    <w:p>
+      <w:pPr>
+        <w:rPr>
+          <w:sz w:val="24"/>
+          <w:szCs w:val="24"/>
+        </w:rPr>
+      </w:pPr>
+    </w:p>
+    <w:p>
+      <w:pPr>
+        <w:rPr>
+          <w:sz w:val="24"/>
+          <w:szCs w:val="24"/>
+          <w:lang w:val="uk-UA"/>
+        </w:rPr>
+      </w:pPr>
+      <w:r>
+        <w:rPr>
+          <w:sz w:val="24"/>
+          <w:szCs w:val="24"/>
+          <w:lang w:val="en-US"/>
+        </w:rPr>
         <w:t>Difficulties: lane occupancy condition, travel distance, walking distance, occupancy situation of parking space.</w:t>
       </w:r>
     </w:p>
@@ -2351,6 +2554,7 @@
           <w:szCs w:val="24"/>
           <w:lang w:val="uk-UA"/>
         </w:rPr>
+        <w:lastRenderedPageBreak/>
         <w:t>аналіз даних автостоянки</w:t>
       </w:r>
     </w:p>
@@ -2393,7 +2597,6 @@
           <w:szCs w:val="24"/>
           <w:lang w:val="uk-UA"/>
         </w:rPr>
-        <w:lastRenderedPageBreak/>
         <w:t>надсилання координат знайденого місця клієнту</w:t>
       </w:r>
     </w:p>
@@ -2541,6 +2744,73 @@
     </w:p>
     <w:p>
       <w:pPr>
+        <w:shd w:val="clear" w:color="auto" w:fill="FFFFFF"/>
+        <w:rPr>
+          <w:rFonts w:asciiTheme="minorHAnsi" w:hAnsiTheme="minorHAnsi" w:cstheme="minorHAnsi"/>
+          <w:color w:val="000000"/>
+          <w:sz w:val="24"/>
+          <w:szCs w:val="24"/>
+        </w:rPr>
+      </w:pPr>
+      <w:r>
+        <w:rPr>
+          <w:sz w:val="24"/>
+          <w:szCs w:val="24"/>
+          <w:lang w:val="uk-UA"/>
+        </w:rPr>
+        <w:t>Складнощі, залежності, ризики</w:t>
+      </w:r>
+      <w:r>
+        <w:rPr>
+          <w:sz w:val="24"/>
+          <w:szCs w:val="24"/>
+          <w:lang w:val="en-US"/>
+        </w:rPr>
+        <w:t>.</w:t>
+      </w:r>
+      <w:r>
+        <w:rPr>
+          <w:rFonts w:ascii="ff4" w:hAnsi="ff4"/>
+          <w:color w:val="000000"/>
+          <w:sz w:val="33"/>
+          <w:szCs w:val="33"/>
+        </w:rPr>
+        <w:t xml:space="preserve"> </w:t>
+      </w:r>
+      <w:r>
+        <w:rPr>
+          <w:rFonts w:asciiTheme="minorHAnsi" w:hAnsiTheme="minorHAnsi" w:cstheme="minorHAnsi"/>
+          <w:color w:val="000000"/>
+          <w:sz w:val="24"/>
+          <w:szCs w:val="24"/>
+        </w:rPr>
+        <w:t>identify the following design goals and requirements</w:t>
+      </w:r>
+    </w:p>
+    <w:p>
+      <w:pPr>
+        <w:shd w:val="clear" w:color="auto" w:fill="FFFFFF"/>
+        <w:spacing w:after="0" w:line="240" w:lineRule="auto"/>
+        <w:rPr>
+          <w:rFonts w:asciiTheme="minorHAnsi" w:hAnsiTheme="minorHAnsi" w:cstheme="minorHAnsi"/>
+          <w:color w:val="000000"/>
+          <w:sz w:val="24"/>
+          <w:szCs w:val="24"/>
+          <w:lang w:val="uk-UA"/>
+        </w:rPr>
+      </w:pPr>
+      <w:r>
+        <w:rPr>
+          <w:rFonts w:asciiTheme="minorHAnsi" w:hAnsiTheme="minorHAnsi" w:cstheme="minorHAnsi"/>
+          <w:color w:val="000000"/>
+          <w:sz w:val="24"/>
+          <w:szCs w:val="24"/>
+        </w:rPr>
+        <w:t>that constrain our solution</w:t>
+      </w:r>
+    </w:p>
+    <w:p>
+      <w:pPr>
         <w:numPr>
           <w:ilvl w:val="0"/>
           <w:numId w:val="5"/>
@@ -2551,14 +2821,6 @@
           <w:lang w:val="uk-UA"/>
         </w:rPr>
       </w:pPr>
-      <w:r>
-        <w:rPr>
-          <w:sz w:val="24"/>
-          <w:szCs w:val="24"/>
-          <w:lang w:val="uk-UA"/>
-        </w:rPr>
-        <w:t>Складнощі, залежності, ризики</w:t>
-      </w:r>
     </w:p>
     <w:p>
       <w:pPr>
@@ -3764,6 +4026,11 @@
       <w:szCs w:val="24"/>
     </w:rPr>
   </w:style>
+  <w:style w:type="character" w:customStyle="1" w:styleId="l6">
+    <w:name w:val="l6"/>
+    <w:basedOn w:val="a0"/>
+    <w:rsid w:val="001E07EE"/>
+  </w:style>
 </w:styles>
 </file>
 

</xml_diff>

<commit_message>
Added presentation notes and keywords to use.
</commit_message>
<xml_diff>
--- a/OR/car_parking_project/notes_for_parking.docx
+++ b/OR/car_parking_project/notes_for_parking.docx
@@ -17,6 +17,17 @@
           <w:lang w:val="en-US"/>
         </w:rPr>
       </w:pPr>
+      <w:r>
+        <w:rPr>
+          <w:rFonts w:asciiTheme="minorHAnsi" w:hAnsiTheme="minorHAnsi" w:cstheme="minorHAnsi"/>
+          <w:b w:val="0"/>
+          <w:color w:val="273239"/>
+          <w:sz w:val="24"/>
+          <w:szCs w:val="24"/>
+          <w:lang w:val="en-US"/>
+        </w:rPr>
+        <w:t>≤</w:t>
+      </w:r>
       <w:r>
         <w:rPr>
           <w:rFonts w:asciiTheme="minorHAnsi" w:hAnsiTheme="minorHAnsi" w:cstheme="minorHAnsi"/>
@@ -878,7 +889,7 @@
           <w:sz w:val="16"/>
           <w:szCs w:val="16"/>
           <w:shd w:val="clear" w:color="auto" w:fill="FFFFFF"/>
-          <w:lang w:val="en-US"/>
+          <w:lang w:val="uk-UA"/>
         </w:rPr>
       </w:pPr>
       <w:r>
@@ -899,6 +910,26 @@
           <w:shd w:val="clear" w:color="auto" w:fill="FFFFFF"/>
         </w:rPr>
         <w:t>raffic congestion can become gridlock</w:t>
+      </w:r>
+      <w:r>
+        <w:rPr>
+          <w:rFonts w:ascii="Arial" w:hAnsi="Arial" w:cs="Arial"/>
+          <w:sz w:val="16"/>
+          <w:szCs w:val="16"/>
+          <w:shd w:val="clear" w:color="auto" w:fill="FFFFFF"/>
+          <w:lang w:val="en-US"/>
+        </w:rPr>
+        <w:t>(</w:t>
+      </w:r>
+      <w:r>
+        <w:rPr>
+          <w:rFonts w:ascii="Arial" w:hAnsi="Arial" w:cs="Arial"/>
+          <w:sz w:val="16"/>
+          <w:szCs w:val="16"/>
+          <w:shd w:val="clear" w:color="auto" w:fill="FFFFFF"/>
+          <w:lang w:val="uk-UA"/>
+        </w:rPr>
+        <w:t>затор)</w:t>
       </w:r>
     </w:p>
     <w:p>
@@ -1289,6 +1320,16 @@
           <w:lang w:val="en-US"/>
         </w:rPr>
       </w:pPr>
+      <w:r>
+        <w:rPr>
+          <w:rFonts w:ascii="Arial" w:hAnsi="Arial" w:cs="Arial"/>
+          <w:sz w:val="16"/>
+          <w:szCs w:val="16"/>
+          <w:shd w:val="clear" w:color="auto" w:fill="FFFFFF"/>
+          <w:lang w:val="en-US"/>
+        </w:rPr>
+        <w:t>S</w:t>
+      </w:r>
       <w:r>
         <w:rPr>
           <w:rFonts w:ascii="Arial" w:hAnsi="Arial" w:cs="Arial"/>
@@ -2098,7 +2139,7 @@
         <w:rPr>
           <w:sz w:val="24"/>
           <w:szCs w:val="24"/>
-          <w:lang w:val="uk-UA"/>
+          <w:lang w:val="en-US"/>
         </w:rPr>
       </w:pPr>
       <w:r>
@@ -2108,6 +2149,42 @@
           <w:lang w:val="en-US"/>
         </w:rPr>
         <w:t>Difficulties: lane occupancy condition, travel distance, walking distance, occupancy situation of parking space.</w:t>
+      </w:r>
+    </w:p>
+    <w:p>
+      <w:pPr>
+        <w:rPr>
+          <w:sz w:val="24"/>
+          <w:szCs w:val="24"/>
+          <w:lang w:val="uk-UA"/>
+        </w:rPr>
+      </w:pPr>
+      <w:r>
+        <w:rPr>
+          <w:sz w:val="24"/>
+          <w:szCs w:val="24"/>
+          <w:lang w:val="en-US"/>
+        </w:rPr>
+        <w:t xml:space="preserve">Keywords: </w:t>
+      </w:r>
+      <w:hyperlink r:id="rId11" w:history="1">
+        <w:r>
+          <w:rPr>
+            <w:rStyle w:val="a3"/>
+            <w:sz w:val="24"/>
+            <w:szCs w:val="24"/>
+            <w:lang w:val="en-US"/>
+          </w:rPr>
+          <w:t>https://apidocs.geoapify.com/</w:t>
+        </w:r>
+      </w:hyperlink>
+      <w:r>
+        <w:rPr>
+          <w:sz w:val="24"/>
+          <w:szCs w:val="24"/>
+          <w:lang w:val="en-US"/>
+        </w:rPr>
+        <w:t xml:space="preserve"> , </w:t>
       </w:r>
     </w:p>
     <w:p>
@@ -2518,6 +2595,7 @@
           <w:szCs w:val="24"/>
           <w:lang w:val="uk-UA"/>
         </w:rPr>
+        <w:lastRenderedPageBreak/>
         <w:t>отримання запит</w:t>
       </w:r>
       <w:r>
@@ -2554,7 +2632,6 @@
           <w:szCs w:val="24"/>
           <w:lang w:val="uk-UA"/>
         </w:rPr>
-        <w:lastRenderedPageBreak/>
         <w:t>аналіз даних автостоянки</w:t>
       </w:r>
     </w:p>
@@ -2720,6 +2797,30 @@
         </w:rPr>
         <w:t>Ідея рішення проблеми</w:t>
       </w:r>
+      <w:r>
+        <w:rPr>
+          <w:sz w:val="24"/>
+          <w:szCs w:val="24"/>
+          <w:lang w:val="en-US"/>
+        </w:rPr>
+        <w:t>(</w:t>
+      </w:r>
+      <w:r>
+        <w:rPr>
+          <w:sz w:val="24"/>
+          <w:szCs w:val="24"/>
+          <w:lang w:val="uk-UA"/>
+        </w:rPr>
+        <w:t>Формулювання  задачі проєкту</w:t>
+      </w:r>
+      <w:r>
+        <w:rPr>
+          <w:sz w:val="24"/>
+          <w:szCs w:val="24"/>
+          <w:lang w:val="en-US"/>
+        </w:rPr>
+        <w:t>)</w:t>
+      </w:r>
     </w:p>
     <w:p>
       <w:pPr>
@@ -2727,86 +2828,30 @@
           <w:ilvl w:val="0"/>
           <w:numId w:val="5"/>
         </w:numPr>
-        <w:rPr>
-          <w:sz w:val="24"/>
-          <w:szCs w:val="24"/>
-          <w:lang w:val="uk-UA"/>
-        </w:rPr>
-      </w:pPr>
-      <w:r>
-        <w:rPr>
-          <w:sz w:val="24"/>
-          <w:szCs w:val="24"/>
-          <w:lang w:val="uk-UA"/>
-        </w:rPr>
-        <w:t>Формулювання  задачі проєкту</w:t>
-      </w:r>
-    </w:p>
-    <w:p>
-      <w:pPr>
         <w:shd w:val="clear" w:color="auto" w:fill="FFFFFF"/>
         <w:rPr>
           <w:rFonts w:asciiTheme="minorHAnsi" w:hAnsiTheme="minorHAnsi" w:cstheme="minorHAnsi"/>
           <w:color w:val="000000"/>
           <w:sz w:val="24"/>
           <w:szCs w:val="24"/>
-        </w:rPr>
-      </w:pPr>
-      <w:r>
-        <w:rPr>
-          <w:sz w:val="24"/>
-          <w:szCs w:val="24"/>
-          <w:lang w:val="uk-UA"/>
-        </w:rPr>
-        <w:t>Складнощі, залежності, ризики</w:t>
-      </w:r>
-      <w:r>
-        <w:rPr>
-          <w:sz w:val="24"/>
-          <w:szCs w:val="24"/>
-          <w:lang w:val="en-US"/>
-        </w:rPr>
-        <w:t>.</w:t>
-      </w:r>
-      <w:r>
-        <w:rPr>
-          <w:rFonts w:ascii="ff4" w:hAnsi="ff4"/>
-          <w:color w:val="000000"/>
-          <w:sz w:val="33"/>
-          <w:szCs w:val="33"/>
-        </w:rPr>
-        <w:t xml:space="preserve"> </w:t>
-      </w:r>
-      <w:r>
-        <w:rPr>
-          <w:rFonts w:asciiTheme="minorHAnsi" w:hAnsiTheme="minorHAnsi" w:cstheme="minorHAnsi"/>
-          <w:color w:val="000000"/>
-          <w:sz w:val="24"/>
-          <w:szCs w:val="24"/>
-        </w:rPr>
-        <w:t>identify the following design goals and requirements</w:t>
-      </w:r>
-    </w:p>
-    <w:p>
-      <w:pPr>
-        <w:shd w:val="clear" w:color="auto" w:fill="FFFFFF"/>
-        <w:spacing w:after="0" w:line="240" w:lineRule="auto"/>
-        <w:rPr>
-          <w:rFonts w:asciiTheme="minorHAnsi" w:hAnsiTheme="minorHAnsi" w:cstheme="minorHAnsi"/>
-          <w:color w:val="000000"/>
-          <w:sz w:val="24"/>
-          <w:szCs w:val="24"/>
-          <w:lang w:val="uk-UA"/>
-        </w:rPr>
-      </w:pPr>
-      <w:r>
-        <w:rPr>
-          <w:rFonts w:asciiTheme="minorHAnsi" w:hAnsiTheme="minorHAnsi" w:cstheme="minorHAnsi"/>
-          <w:color w:val="000000"/>
-          <w:sz w:val="24"/>
-          <w:szCs w:val="24"/>
-        </w:rPr>
-        <w:t>that constrain our solution</w:t>
+          <w:lang w:val="en-US"/>
+        </w:rPr>
+      </w:pPr>
+      <w:r>
+        <w:rPr>
+          <w:sz w:val="24"/>
+          <w:szCs w:val="24"/>
+          <w:lang w:val="uk-UA"/>
+        </w:rPr>
+        <w:t>Складнощі та</w:t>
+      </w:r>
+      <w:r>
+        <w:rPr>
+          <w:sz w:val="24"/>
+          <w:szCs w:val="24"/>
+          <w:lang w:val="uk-UA"/>
+        </w:rPr>
+        <w:t xml:space="preserve"> залежності</w:t>
       </w:r>
     </w:p>
     <w:p>
@@ -2821,6 +2866,14 @@
           <w:lang w:val="uk-UA"/>
         </w:rPr>
       </w:pPr>
+      <w:r>
+        <w:rPr>
+          <w:sz w:val="24"/>
+          <w:szCs w:val="24"/>
+          <w:lang w:val="uk-UA"/>
+        </w:rPr>
+        <w:t>Інформація, статистичні дані, результати пов’язаних досліджень</w:t>
+      </w:r>
     </w:p>
     <w:p>
       <w:pPr>
@@ -2840,7 +2893,7 @@
           <w:szCs w:val="24"/>
           <w:lang w:val="uk-UA"/>
         </w:rPr>
-        <w:t>Інформація, статистичні дані, результати пов’язаних досліджень</w:t>
+        <w:t>Які інструменти я використовуватиму, які ресурси мені треба</w:t>
       </w:r>
     </w:p>
     <w:p>
@@ -2939,11 +2992,2372 @@
     </w:p>
     <w:p>
       <w:pPr>
+        <w:ind w:left="1080"/>
+        <w:rPr>
+          <w:sz w:val="24"/>
+          <w:szCs w:val="24"/>
+          <w:lang w:val="uk-UA"/>
+        </w:rPr>
+      </w:pPr>
+      <w:r>
+        <w:rPr>
+          <w:sz w:val="24"/>
+          <w:szCs w:val="24"/>
+          <w:lang w:val="uk-UA"/>
+        </w:rPr>
+        <w:t>З розвитком урбанізації, в сучасних міст</w:t>
+      </w:r>
+      <w:r>
+        <w:rPr>
+          <w:sz w:val="24"/>
+          <w:szCs w:val="24"/>
+          <w:lang w:val="uk-UA"/>
+        </w:rPr>
+        <w:t>ах</w:t>
+      </w:r>
+      <w:r>
+        <w:rPr>
+          <w:sz w:val="24"/>
+          <w:szCs w:val="24"/>
+          <w:lang w:val="uk-UA"/>
+        </w:rPr>
+        <w:t xml:space="preserve"> зростає населення, розвивається економіка, збільшується кількість траспорту, в даному випадку нас цікавить приватні авто, й виникають</w:t>
+      </w:r>
+      <w:r>
+        <w:rPr>
+          <w:sz w:val="24"/>
+          <w:szCs w:val="24"/>
+          <w:lang w:val="uk-UA"/>
+        </w:rPr>
+        <w:t xml:space="preserve"> складнощі з транспортною інфраструктурою. Розглянемо проблему з розміщенням приватних автівок. </w:t>
+      </w:r>
+    </w:p>
+    <w:p>
+      <w:pPr>
+        <w:ind w:left="1080"/>
+        <w:rPr>
+          <w:sz w:val="24"/>
+          <w:szCs w:val="24"/>
+          <w:lang w:val="uk-UA"/>
+        </w:rPr>
+      </w:pPr>
+      <w:r>
+        <w:rPr>
+          <w:sz w:val="24"/>
+          <w:szCs w:val="24"/>
+          <w:lang w:val="uk-UA"/>
+        </w:rPr>
+        <w:t xml:space="preserve">Аби припаркувати власний автомобіль, водії мають два варіанти: або шукати </w:t>
+      </w:r>
+      <w:r>
+        <w:rPr>
+          <w:sz w:val="24"/>
+          <w:szCs w:val="24"/>
+          <w:lang w:val="uk-UA"/>
+        </w:rPr>
+        <w:t xml:space="preserve">стоянки біля доріг </w:t>
+      </w:r>
+      <w:r>
+        <w:rPr>
+          <w:sz w:val="24"/>
+          <w:szCs w:val="24"/>
+          <w:lang w:val="uk-UA"/>
+        </w:rPr>
+        <w:t>(нажаль не завжди призначених для паркування), або ж обирати спеціалізовані автопарковки. Як правило, в будь-якому районі міста є велика кількість бажаючих знайти місце для паркування, отже, знаходження вільного місця в сліпу(маю на увазі без даних про вільні місця для паркування) є проблематичним завданням.</w:t>
+      </w:r>
+      <w:r>
+        <w:rPr>
+          <w:sz w:val="24"/>
+          <w:szCs w:val="24"/>
+          <w:lang w:val="uk-UA"/>
+        </w:rPr>
+        <w:t xml:space="preserve"> Якщо водій баж</w:t>
+      </w:r>
+      <w:r>
+        <w:rPr>
+          <w:sz w:val="24"/>
+          <w:szCs w:val="24"/>
+          <w:lang w:val="uk-UA"/>
+        </w:rPr>
+        <w:t>ає</w:t>
+      </w:r>
+      <w:r>
+        <w:rPr>
+          <w:sz w:val="24"/>
+          <w:szCs w:val="24"/>
+          <w:lang w:val="uk-UA"/>
+        </w:rPr>
+        <w:t xml:space="preserve"> зупинити авто в спеціалізованом</w:t>
+      </w:r>
+      <w:r>
+        <w:rPr>
+          <w:sz w:val="24"/>
+          <w:szCs w:val="24"/>
+          <w:lang w:val="uk-UA"/>
+        </w:rPr>
+        <w:t>у</w:t>
+      </w:r>
+      <w:r>
+        <w:rPr>
+          <w:sz w:val="24"/>
+          <w:szCs w:val="24"/>
+          <w:lang w:val="uk-UA"/>
+        </w:rPr>
+        <w:t xml:space="preserve"> місці, він має </w:t>
+      </w:r>
+      <w:r>
+        <w:rPr>
+          <w:sz w:val="24"/>
+          <w:szCs w:val="24"/>
+          <w:lang w:val="uk-UA"/>
+        </w:rPr>
+        <w:t>з</w:t>
+      </w:r>
+      <w:r>
+        <w:rPr>
+          <w:sz w:val="24"/>
+          <w:szCs w:val="24"/>
+          <w:lang w:val="uk-UA"/>
+        </w:rPr>
+        <w:t xml:space="preserve">найти підходящий паркінг, потім знайти вільне місце. </w:t>
+      </w:r>
+      <w:r>
+        <w:rPr>
+          <w:sz w:val="24"/>
+          <w:szCs w:val="24"/>
+          <w:lang w:val="uk-UA"/>
+        </w:rPr>
+        <w:t xml:space="preserve"> Водії витрачають час</w:t>
+      </w:r>
+      <w:r>
+        <w:rPr>
+          <w:sz w:val="24"/>
+          <w:szCs w:val="24"/>
+          <w:lang w:val="uk-UA"/>
+        </w:rPr>
+        <w:t xml:space="preserve"> </w:t>
+      </w:r>
+      <w:r>
+        <w:rPr>
+          <w:sz w:val="24"/>
+          <w:szCs w:val="24"/>
+          <w:lang w:val="uk-UA"/>
+        </w:rPr>
+        <w:t>на пошук,</w:t>
+      </w:r>
+      <w:r>
+        <w:rPr>
+          <w:sz w:val="24"/>
+          <w:szCs w:val="24"/>
+          <w:lang w:val="uk-UA"/>
+        </w:rPr>
+        <w:t xml:space="preserve"> пальне. Це спричиня</w:t>
+      </w:r>
+      <w:r>
+        <w:rPr>
+          <w:sz w:val="24"/>
+          <w:szCs w:val="24"/>
+          <w:lang w:val="uk-UA"/>
+        </w:rPr>
+        <w:t>є</w:t>
+      </w:r>
+      <w:r>
+        <w:rPr>
+          <w:sz w:val="24"/>
+          <w:szCs w:val="24"/>
+          <w:lang w:val="uk-UA"/>
+        </w:rPr>
+        <w:t xml:space="preserve"> ще більшу завантаженість доріг. </w:t>
+      </w:r>
+      <w:r>
+        <w:rPr>
+          <w:sz w:val="24"/>
+          <w:szCs w:val="24"/>
+          <w:lang w:val="uk-UA"/>
+        </w:rPr>
+        <w:lastRenderedPageBreak/>
+        <w:t xml:space="preserve">Зайві викиди пального (якщо пальне автівки не екофрендлі) </w:t>
+      </w:r>
+      <w:r>
+        <w:rPr>
+          <w:sz w:val="24"/>
+          <w:szCs w:val="24"/>
+          <w:lang w:val="uk-UA"/>
+        </w:rPr>
+        <w:t>погіршую</w:t>
+      </w:r>
+      <w:r>
+        <w:rPr>
+          <w:sz w:val="24"/>
+          <w:szCs w:val="24"/>
+          <w:lang w:val="uk-UA"/>
+        </w:rPr>
+        <w:t xml:space="preserve">ть чистоту повітря. Враження й  комфорт водіїв </w:t>
+      </w:r>
+      <w:r>
+        <w:rPr>
+          <w:sz w:val="24"/>
+          <w:szCs w:val="24"/>
+          <w:lang w:val="uk-UA"/>
+        </w:rPr>
+        <w:t xml:space="preserve">від такої рутини </w:t>
+      </w:r>
+      <w:r>
+        <w:rPr>
+          <w:sz w:val="24"/>
+          <w:szCs w:val="24"/>
+          <w:lang w:val="uk-UA"/>
+        </w:rPr>
+        <w:t xml:space="preserve">теж не  в плюсі. </w:t>
+      </w:r>
+    </w:p>
+    <w:p>
+      <w:pPr>
+        <w:numPr>
+          <w:ilvl w:val="0"/>
+          <w:numId w:val="6"/>
+        </w:numPr>
+        <w:rPr>
+          <w:sz w:val="24"/>
+          <w:szCs w:val="24"/>
+          <w:lang w:val="en-US"/>
+        </w:rPr>
+      </w:pPr>
+      <w:r>
+        <w:rPr>
+          <w:sz w:val="24"/>
+          <w:szCs w:val="24"/>
+          <w:lang w:val="uk-UA"/>
+        </w:rPr>
+        <w:t>Ідея рішення проблеми</w:t>
+      </w:r>
+    </w:p>
+    <w:p>
+      <w:pPr>
+        <w:ind w:left="1080"/>
+        <w:rPr>
+          <w:sz w:val="24"/>
+          <w:szCs w:val="24"/>
+          <w:lang w:val="uk-UA"/>
+        </w:rPr>
+      </w:pPr>
+      <w:r>
+        <w:rPr>
+          <w:sz w:val="24"/>
+          <w:szCs w:val="24"/>
+          <w:lang w:val="uk-UA"/>
+        </w:rPr>
+        <w:t>Можна запр</w:t>
+      </w:r>
+      <w:r>
+        <w:rPr>
+          <w:sz w:val="24"/>
+          <w:szCs w:val="24"/>
+          <w:lang w:val="uk-UA"/>
+        </w:rPr>
+        <w:t xml:space="preserve">опонувати рішення для ефективного паркування – це </w:t>
+      </w:r>
+      <w:r>
+        <w:rPr>
+          <w:sz w:val="24"/>
+          <w:szCs w:val="24"/>
+          <w:lang w:val="uk-UA"/>
+        </w:rPr>
+        <w:t>автоматизована система паркування, що складається з центральної системи, де є  інформація про завантаженість доступних автопарковок</w:t>
+      </w:r>
+      <w:r>
+        <w:rPr>
+          <w:sz w:val="24"/>
+          <w:szCs w:val="24"/>
+          <w:lang w:val="uk-UA"/>
+        </w:rPr>
+        <w:t xml:space="preserve"> та підсистем</w:t>
+      </w:r>
+      <w:r>
+        <w:rPr>
+          <w:sz w:val="24"/>
+          <w:szCs w:val="24"/>
+          <w:lang w:val="uk-UA"/>
+        </w:rPr>
+        <w:t xml:space="preserve"> – це конкретні автопарковки</w:t>
+      </w:r>
+      <w:r>
+        <w:rPr>
+          <w:sz w:val="24"/>
+          <w:szCs w:val="24"/>
+          <w:lang w:val="uk-UA"/>
+        </w:rPr>
+        <w:t>, що надають цю інформацію й  також надають дані про свої вільні місця</w:t>
+      </w:r>
+      <w:r>
+        <w:rPr>
+          <w:sz w:val="24"/>
+          <w:szCs w:val="24"/>
+          <w:lang w:val="uk-UA"/>
+        </w:rPr>
+        <w:t xml:space="preserve">. </w:t>
+      </w:r>
+      <w:r>
+        <w:rPr>
+          <w:sz w:val="24"/>
+          <w:szCs w:val="24"/>
+          <w:lang w:val="uk-UA"/>
+        </w:rPr>
+        <w:t>Існує загальний інтерфейс, що дозволяє кор</w:t>
+      </w:r>
+      <w:r>
+        <w:rPr>
+          <w:sz w:val="24"/>
+          <w:szCs w:val="24"/>
+          <w:lang w:val="uk-UA"/>
+        </w:rPr>
+        <w:t>ис</w:t>
+      </w:r>
+      <w:r>
+        <w:rPr>
+          <w:sz w:val="24"/>
+          <w:szCs w:val="24"/>
+          <w:lang w:val="uk-UA"/>
+        </w:rPr>
+        <w:t>тувачам (себто водіям) ко</w:t>
+      </w:r>
+      <w:r>
+        <w:rPr>
+          <w:sz w:val="24"/>
+          <w:szCs w:val="24"/>
+          <w:lang w:val="uk-UA"/>
+        </w:rPr>
+        <w:t>мунікувати з частинами системи. Інтерфейс має карту з позначками автопарковок</w:t>
+      </w:r>
+      <w:r>
+        <w:rPr>
+          <w:sz w:val="24"/>
+          <w:szCs w:val="24"/>
+          <w:lang w:val="uk-UA"/>
+        </w:rPr>
+        <w:t>(дані центральної системи)</w:t>
+      </w:r>
+      <w:r>
+        <w:rPr>
+          <w:sz w:val="24"/>
+          <w:szCs w:val="24"/>
+          <w:lang w:val="uk-UA"/>
+        </w:rPr>
+        <w:t xml:space="preserve">, користувач вказує локацію </w:t>
+      </w:r>
+      <w:r>
+        <w:rPr>
+          <w:sz w:val="24"/>
+          <w:szCs w:val="24"/>
+          <w:lang w:val="uk-UA"/>
+        </w:rPr>
+        <w:t xml:space="preserve">відправлення та </w:t>
+      </w:r>
+      <w:r>
+        <w:rPr>
+          <w:sz w:val="24"/>
+          <w:szCs w:val="24"/>
+          <w:lang w:val="uk-UA"/>
+        </w:rPr>
+        <w:t xml:space="preserve">прибуття, </w:t>
+      </w:r>
+      <w:r>
+        <w:rPr>
+          <w:sz w:val="24"/>
+          <w:szCs w:val="24"/>
+          <w:lang w:val="uk-UA"/>
+        </w:rPr>
+        <w:t xml:space="preserve">максимальний </w:t>
+      </w:r>
+      <w:r>
+        <w:rPr>
+          <w:sz w:val="24"/>
+          <w:szCs w:val="24"/>
+          <w:lang w:val="uk-UA"/>
+        </w:rPr>
+        <w:t>час досягнення парковуального місця</w:t>
+      </w:r>
+      <w:r>
+        <w:rPr>
+          <w:sz w:val="24"/>
+          <w:szCs w:val="24"/>
+          <w:lang w:val="uk-UA"/>
+        </w:rPr>
+        <w:t xml:space="preserve"> та</w:t>
+      </w:r>
+      <w:r>
+        <w:rPr>
+          <w:sz w:val="24"/>
+          <w:szCs w:val="24"/>
+          <w:lang w:val="uk-UA"/>
+        </w:rPr>
+        <w:t xml:space="preserve"> допустимий інтервал</w:t>
+      </w:r>
+      <w:r>
+        <w:rPr>
+          <w:sz w:val="24"/>
+          <w:szCs w:val="24"/>
+          <w:lang w:val="uk-UA"/>
+        </w:rPr>
+        <w:t xml:space="preserve"> вартості місця паркування. Центральна система має запропонувати відповідно до вказаного запиту підходящу автопарковку. Якщо користувач </w:t>
+      </w:r>
+      <w:r>
+        <w:rPr>
+          <w:sz w:val="24"/>
+          <w:szCs w:val="24"/>
+          <w:lang w:val="uk-UA"/>
+        </w:rPr>
+        <w:t>обере запропонований варіант, то далі він може обра</w:t>
+      </w:r>
+      <w:r>
+        <w:rPr>
+          <w:sz w:val="24"/>
+          <w:szCs w:val="24"/>
+          <w:lang w:val="uk-UA"/>
+        </w:rPr>
+        <w:t xml:space="preserve">ти підходяще місце для парковки (підсистема – система авопарковки </w:t>
+      </w:r>
+      <w:r>
+        <w:rPr>
+          <w:sz w:val="24"/>
+          <w:szCs w:val="24"/>
+          <w:lang w:val="uk-UA"/>
+        </w:rPr>
+        <w:t xml:space="preserve">пропонує забронювати вільне місце), після того як </w:t>
+      </w:r>
+      <w:r>
+        <w:rPr>
+          <w:sz w:val="24"/>
+          <w:szCs w:val="24"/>
+          <w:lang w:val="uk-UA"/>
+        </w:rPr>
+        <w:t>підтвердить запропопонований варіант паркування</w:t>
+      </w:r>
+      <w:r>
+        <w:rPr>
+          <w:sz w:val="24"/>
+          <w:szCs w:val="24"/>
+          <w:lang w:val="uk-UA"/>
+        </w:rPr>
+        <w:t xml:space="preserve">, система надає координати та супроводжує водія до обраного місця. </w:t>
+      </w:r>
+      <w:r>
+        <w:rPr>
+          <w:sz w:val="24"/>
+          <w:szCs w:val="24"/>
+          <w:lang w:val="uk-UA"/>
+        </w:rPr>
+        <w:t>Дані про зайнятість паркомісця постійно оновлюється, тож коли користувач прибув на обране місце, місце стає зайняте й відповідні дані синхронізуються з даними центральної системи.</w:t>
+      </w:r>
+    </w:p>
+    <w:p>
+      <w:pPr>
+        <w:ind w:left="1080"/>
+        <w:rPr>
+          <w:sz w:val="24"/>
+          <w:szCs w:val="24"/>
+          <w:lang w:val="uk-UA"/>
+        </w:rPr>
+      </w:pPr>
+      <w:r>
+        <w:rPr>
+          <w:sz w:val="24"/>
+          <w:szCs w:val="24"/>
+          <w:lang w:val="uk-UA"/>
+        </w:rPr>
+        <w:t>Як же я пропоную реалізувати поставлену абстрактно задачу?</w:t>
+      </w:r>
+    </w:p>
+    <w:p>
+      <w:pPr>
+        <w:ind w:left="1080"/>
+        <w:rPr>
+          <w:sz w:val="24"/>
+          <w:szCs w:val="24"/>
+          <w:lang w:val="uk-UA"/>
+        </w:rPr>
+      </w:pPr>
+      <w:r>
+        <w:rPr>
+          <w:sz w:val="24"/>
+          <w:szCs w:val="24"/>
+          <w:lang w:val="uk-UA"/>
+        </w:rPr>
+        <w:t>Я можу використати</w:t>
+      </w:r>
+      <w:r>
+        <w:rPr>
+          <w:sz w:val="24"/>
+          <w:szCs w:val="24"/>
+          <w:lang w:val="en-US"/>
+        </w:rPr>
+        <w:t xml:space="preserve"> </w:t>
+      </w:r>
+      <w:r>
+        <w:rPr>
+          <w:sz w:val="24"/>
+          <w:szCs w:val="24"/>
+          <w:lang w:val="uk-UA"/>
+        </w:rPr>
+        <w:t>дані пр</w:t>
+      </w:r>
+      <w:r>
+        <w:rPr>
+          <w:sz w:val="24"/>
+          <w:szCs w:val="24"/>
+          <w:lang w:val="uk-UA"/>
+        </w:rPr>
+        <w:t>о</w:t>
+      </w:r>
+      <w:r>
+        <w:rPr>
+          <w:sz w:val="24"/>
+          <w:szCs w:val="24"/>
+          <w:lang w:val="uk-UA"/>
+        </w:rPr>
+        <w:t xml:space="preserve"> локації автопаркувальних майданчиків з </w:t>
+      </w:r>
+      <w:r>
+        <w:rPr>
+          <w:sz w:val="24"/>
+          <w:szCs w:val="24"/>
+          <w:lang w:val="en-US"/>
+        </w:rPr>
+        <w:t>Google maps</w:t>
+      </w:r>
+      <w:r>
+        <w:rPr>
+          <w:sz w:val="24"/>
+          <w:szCs w:val="24"/>
+          <w:lang w:val="uk-UA"/>
+        </w:rPr>
+        <w:t xml:space="preserve">, додатку </w:t>
+      </w:r>
+      <w:r>
+        <w:rPr>
+          <w:sz w:val="24"/>
+          <w:szCs w:val="24"/>
+          <w:lang w:val="en-US"/>
+        </w:rPr>
+        <w:t>Parking UA</w:t>
+      </w:r>
+      <w:r>
+        <w:rPr>
+          <w:sz w:val="24"/>
+          <w:szCs w:val="24"/>
+          <w:lang w:val="uk-UA"/>
+        </w:rPr>
+        <w:t xml:space="preserve"> чи сайту</w:t>
+      </w:r>
+      <w:r>
+        <w:rPr>
+          <w:sz w:val="24"/>
+          <w:szCs w:val="24"/>
+          <w:lang w:val="en-US"/>
+        </w:rPr>
+        <w:t xml:space="preserve"> </w:t>
+      </w:r>
+      <w:r>
+        <w:rPr>
+          <w:sz w:val="24"/>
+          <w:szCs w:val="24"/>
+          <w:lang w:val="uk-UA"/>
+        </w:rPr>
+        <w:t>2</w:t>
+      </w:r>
+      <w:r>
+        <w:rPr>
+          <w:sz w:val="24"/>
+          <w:szCs w:val="24"/>
+          <w:lang w:val="en-US"/>
+        </w:rPr>
+        <w:t>gis.ua</w:t>
+      </w:r>
+      <w:r>
+        <w:rPr>
+          <w:sz w:val="24"/>
+          <w:szCs w:val="24"/>
+          <w:lang w:val="uk-UA"/>
+        </w:rPr>
+        <w:t xml:space="preserve">. Для обробки запитів користувача треба </w:t>
+      </w:r>
+      <w:r>
+        <w:rPr>
+          <w:sz w:val="24"/>
+          <w:szCs w:val="24"/>
+          <w:lang w:val="uk-UA"/>
+        </w:rPr>
+        <w:t>на карті створити</w:t>
+      </w:r>
+      <w:r>
+        <w:rPr>
+          <w:sz w:val="24"/>
+          <w:szCs w:val="24"/>
+          <w:lang w:val="uk-UA"/>
+        </w:rPr>
+        <w:t xml:space="preserve"> функцію, що приймає аргументи типу локація, </w:t>
+      </w:r>
+      <w:r>
+        <w:rPr>
+          <w:sz w:val="24"/>
+          <w:szCs w:val="24"/>
+          <w:lang w:val="uk-UA"/>
+        </w:rPr>
+        <w:t>час досягнення місця</w:t>
+      </w:r>
+      <w:r>
+        <w:rPr>
+          <w:sz w:val="24"/>
+          <w:szCs w:val="24"/>
+          <w:lang w:val="uk-UA"/>
+        </w:rPr>
+        <w:t xml:space="preserve"> та вартість і повертає координати найоптимальнішої автопарковки, результат функції – це показ </w:t>
+      </w:r>
+      <w:r>
+        <w:rPr>
+          <w:sz w:val="24"/>
+          <w:szCs w:val="24"/>
+          <w:lang w:val="uk-UA"/>
+        </w:rPr>
+        <w:t>на карті автостоянки</w:t>
+      </w:r>
+      <w:r>
+        <w:rPr>
+          <w:sz w:val="24"/>
+          <w:szCs w:val="24"/>
+          <w:lang w:val="uk-UA"/>
+        </w:rPr>
+        <w:t>.</w:t>
+      </w:r>
+      <w:r>
+        <w:rPr>
+          <w:sz w:val="24"/>
+          <w:szCs w:val="24"/>
+          <w:lang w:val="uk-UA"/>
+        </w:rPr>
+        <w:t xml:space="preserve"> Щодо підсистеми, то я симулюю</w:t>
+      </w:r>
+      <w:r>
+        <w:rPr>
+          <w:sz w:val="24"/>
+          <w:szCs w:val="24"/>
+          <w:lang w:val="uk-UA"/>
+        </w:rPr>
+        <w:t xml:space="preserve"> </w:t>
+      </w:r>
+      <w:r>
+        <w:rPr>
+          <w:sz w:val="24"/>
+          <w:szCs w:val="24"/>
+          <w:lang w:val="uk-UA"/>
+        </w:rPr>
+        <w:t>систему-автопарковки (оскільки не маю даних про доступні місця певної парковки). Тобто треба створити(використати знайден</w:t>
+      </w:r>
+      <w:r>
+        <w:rPr>
+          <w:sz w:val="24"/>
+          <w:szCs w:val="24"/>
+          <w:lang w:val="uk-UA"/>
+        </w:rPr>
+        <w:t>у</w:t>
+      </w:r>
+      <w:r>
+        <w:rPr>
+          <w:sz w:val="24"/>
+          <w:szCs w:val="24"/>
+          <w:lang w:val="uk-UA"/>
+        </w:rPr>
+        <w:t>) модель план</w:t>
+      </w:r>
+      <w:r>
+        <w:rPr>
+          <w:sz w:val="24"/>
+          <w:szCs w:val="24"/>
+          <w:lang w:val="uk-UA"/>
+        </w:rPr>
+        <w:t>у</w:t>
+      </w:r>
+      <w:r>
+        <w:rPr>
+          <w:sz w:val="24"/>
+          <w:szCs w:val="24"/>
+          <w:lang w:val="uk-UA"/>
+        </w:rPr>
+        <w:t xml:space="preserve"> автопарковки. Симулювати зайняті та вакантні місця. </w:t>
+      </w:r>
+      <w:r>
+        <w:rPr>
+          <w:sz w:val="24"/>
+          <w:szCs w:val="24"/>
+          <w:lang w:val="uk-UA"/>
+        </w:rPr>
+        <w:t>Необхідно також створити функцію, що приймала б координати вказаної автостоянки та з’єднувалася з системою автостоянки</w:t>
+      </w:r>
+      <w:r>
+        <w:rPr>
+          <w:sz w:val="24"/>
+          <w:szCs w:val="24"/>
+          <w:lang w:val="uk-UA"/>
+        </w:rPr>
+        <w:t>(симулятором)</w:t>
+      </w:r>
+      <w:r>
+        <w:rPr>
+          <w:sz w:val="24"/>
+          <w:szCs w:val="24"/>
+          <w:lang w:val="uk-UA"/>
+        </w:rPr>
+        <w:t>, яка б пропонувала вакантне місце й повертала його користувачу. Користувач потім міг би скористатися функцією супровіду до автопарковки, а потім до самого обраного віль</w:t>
+      </w:r>
+      <w:r>
+        <w:rPr>
+          <w:sz w:val="24"/>
+          <w:szCs w:val="24"/>
+          <w:lang w:val="uk-UA"/>
+        </w:rPr>
+        <w:t>но</w:t>
+      </w:r>
+      <w:r>
+        <w:rPr>
+          <w:sz w:val="24"/>
+          <w:szCs w:val="24"/>
+          <w:lang w:val="uk-UA"/>
+        </w:rPr>
+        <w:t>го місця. Реалізацію системи оплати місця паркування онлайн не розлядатимемо.</w:t>
+      </w:r>
+    </w:p>
+    <w:p>
+      <w:pPr>
+        <w:ind w:left="1080"/>
+        <w:rPr>
+          <w:sz w:val="24"/>
+          <w:szCs w:val="24"/>
+          <w:lang w:val="uk-UA"/>
+        </w:rPr>
+      </w:pPr>
+      <w:r>
+        <w:rPr>
+          <w:sz w:val="24"/>
+          <w:szCs w:val="24"/>
+          <w:lang w:val="uk-UA"/>
+        </w:rPr>
+        <w:t>// Нариси проблеми</w:t>
+      </w:r>
+    </w:p>
+    <w:p>
+      <w:pPr>
+        <w:ind w:left="1080"/>
+        <w:rPr>
+          <w:sz w:val="24"/>
+          <w:szCs w:val="24"/>
+          <w:lang w:val="uk-UA"/>
+        </w:rPr>
+      </w:pPr>
+      <w:r>
+        <w:rPr>
+          <w:sz w:val="24"/>
+          <w:szCs w:val="24"/>
+          <w:lang w:val="uk-UA"/>
+        </w:rPr>
+        <w:t>Карта автостоянок -</w:t>
+      </w:r>
+      <w:r>
+        <w:rPr>
+          <w:sz w:val="24"/>
+          <w:szCs w:val="24"/>
+          <w:lang w:val="en-US"/>
+        </w:rPr>
+        <w:t xml:space="preserve">&gt; </w:t>
+      </w:r>
+      <w:r>
+        <w:rPr>
+          <w:sz w:val="24"/>
+          <w:szCs w:val="24"/>
+          <w:lang w:val="uk-UA"/>
+        </w:rPr>
+        <w:t xml:space="preserve">треба визначити місце прибуття, окреслити максимальний радіус пошуку, максимальну вартість паркування й на базі цих даних шукати </w:t>
+      </w:r>
+      <w:r>
+        <w:rPr>
+          <w:sz w:val="24"/>
+          <w:szCs w:val="24"/>
+          <w:lang w:val="uk-UA"/>
+        </w:rPr>
+        <w:lastRenderedPageBreak/>
+        <w:t>найближчу стоянку -</w:t>
+      </w:r>
+      <w:r>
+        <w:rPr>
+          <w:sz w:val="24"/>
+          <w:szCs w:val="24"/>
+          <w:lang w:val="en-US"/>
+        </w:rPr>
+        <w:t>&gt;</w:t>
+      </w:r>
+      <w:r>
+        <w:rPr>
+          <w:sz w:val="24"/>
+          <w:szCs w:val="24"/>
+          <w:lang w:val="uk-UA"/>
+        </w:rPr>
+        <w:t xml:space="preserve"> я не знаю, як це реалізувати, типу у якому середовищі, які інструменти використовувати, для створення функції </w:t>
+      </w:r>
+      <w:r>
+        <w:rPr>
+          <w:sz w:val="24"/>
+          <w:szCs w:val="24"/>
+          <w:lang w:val="en-US"/>
+        </w:rPr>
+        <w:t xml:space="preserve">-&gt; </w:t>
+      </w:r>
+      <w:r>
+        <w:rPr>
+          <w:sz w:val="24"/>
+          <w:szCs w:val="24"/>
+          <w:lang w:val="uk-UA"/>
+        </w:rPr>
+        <w:t>чи може створити додаток(або пошукати вже створений, що є простіше), що має функцію окреслення радіусу й пошуку</w:t>
+      </w:r>
+    </w:p>
+    <w:p>
+      <w:pPr>
+        <w:ind w:left="1080"/>
+        <w:rPr>
+          <w:sz w:val="24"/>
+          <w:szCs w:val="24"/>
+          <w:lang w:val="en-US"/>
+        </w:rPr>
+      </w:pPr>
+      <w:r>
+        <w:rPr>
+          <w:sz w:val="24"/>
+          <w:szCs w:val="24"/>
+          <w:lang w:val="uk-UA"/>
+        </w:rPr>
+        <w:t>//</w:t>
+      </w:r>
+      <w:r>
+        <w:rPr>
+          <w:sz w:val="24"/>
+          <w:szCs w:val="24"/>
+          <w:lang w:val="uk-UA"/>
+        </w:rPr>
+        <w:t xml:space="preserve"> </w:t>
+      </w:r>
+    </w:p>
+    <w:p>
+      <w:pPr>
+        <w:pStyle w:val="a9"/>
+        <w:numPr>
+          <w:ilvl w:val="0"/>
+          <w:numId w:val="8"/>
+        </w:numPr>
+        <w:spacing w:before="0" w:beforeAutospacing="0" w:after="200" w:afterAutospacing="0"/>
+        <w:ind w:left="1080"/>
+        <w:textAlignment w:val="baseline"/>
+        <w:rPr>
+          <w:rFonts w:ascii="Calibri" w:hAnsi="Calibri" w:cs="Calibri"/>
+          <w:color w:val="000000"/>
+        </w:rPr>
+      </w:pPr>
+      <w:r>
+        <w:rPr>
+          <w:rFonts w:ascii="Calibri" w:hAnsi="Calibri" w:cs="Calibri"/>
+          <w:color w:val="000000"/>
+        </w:rPr>
+        <w:t>Складнощі, залежності, ризики. identify the following design goals and requirements that constrain our solution(Визначити структуру проєкту та вимоги, що ускладнюють знаходження рішення (реалізації системи)</w:t>
+      </w:r>
+    </w:p>
+    <w:p>
+      <w:pPr>
+        <w:pStyle w:val="a9"/>
+        <w:spacing w:before="0" w:beforeAutospacing="0" w:after="200" w:afterAutospacing="0"/>
+      </w:pPr>
+      <w:r>
+        <w:rPr>
+          <w:rFonts w:ascii="Calibri" w:hAnsi="Calibri" w:cs="Calibri"/>
+          <w:color w:val="000000"/>
+        </w:rPr>
+        <w:t>Треба проаналізувати роботу автостоянок в різних районах міста: їх актуальність, тобто попит серед користувачів, що може вплинути на вибір водія певної автостоянки, щоб змоделювати правдоподібну систему автопарковки, тобто дані про  її зайнятість. </w:t>
+      </w:r>
+    </w:p>
+    <w:p>
+      <w:pPr>
+        <w:pStyle w:val="a9"/>
+        <w:spacing w:before="0" w:beforeAutospacing="0" w:after="200" w:afterAutospacing="0"/>
+      </w:pPr>
+      <w:r>
+        <w:rPr>
+          <w:rFonts w:ascii="Calibri" w:hAnsi="Calibri" w:cs="Calibri"/>
+          <w:color w:val="000000"/>
+        </w:rPr>
+        <w:t>Треба проаналізувати вподобання водіїв щодо критеріїв комфорту при вибор</w:t>
+      </w:r>
+      <w:r>
+        <w:rPr>
+          <w:rFonts w:ascii="Calibri" w:hAnsi="Calibri" w:cs="Calibri"/>
+          <w:color w:val="000000"/>
+          <w:lang w:val="uk-UA"/>
+        </w:rPr>
+        <w:t>і</w:t>
+      </w:r>
+      <w:r>
+        <w:rPr>
+          <w:rFonts w:ascii="Calibri" w:hAnsi="Calibri" w:cs="Calibri"/>
+          <w:color w:val="000000"/>
+        </w:rPr>
+        <w:t xml:space="preserve"> місця для паркування. Таким чином, узагальнивши враження й визначивши кожному критерію відповідний  ваговий коефіцієнт, створити функцію корисності для пошуку вільного місця на автостоянці. На основі отриманих вагових коефіцієнтів обрати найоптимальніше місце.</w:t>
+      </w:r>
+    </w:p>
+    <w:p>
+      <w:pPr>
+        <w:pStyle w:val="a9"/>
+        <w:spacing w:before="0" w:beforeAutospacing="0" w:after="200" w:afterAutospacing="0"/>
+      </w:pPr>
+      <w:r>
+        <w:rPr>
+          <w:rFonts w:ascii="Calibri" w:hAnsi="Calibri" w:cs="Calibri"/>
+          <w:color w:val="000000"/>
+        </w:rPr>
+        <w:t>Треба уникнути ситуації</w:t>
+      </w:r>
+      <w:r>
+        <w:rPr>
+          <w:rFonts w:ascii="Calibri" w:hAnsi="Calibri" w:cs="Calibri"/>
+          <w:color w:val="000000"/>
+          <w:lang w:val="uk-UA"/>
+        </w:rPr>
+        <w:t xml:space="preserve">, </w:t>
+      </w:r>
+      <w:r>
+        <w:rPr>
+          <w:rFonts w:ascii="Calibri" w:hAnsi="Calibri" w:cs="Calibri"/>
+          <w:color w:val="000000"/>
+        </w:rPr>
+        <w:t>коли декільком водіям система автопарковки пропонує однакове місце. Тобто необхідно, щоб дані підсистеми синхронізувалися з даними центральної системи й не було конфліктів. </w:t>
+      </w:r>
+    </w:p>
+    <w:p>
+      <w:pPr>
+        <w:pStyle w:val="a9"/>
+        <w:spacing w:before="0" w:beforeAutospacing="0" w:after="200" w:afterAutospacing="0"/>
+      </w:pPr>
+      <w:r>
+        <w:rPr>
+          <w:rFonts w:ascii="Calibri" w:hAnsi="Calibri" w:cs="Calibri"/>
+          <w:color w:val="000000"/>
+        </w:rPr>
+        <w:t>Також треба розібрати ситуацію, коли водій обрав автопарковку, обрав місце(забронював), але не з'явився на місце паркування. Тобто перешкоджає іншим бажаючим зайняти місце. Треба, вірогідно, запровадити термін броні, з плином якого, місце автоматично стає доступним іншим.</w:t>
+      </w:r>
+    </w:p>
+    <w:p>
+      <w:pPr>
+        <w:pStyle w:val="a9"/>
+        <w:spacing w:before="0" w:beforeAutospacing="0" w:after="200" w:afterAutospacing="0"/>
+      </w:pPr>
+      <w:r>
+        <w:rPr>
+          <w:rFonts w:ascii="Calibri" w:hAnsi="Calibri" w:cs="Calibri"/>
+          <w:color w:val="000000"/>
+        </w:rPr>
+        <w:t xml:space="preserve">Визначаючи на карті локації автопарковок, треба розібрати, які дані потрібні для водія: </w:t>
+      </w:r>
+      <w:r>
+        <w:rPr>
+          <w:rFonts w:ascii="Calibri" w:hAnsi="Calibri" w:cs="Calibri"/>
+          <w:color w:val="000000"/>
+          <w:lang w:val="uk-UA"/>
+        </w:rPr>
+        <w:t>число вільних місць</w:t>
+      </w:r>
+      <w:r>
+        <w:rPr>
+          <w:rFonts w:ascii="Calibri" w:hAnsi="Calibri" w:cs="Calibri"/>
+          <w:color w:val="000000"/>
+        </w:rPr>
+        <w:t xml:space="preserve">, </w:t>
+      </w:r>
+      <w:r>
+        <w:rPr>
+          <w:rFonts w:ascii="Calibri" w:hAnsi="Calibri" w:cs="Calibri"/>
+          <w:color w:val="000000"/>
+          <w:lang w:val="uk-UA"/>
+        </w:rPr>
+        <w:t xml:space="preserve">загальна кількість місць, </w:t>
+      </w:r>
+      <w:r>
+        <w:rPr>
+          <w:rFonts w:ascii="Calibri" w:hAnsi="Calibri" w:cs="Calibri"/>
+          <w:color w:val="000000"/>
+        </w:rPr>
+        <w:t>середньоси</w:t>
+      </w:r>
+      <w:r>
+        <w:rPr>
+          <w:rFonts w:ascii="Calibri" w:hAnsi="Calibri" w:cs="Calibri"/>
+          <w:color w:val="000000"/>
+        </w:rPr>
+        <w:t>татична зайнятість, вартість паркування за певний час, години роботи</w:t>
+      </w:r>
+      <w:r>
+        <w:rPr>
+          <w:rFonts w:ascii="Calibri" w:hAnsi="Calibri" w:cs="Calibri"/>
+          <w:color w:val="000000"/>
+          <w:lang w:val="uk-UA"/>
+        </w:rPr>
+        <w:t>, тип паркувального майданчика</w:t>
+      </w:r>
+      <w:r>
+        <w:rPr>
+          <w:rFonts w:ascii="Calibri" w:hAnsi="Calibri" w:cs="Calibri"/>
+          <w:color w:val="000000"/>
+        </w:rPr>
+        <w:t>.</w:t>
+      </w:r>
+    </w:p>
+    <w:p>
+      <w:pPr>
+        <w:pStyle w:val="a9"/>
+        <w:spacing w:before="0" w:beforeAutospacing="0" w:after="200" w:afterAutospacing="0"/>
+      </w:pPr>
+      <w:r>
+        <w:rPr>
+          <w:rFonts w:ascii="Calibri" w:hAnsi="Calibri" w:cs="Calibri"/>
+          <w:color w:val="000000"/>
+        </w:rPr>
+        <w:t>Пошук вільного місця на автостоянці здійснюватимемо за алгоритмом Дейкстри, де кожне вільне місце то вузол графу, а шляхи, що сполучають вузли мають вагу, що відповідають проаналізованим труднощам при добиранні (час, пальне</w:t>
+      </w:r>
+      <w:r>
+        <w:rPr>
+          <w:rFonts w:ascii="Calibri" w:hAnsi="Calibri" w:cs="Calibri"/>
+          <w:color w:val="000000"/>
+          <w:lang w:val="uk-UA"/>
+        </w:rPr>
+        <w:t>, відстань</w:t>
+      </w:r>
+      <w:r>
+        <w:rPr>
+          <w:rFonts w:ascii="Calibri" w:hAnsi="Calibri" w:cs="Calibri"/>
+          <w:color w:val="000000"/>
+        </w:rPr>
+        <w:t>). </w:t>
+      </w:r>
+    </w:p>
+    <w:p>
+      <w:pPr>
+        <w:pStyle w:val="a9"/>
+        <w:numPr>
+          <w:ilvl w:val="0"/>
+          <w:numId w:val="9"/>
+        </w:numPr>
+        <w:spacing w:before="0" w:beforeAutospacing="0" w:after="200" w:afterAutospacing="0"/>
+        <w:textAlignment w:val="baseline"/>
+        <w:rPr>
+          <w:rFonts w:ascii="Calibri" w:hAnsi="Calibri" w:cs="Calibri"/>
+          <w:color w:val="000000"/>
+        </w:rPr>
+      </w:pPr>
+      <w:r>
+        <w:rPr>
+          <w:rFonts w:ascii="Calibri" w:hAnsi="Calibri" w:cs="Calibri"/>
+          <w:color w:val="000000"/>
+        </w:rPr>
+        <w:t>Інформація, статистичні дані, результати пов’язаних досліджень</w:t>
+      </w:r>
+    </w:p>
+    <w:p>
+      <w:pPr>
+        <w:pStyle w:val="a9"/>
+        <w:spacing w:before="0" w:beforeAutospacing="0" w:after="200" w:afterAutospacing="0"/>
+        <w:ind w:left="1080"/>
+      </w:pPr>
+      <w:r>
+        <w:rPr>
+          <w:rFonts w:ascii="Calibri" w:hAnsi="Calibri" w:cs="Calibri"/>
+          <w:color w:val="000000"/>
+        </w:rPr>
+        <w:t>…</w:t>
+      </w:r>
+    </w:p>
+    <w:p>
+      <w:pPr>
+        <w:pStyle w:val="a9"/>
+        <w:spacing w:before="0" w:beforeAutospacing="0" w:after="200" w:afterAutospacing="0"/>
+        <w:rPr>
+          <w:lang w:val="uk-UA"/>
+        </w:rPr>
+      </w:pPr>
+      <w:r>
+        <w:rPr>
+          <w:rFonts w:ascii="Calibri" w:hAnsi="Calibri" w:cs="Calibri"/>
+          <w:color w:val="000000"/>
+        </w:rPr>
+        <w:t>Схожі проєкти, на тему автоматизованих систем паркування чи розумний паркінг аналізують зайнят</w:t>
+      </w:r>
+      <w:r>
+        <w:rPr>
+          <w:rFonts w:ascii="Calibri" w:hAnsi="Calibri" w:cs="Calibri"/>
+          <w:color w:val="000000"/>
+          <w:lang w:val="uk-UA"/>
+        </w:rPr>
+        <w:t>ість місць</w:t>
+      </w:r>
+      <w:r>
+        <w:rPr>
+          <w:rFonts w:ascii="Calibri" w:hAnsi="Calibri" w:cs="Calibri"/>
+          <w:color w:val="000000"/>
+        </w:rPr>
+        <w:t xml:space="preserve"> паркінг-майданчиків</w:t>
+      </w:r>
+      <w:r>
+        <w:rPr>
+          <w:rFonts w:ascii="Calibri" w:hAnsi="Calibri" w:cs="Calibri"/>
+          <w:color w:val="000000"/>
+          <w:lang w:val="uk-UA"/>
+        </w:rPr>
+        <w:t xml:space="preserve"> </w:t>
+      </w:r>
+      <w:r>
+        <w:rPr>
+          <w:rFonts w:ascii="Calibri" w:hAnsi="Calibri" w:cs="Calibri"/>
+          <w:color w:val="000000"/>
+        </w:rPr>
+        <w:t xml:space="preserve">в </w:t>
+      </w:r>
+      <w:r>
+        <w:rPr>
+          <w:rFonts w:ascii="Calibri" w:hAnsi="Calibri" w:cs="Calibri"/>
+          <w:color w:val="000000"/>
+          <w:lang w:val="uk-UA"/>
+        </w:rPr>
+        <w:t xml:space="preserve">різний час та </w:t>
+      </w:r>
+      <w:r>
+        <w:rPr>
+          <w:rFonts w:ascii="Calibri" w:hAnsi="Calibri" w:cs="Calibri"/>
+          <w:color w:val="000000"/>
+        </w:rPr>
+        <w:t>різних районах міста: бізнес-центрах, комерційних</w:t>
+      </w:r>
+      <w:r>
+        <w:rPr>
+          <w:rFonts w:ascii="Calibri" w:hAnsi="Calibri" w:cs="Calibri"/>
+          <w:color w:val="000000"/>
+          <w:lang w:val="uk-UA"/>
+        </w:rPr>
+        <w:t xml:space="preserve"> районах</w:t>
+      </w:r>
+      <w:r>
+        <w:rPr>
+          <w:rFonts w:ascii="Calibri" w:hAnsi="Calibri" w:cs="Calibri"/>
+          <w:color w:val="000000"/>
+        </w:rPr>
+        <w:t>, туристичн</w:t>
+      </w:r>
+      <w:r>
+        <w:rPr>
+          <w:rFonts w:ascii="Calibri" w:hAnsi="Calibri" w:cs="Calibri"/>
+          <w:color w:val="000000"/>
+          <w:lang w:val="uk-UA"/>
+        </w:rPr>
+        <w:t>о-розважальних</w:t>
+      </w:r>
+      <w:r>
+        <w:rPr>
+          <w:rFonts w:ascii="Calibri" w:hAnsi="Calibri" w:cs="Calibri"/>
+          <w:color w:val="000000"/>
+        </w:rPr>
+        <w:t xml:space="preserve"> </w:t>
+      </w:r>
+      <w:r>
+        <w:rPr>
+          <w:rFonts w:ascii="Calibri" w:hAnsi="Calibri" w:cs="Calibri"/>
+          <w:color w:val="000000"/>
+          <w:lang w:val="uk-UA"/>
+        </w:rPr>
+        <w:t>районах</w:t>
+      </w:r>
+      <w:r>
+        <w:rPr>
+          <w:rFonts w:ascii="Calibri" w:hAnsi="Calibri" w:cs="Calibri"/>
+          <w:color w:val="000000"/>
+        </w:rPr>
+        <w:t>. Порівнюють рівень зайнятості в різні періоди доби(зазвичай беруть будні, тобто пн-пт). З даних аналізують, які види паркінгу більше обирають. Яка зайнятість паркінгу. Ці дані формують статистику вподобань користувача, актуальність певно</w:t>
+      </w:r>
+      <w:r>
+        <w:rPr>
+          <w:rFonts w:ascii="Calibri" w:hAnsi="Calibri" w:cs="Calibri"/>
+          <w:color w:val="000000"/>
+          <w:lang w:val="uk-UA"/>
+        </w:rPr>
+        <w:t>го виду</w:t>
+      </w:r>
+      <w:r>
+        <w:rPr>
+          <w:rFonts w:ascii="Calibri" w:hAnsi="Calibri" w:cs="Calibri"/>
+          <w:color w:val="000000"/>
+        </w:rPr>
+        <w:t xml:space="preserve"> парковки, її середню завантаженість. </w:t>
+      </w:r>
+    </w:p>
+    <w:p>
+      <w:pPr>
+        <w:pStyle w:val="a9"/>
+        <w:spacing w:before="0" w:beforeAutospacing="0" w:after="200" w:afterAutospacing="0"/>
+      </w:pPr>
+      <w:r>
+        <w:rPr>
+          <w:rFonts w:ascii="Calibri" w:hAnsi="Calibri" w:cs="Calibri"/>
+          <w:color w:val="000000"/>
+        </w:rPr>
+        <w:lastRenderedPageBreak/>
+        <w:t>Які системи допомагають моніторити зайнятість паркомайданчиків: вмонтовані датчики на поверхні кожного паркомісця, що контактують радіохвилями з хабами, мережа хабів з'єднана з системою паркінг-майданчику. Також використовують пристрої встановлені на вході до паркомайданчиків чи VANET-технології (встановлені пристрої на авто, що в режимі актуального часу комунікують між іншими авто чи системами, є елементом ITS архітектури). </w:t>
+      </w:r>
+    </w:p>
+    <w:p>
+      <w:pPr>
+        <w:pStyle w:val="a9"/>
+        <w:spacing w:before="0" w:beforeAutospacing="0" w:after="200" w:afterAutospacing="0"/>
+      </w:pPr>
+      <w:r>
+        <w:rPr>
+          <w:rFonts w:ascii="Calibri" w:hAnsi="Calibri" w:cs="Calibri"/>
+          <w:color w:val="000000"/>
+        </w:rPr>
+        <w:t>Якщо автопарковка не має систем фіксації зайнятих/вільних місць, то дані про зайнятість можна черпати з</w:t>
+      </w:r>
+      <w:r>
+        <w:rPr>
+          <w:rFonts w:ascii="Calibri" w:hAnsi="Calibri" w:cs="Calibri"/>
+          <w:color w:val="000000"/>
+          <w:lang w:val="uk-UA"/>
+        </w:rPr>
+        <w:t>а дпомогою</w:t>
+      </w:r>
+      <w:r>
+        <w:rPr>
+          <w:rFonts w:ascii="Calibri" w:hAnsi="Calibri" w:cs="Calibri"/>
+          <w:color w:val="000000"/>
+        </w:rPr>
+        <w:t xml:space="preserve"> crowdsourcing підходу. Тобто, звісно система паркінгу не вкаже на конкретне місце паркування</w:t>
+      </w:r>
+      <w:r>
+        <w:rPr>
+          <w:rFonts w:ascii="Calibri" w:hAnsi="Calibri" w:cs="Calibri"/>
+          <w:color w:val="000000"/>
+          <w:lang w:val="uk-UA"/>
+        </w:rPr>
+        <w:t xml:space="preserve"> автопарковки</w:t>
+      </w:r>
+      <w:r>
+        <w:rPr>
+          <w:rFonts w:ascii="Calibri" w:hAnsi="Calibri" w:cs="Calibri"/>
+          <w:color w:val="000000"/>
+        </w:rPr>
+        <w:t>, проте, щоб визначити приблизну зайнятість майданчику створюють опитування серед водіїв, що користуються в актуальний момент часу паркінгом. На базі запитання: як ви оціните зайнятість даної парковки? варіанти: менше 25%, між 25% та 50%, менше 75%, близько 100%. Ці дані допоможуть визначити бажаючим водіям, вірогідність того, що обрана парковка матиме вільне місце. Недоліки такого методу полягають в тому, що дані про зайнятість беруть з тих водіїв, що користуються системою (а таких може бути мало, дані можуть втрачати актуальність</w:t>
+      </w:r>
+      <w:r>
+        <w:rPr>
+          <w:rFonts w:ascii="Calibri" w:hAnsi="Calibri" w:cs="Calibri"/>
+          <w:color w:val="000000"/>
+          <w:lang w:val="uk-UA"/>
+        </w:rPr>
+        <w:t>, не оновлюватись</w:t>
+      </w:r>
+      <w:r>
+        <w:rPr>
+          <w:rFonts w:ascii="Calibri" w:hAnsi="Calibri" w:cs="Calibri"/>
+          <w:color w:val="000000"/>
+        </w:rPr>
+        <w:t>), а інші водії, що зайняли місце</w:t>
+      </w:r>
+      <w:r>
+        <w:rPr>
+          <w:rFonts w:ascii="Calibri" w:hAnsi="Calibri" w:cs="Calibri"/>
+          <w:color w:val="000000"/>
+          <w:lang w:val="uk-UA"/>
+        </w:rPr>
+        <w:t xml:space="preserve"> та не діляться досвідом спостереження</w:t>
+      </w:r>
+      <w:r>
+        <w:rPr>
+          <w:rFonts w:ascii="Calibri" w:hAnsi="Calibri" w:cs="Calibri"/>
+          <w:color w:val="000000"/>
+        </w:rPr>
+        <w:t>, не актуалізують це, тож здобута інформація не завжди є репрезентативною.</w:t>
+      </w:r>
+    </w:p>
+    <w:p>
+      <w:pPr>
+        <w:pStyle w:val="a9"/>
+        <w:spacing w:before="0" w:beforeAutospacing="0" w:after="200" w:afterAutospacing="0"/>
+      </w:pPr>
+      <w:r>
+        <w:rPr>
+          <w:rFonts w:ascii="Calibri" w:hAnsi="Calibri" w:cs="Calibri"/>
+          <w:color w:val="000000"/>
+        </w:rPr>
+        <w:t xml:space="preserve">При можливості фіксувати </w:t>
+      </w:r>
+      <w:r>
+        <w:rPr>
+          <w:rFonts w:ascii="Calibri" w:hAnsi="Calibri" w:cs="Calibri"/>
+          <w:color w:val="000000"/>
+          <w:lang w:val="uk-UA"/>
+        </w:rPr>
+        <w:t xml:space="preserve">статусу зайнятості </w:t>
+      </w:r>
+      <w:r>
+        <w:rPr>
+          <w:rFonts w:ascii="Calibri" w:hAnsi="Calibri" w:cs="Calibri"/>
+          <w:color w:val="000000"/>
+        </w:rPr>
+        <w:t>місц</w:t>
+      </w:r>
+      <w:r>
+        <w:rPr>
+          <w:rFonts w:ascii="Calibri" w:hAnsi="Calibri" w:cs="Calibri"/>
+          <w:color w:val="000000"/>
+          <w:lang w:val="uk-UA"/>
+        </w:rPr>
+        <w:t>я</w:t>
+      </w:r>
+      <w:r>
+        <w:rPr>
+          <w:rFonts w:ascii="Calibri" w:hAnsi="Calibri" w:cs="Calibri"/>
+          <w:color w:val="000000"/>
+        </w:rPr>
+        <w:t xml:space="preserve"> парк</w:t>
+      </w:r>
+      <w:r>
+        <w:rPr>
+          <w:rFonts w:ascii="Calibri" w:hAnsi="Calibri" w:cs="Calibri"/>
+          <w:color w:val="000000"/>
+          <w:lang w:val="uk-UA"/>
+        </w:rPr>
+        <w:t>ування</w:t>
+      </w:r>
+      <w:r>
+        <w:rPr>
+          <w:rFonts w:ascii="Calibri" w:hAnsi="Calibri" w:cs="Calibri"/>
+          <w:color w:val="000000"/>
+        </w:rPr>
+        <w:t xml:space="preserve"> можна розглядати критерії підходящого</w:t>
+      </w:r>
+      <w:r>
+        <w:rPr>
+          <w:rFonts w:ascii="Calibri" w:hAnsi="Calibri" w:cs="Calibri"/>
+          <w:color w:val="000000"/>
+          <w:lang w:val="uk-UA"/>
+        </w:rPr>
+        <w:t xml:space="preserve"> місця </w:t>
+      </w:r>
+      <w:r>
+        <w:rPr>
+          <w:rFonts w:ascii="Calibri" w:hAnsi="Calibri" w:cs="Calibri"/>
+          <w:color w:val="000000"/>
+        </w:rPr>
+        <w:t>(</w:t>
+      </w:r>
+      <w:r>
+        <w:rPr>
+          <w:rFonts w:ascii="Calibri" w:hAnsi="Calibri" w:cs="Calibri"/>
+          <w:color w:val="000000"/>
+          <w:lang w:val="uk-UA"/>
+        </w:rPr>
+        <w:t xml:space="preserve">далі називатимемо </w:t>
+      </w:r>
+      <w:r>
+        <w:rPr>
+          <w:rFonts w:ascii="Calibri" w:hAnsi="Calibri" w:cs="Calibri"/>
+          <w:color w:val="000000"/>
+        </w:rPr>
+        <w:t>вузл</w:t>
+      </w:r>
+      <w:r>
+        <w:rPr>
+          <w:rFonts w:ascii="Calibri" w:hAnsi="Calibri" w:cs="Calibri"/>
+          <w:color w:val="000000"/>
+          <w:lang w:val="uk-UA"/>
+        </w:rPr>
+        <w:t>ом</w:t>
+      </w:r>
+      <w:r>
+        <w:rPr>
+          <w:rFonts w:ascii="Calibri" w:hAnsi="Calibri" w:cs="Calibri"/>
+          <w:color w:val="000000"/>
+        </w:rPr>
+        <w:t>): зручність досягнення</w:t>
+      </w:r>
+      <w:r>
+        <w:rPr>
+          <w:rFonts w:ascii="Calibri" w:hAnsi="Calibri" w:cs="Calibri"/>
+          <w:color w:val="000000"/>
+          <w:lang w:val="uk-UA"/>
+        </w:rPr>
+        <w:t xml:space="preserve"> (як далеко від входу)</w:t>
+      </w:r>
+      <w:r>
+        <w:rPr>
+          <w:rFonts w:ascii="Calibri" w:hAnsi="Calibri" w:cs="Calibri"/>
+          <w:color w:val="000000"/>
+        </w:rPr>
+        <w:t>, час на те, щоб добратися пішки з місця паркування до виходу й таке інше. </w:t>
+      </w:r>
+    </w:p>
+    <w:p>
+      <w:pPr>
+        <w:pStyle w:val="a9"/>
+        <w:spacing w:before="0" w:beforeAutospacing="0" w:after="200" w:afterAutospacing="0"/>
+      </w:pPr>
+      <w:r>
+        <w:rPr>
+          <w:rFonts w:ascii="Calibri" w:hAnsi="Calibri" w:cs="Calibri"/>
+          <w:color w:val="000000"/>
+        </w:rPr>
+        <w:t>Розглядають також способи з'єднання між системою та користувачем. В більшості випадків GPS зв'язок відкидають, оскільки він дає велику похибку між реальним розсташуванням та в підвальних приміщеннях(підва</w:t>
+      </w:r>
+      <w:r>
+        <w:rPr>
+          <w:rFonts w:ascii="Calibri" w:hAnsi="Calibri" w:cs="Calibri"/>
+          <w:color w:val="000000"/>
+          <w:lang w:val="uk-UA"/>
+        </w:rPr>
+        <w:t>л</w:t>
+      </w:r>
+      <w:r>
+        <w:rPr>
+          <w:rFonts w:ascii="Calibri" w:hAnsi="Calibri" w:cs="Calibri"/>
+          <w:color w:val="000000"/>
+        </w:rPr>
+        <w:t>ьні пракінги) зв'язок є поганий, якщо взагалі є. Тому більшість дослідників обирають wi-fi зв'язок або моб інтернет.</w:t>
+      </w:r>
+    </w:p>
+    <w:p>
+      <w:pPr>
+        <w:pStyle w:val="a9"/>
+        <w:numPr>
+          <w:ilvl w:val="0"/>
+          <w:numId w:val="10"/>
+        </w:numPr>
+        <w:spacing w:before="0" w:beforeAutospacing="0" w:after="200" w:afterAutospacing="0"/>
+        <w:textAlignment w:val="baseline"/>
+        <w:rPr>
+          <w:rFonts w:ascii="Calibri" w:hAnsi="Calibri" w:cs="Calibri"/>
+          <w:color w:val="000000"/>
+        </w:rPr>
+      </w:pPr>
+      <w:r>
+        <w:rPr>
+          <w:rFonts w:ascii="Calibri" w:hAnsi="Calibri" w:cs="Calibri"/>
+          <w:color w:val="000000"/>
+        </w:rPr>
+        <w:t>Яка вигода світу(середовищу) від проведеного проєкту</w:t>
+      </w:r>
+    </w:p>
+    <w:p>
+      <w:pPr>
+        <w:pStyle w:val="a9"/>
+        <w:spacing w:before="0" w:beforeAutospacing="0" w:after="200" w:afterAutospacing="0"/>
+      </w:pPr>
+      <w:r>
+        <w:rPr>
+          <w:rFonts w:ascii="Calibri" w:hAnsi="Calibri" w:cs="Calibri"/>
+          <w:color w:val="000000"/>
+        </w:rPr>
+        <w:t>Користувачі(водії) матимуть точну інформацію місця призначення для паркування, а отже, збережуть час на пошук, зменшуть витрати на пальне та матиме позитивне враження від користування системою (задачу розв'язують функції інтерфейсу). </w:t>
+      </w:r>
+    </w:p>
+    <w:p>
+      <w:pPr>
+        <w:pStyle w:val="a9"/>
+        <w:spacing w:before="0" w:beforeAutospacing="0" w:after="200" w:afterAutospacing="0"/>
+      </w:pPr>
+      <w:r>
+        <w:rPr>
+          <w:rFonts w:ascii="Calibri" w:hAnsi="Calibri" w:cs="Calibri"/>
+          <w:color w:val="000000"/>
+        </w:rPr>
+        <w:t>Власники автопарковок зможуть підвищити свій дохід за рахунок більшої заповненості паркомісць, адже актуальність  паркувальних майданчиків випливає з користування автоматизованої системи. </w:t>
+      </w:r>
+    </w:p>
+    <w:p>
+      <w:pPr>
+        <w:pStyle w:val="a9"/>
+        <w:spacing w:before="0" w:beforeAutospacing="0" w:after="200" w:afterAutospacing="0"/>
+      </w:pPr>
+      <w:r>
+        <w:rPr>
+          <w:rFonts w:ascii="Calibri" w:hAnsi="Calibri" w:cs="Calibri"/>
+          <w:color w:val="000000"/>
+        </w:rPr>
+        <w:t>Транспортна інфраструктура міста також отримає вигоду. Зменшиться навантаженість доріг автівками, що шукають місце для паркування. А також, оскільки люди матимуть можливісить швидко й раціонально з'ясувати місце для паркування, то може зменшитися рівень паркування в заборонених місцях. Також кількість водіїв, що знатимуть, де залишити своє авто зросте й таким чином перейти на громадський транспорт, що полегшить навантаженість доріг.</w:t>
+      </w:r>
+    </w:p>
+    <w:p>
+      <w:pPr>
+        <w:pStyle w:val="a9"/>
+        <w:spacing w:before="0" w:beforeAutospacing="0" w:after="200" w:afterAutospacing="0"/>
+      </w:pPr>
+      <w:r>
+        <w:rPr>
+          <w:rFonts w:ascii="Calibri" w:hAnsi="Calibri" w:cs="Calibri"/>
+          <w:color w:val="000000"/>
+        </w:rPr>
+        <w:t>Рівень забрудненості повітря від вуглекислого газу зменшиться, оскільки водії не витрачатимуть енергію авто на зайві кілометри в пошуку місця паркування.</w:t>
+      </w:r>
+    </w:p>
+    <w:p>
+      <w:pPr>
+        <w:pStyle w:val="a9"/>
+        <w:numPr>
+          <w:ilvl w:val="0"/>
+          <w:numId w:val="11"/>
+        </w:numPr>
+        <w:spacing w:before="0" w:beforeAutospacing="0" w:after="200" w:afterAutospacing="0"/>
+        <w:textAlignment w:val="baseline"/>
+        <w:rPr>
+          <w:rFonts w:ascii="Calibri" w:hAnsi="Calibri" w:cs="Calibri"/>
+          <w:color w:val="000000"/>
+        </w:rPr>
+      </w:pPr>
+      <w:r>
+        <w:rPr>
+          <w:rFonts w:ascii="Calibri" w:hAnsi="Calibri" w:cs="Calibri"/>
+          <w:color w:val="000000"/>
+        </w:rPr>
+        <w:t>Чи готова я розробити проєкт й виконати поставлену ціль</w:t>
+      </w:r>
+    </w:p>
+    <w:p>
+      <w:pPr>
+        <w:pStyle w:val="a9"/>
+        <w:spacing w:before="0" w:beforeAutospacing="0" w:after="200" w:afterAutospacing="0"/>
+      </w:pPr>
+      <w:r>
+        <w:rPr>
+          <w:rFonts w:ascii="Calibri" w:hAnsi="Calibri" w:cs="Calibri"/>
+          <w:color w:val="000000"/>
+        </w:rPr>
+        <w:lastRenderedPageBreak/>
+        <w:t>Так, готова. Лишень треба більше фактів, статистики зафігачити в цей док, щоб проєкт виглядав більш переконливо.</w:t>
+      </w:r>
+    </w:p>
+    <w:p>
+      <w:pPr>
+        <w:tabs>
+          <w:tab w:val="left" w:pos="6471"/>
+        </w:tabs>
+        <w:rPr>
+          <w:sz w:val="24"/>
+          <w:szCs w:val="24"/>
+          <w:lang w:val="en-US"/>
+        </w:rPr>
+      </w:pPr>
+      <w:r>
+        <w:rPr>
+          <w:sz w:val="24"/>
+          <w:szCs w:val="24"/>
+          <w:lang w:val="en-US"/>
+        </w:rPr>
+        <w:t>Links</w:t>
+      </w:r>
+      <w:r>
+        <w:rPr>
+          <w:sz w:val="24"/>
+          <w:szCs w:val="24"/>
+          <w:lang w:val="en-US"/>
+        </w:rPr>
+        <w:tab/>
+      </w:r>
+    </w:p>
+    <w:p>
+      <w:pPr>
+        <w:tabs>
+          <w:tab w:val="left" w:pos="6471"/>
+        </w:tabs>
+        <w:rPr>
+          <w:sz w:val="24"/>
+          <w:szCs w:val="24"/>
+          <w:lang w:val="en-US"/>
+        </w:rPr>
+      </w:pPr>
+      <w:r>
+        <w:rPr>
+          <w:sz w:val="24"/>
+          <w:szCs w:val="24"/>
+          <w:lang w:val="en-US"/>
+        </w:rPr>
+        <w:t xml:space="preserve">Keywords: </w:t>
+      </w:r>
+    </w:p>
+    <w:p>
+      <w:pPr>
+        <w:tabs>
+          <w:tab w:val="left" w:pos="6471"/>
+        </w:tabs>
+        <w:rPr>
+          <w:sz w:val="24"/>
+          <w:szCs w:val="24"/>
+          <w:lang w:val="en-US"/>
+        </w:rPr>
+      </w:pPr>
+      <w:r>
+        <w:rPr>
+          <w:sz w:val="24"/>
+          <w:szCs w:val="24"/>
+          <w:lang w:val="en-US"/>
+        </w:rPr>
+        <w:t>Wireless channel like Wi-Fi and cellular phone</w:t>
+      </w:r>
+      <w:r>
+        <w:rPr>
+          <w:sz w:val="24"/>
+          <w:szCs w:val="24"/>
+          <w:lang w:val="uk-UA"/>
+        </w:rPr>
+        <w:t xml:space="preserve">, </w:t>
+      </w:r>
+    </w:p>
+    <w:p>
+      <w:pPr>
+        <w:tabs>
+          <w:tab w:val="left" w:pos="6471"/>
+        </w:tabs>
+        <w:rPr>
+          <w:sz w:val="24"/>
+          <w:szCs w:val="24"/>
+          <w:lang w:val="en-US"/>
+        </w:rPr>
+      </w:pPr>
+      <w:r>
+        <w:rPr>
+          <w:sz w:val="24"/>
+          <w:szCs w:val="24"/>
+          <w:lang w:val="en-US"/>
+        </w:rPr>
+        <w:t xml:space="preserve">GPX format, </w:t>
+      </w:r>
+    </w:p>
+    <w:p>
+      <w:pPr>
+        <w:tabs>
+          <w:tab w:val="left" w:pos="6471"/>
+        </w:tabs>
+        <w:rPr>
+          <w:sz w:val="24"/>
+          <w:szCs w:val="24"/>
+          <w:lang w:val="en-US"/>
+        </w:rPr>
+      </w:pPr>
+      <w:r>
+        <w:rPr>
+          <w:sz w:val="24"/>
+          <w:szCs w:val="24"/>
+          <w:lang w:val="en-US"/>
+        </w:rPr>
+        <w:t>Pressure sensors</w:t>
+      </w:r>
+    </w:p>
+    <w:p>
+      <w:pPr>
+        <w:tabs>
+          <w:tab w:val="left" w:pos="6471"/>
+        </w:tabs>
+        <w:rPr>
+          <w:sz w:val="24"/>
+          <w:szCs w:val="24"/>
+          <w:lang w:val="en-US"/>
+        </w:rPr>
+      </w:pPr>
+      <w:r>
+        <w:rPr>
+          <w:sz w:val="24"/>
+          <w:szCs w:val="24"/>
+          <w:lang w:val="en-US"/>
+        </w:rPr>
+        <w:t>Wireless sensor network</w:t>
+      </w:r>
+    </w:p>
+    <w:p>
+      <w:pPr>
+        <w:tabs>
+          <w:tab w:val="left" w:pos="6471"/>
+        </w:tabs>
+        <w:rPr>
+          <w:sz w:val="24"/>
+          <w:szCs w:val="24"/>
+          <w:lang w:val="en-US"/>
+        </w:rPr>
+      </w:pPr>
+      <w:r>
+        <w:rPr>
+          <w:sz w:val="24"/>
+          <w:szCs w:val="24"/>
+          <w:lang w:val="en-US"/>
+        </w:rPr>
+        <w:t>Cloud computing</w:t>
+      </w:r>
+    </w:p>
+    <w:p>
+      <w:pPr>
+        <w:tabs>
+          <w:tab w:val="left" w:pos="6471"/>
+        </w:tabs>
+        <w:rPr>
+          <w:sz w:val="24"/>
+          <w:szCs w:val="24"/>
+          <w:lang w:val="en-US"/>
+        </w:rPr>
+      </w:pPr>
+      <w:r>
+        <w:rPr>
+          <w:sz w:val="24"/>
+          <w:szCs w:val="24"/>
+          <w:lang w:val="en-US"/>
+        </w:rPr>
+        <w:t>Data management</w:t>
+      </w:r>
+    </w:p>
+    <w:p>
+      <w:pPr>
+        <w:tabs>
+          <w:tab w:val="left" w:pos="6471"/>
+        </w:tabs>
+        <w:rPr>
+          <w:sz w:val="24"/>
+          <w:szCs w:val="24"/>
+          <w:lang w:val="en-US"/>
+        </w:rPr>
+      </w:pPr>
+      <w:r>
+        <w:rPr>
+          <w:sz w:val="24"/>
+          <w:szCs w:val="24"/>
+          <w:lang w:val="en-US"/>
+        </w:rPr>
+        <w:t>Technologies to transfer data: 3G, GSM, Ethernet, WI-Fi, Bluetooth, ZigBee</w:t>
+      </w:r>
+    </w:p>
+    <w:p>
+      <w:pPr>
+        <w:tabs>
+          <w:tab w:val="left" w:pos="6471"/>
+        </w:tabs>
+        <w:rPr>
+          <w:sz w:val="24"/>
+          <w:szCs w:val="24"/>
+          <w:lang w:val="en-US"/>
+        </w:rPr>
+      </w:pPr>
+      <w:r>
+        <w:rPr>
+          <w:sz w:val="24"/>
+          <w:szCs w:val="24"/>
+          <w:lang w:val="en-US"/>
+        </w:rPr>
+        <w:t>Protocols for data transfering: http, ftp</w:t>
+      </w:r>
+    </w:p>
+    <w:p>
+      <w:pPr>
+        <w:tabs>
+          <w:tab w:val="left" w:pos="6471"/>
+        </w:tabs>
+        <w:rPr>
+          <w:sz w:val="24"/>
+          <w:szCs w:val="24"/>
+          <w:lang w:val="en-US"/>
+        </w:rPr>
+      </w:pPr>
+      <w:r>
+        <w:rPr>
+          <w:sz w:val="24"/>
+          <w:szCs w:val="24"/>
+          <w:lang w:val="en-US"/>
+        </w:rPr>
+        <w:t>The harvesine formula</w:t>
+      </w:r>
+      <w:r>
+        <w:rPr>
+          <w:sz w:val="24"/>
+          <w:szCs w:val="24"/>
+          <w:lang w:val="en-US"/>
+        </w:rPr>
+        <w:tab/>
+      </w:r>
+    </w:p>
+    <w:p>
+      <w:pPr>
         <w:ind w:left="720"/>
         <w:rPr>
-          <w:sz w:val="24"/>
-          <w:szCs w:val="24"/>
-          <w:lang w:val="en-US"/>
+          <w:b/>
+          <w:sz w:val="24"/>
+          <w:szCs w:val="24"/>
+          <w:lang w:val="uk-UA"/>
+        </w:rPr>
+      </w:pPr>
+      <w:r>
+        <w:rPr>
+          <w:b/>
+          <w:sz w:val="24"/>
+          <w:szCs w:val="24"/>
+          <w:lang w:val="uk-UA"/>
+        </w:rPr>
+        <w:t>Версія 2</w:t>
+      </w:r>
+      <w:r>
+        <w:rPr>
+          <w:b/>
+          <w:sz w:val="24"/>
+          <w:szCs w:val="24"/>
+          <w:lang w:val="uk-UA"/>
+        </w:rPr>
+        <w:t xml:space="preserve"> (більш вірогідна)</w:t>
+      </w:r>
+    </w:p>
+    <w:p>
+      <w:pPr>
+        <w:ind w:left="720" w:firstLine="720"/>
+        <w:rPr>
+          <w:sz w:val="24"/>
+          <w:szCs w:val="24"/>
+          <w:lang w:val="uk-UA"/>
+        </w:rPr>
+      </w:pPr>
+      <w:r>
+        <w:rPr>
+          <w:sz w:val="24"/>
+          <w:szCs w:val="24"/>
+          <w:lang w:val="uk-UA"/>
+        </w:rPr>
+        <w:t>П</w:t>
+      </w:r>
+      <w:r>
+        <w:rPr>
+          <w:sz w:val="24"/>
+          <w:szCs w:val="24"/>
+          <w:lang w:val="uk-UA"/>
+        </w:rPr>
+        <w:t>а</w:t>
+      </w:r>
+      <w:r>
+        <w:rPr>
+          <w:sz w:val="24"/>
+          <w:szCs w:val="24"/>
+          <w:lang w:val="uk-UA"/>
+        </w:rPr>
+        <w:t>р</w:t>
+      </w:r>
+      <w:r>
+        <w:rPr>
+          <w:sz w:val="24"/>
+          <w:szCs w:val="24"/>
+          <w:lang w:val="uk-UA"/>
+        </w:rPr>
+        <w:t>кування авто є непростою задачею, особливо в індустріальних містах. Розсташування й навігацію до пракувальних майданчиків можна знайти з он-лайн карт чи додатків. Але, діставшись до бажаного паркувального простору, необхідно ефективно й швидко знайти вільне місце. Ефективно значить з мінімальною затратою часу, відстані для пошуку, а отже й зменшення витрат пального, а також з збільшенням комфорту водія, складеного з різних критеріїв, проаналізованих заздалегідь(ту спр</w:t>
+      </w:r>
+      <w:r>
+        <w:rPr>
+          <w:sz w:val="24"/>
+          <w:szCs w:val="24"/>
+          <w:lang w:val="uk-UA"/>
+        </w:rPr>
+        <w:t>о</w:t>
+      </w:r>
+      <w:r>
+        <w:rPr>
+          <w:sz w:val="24"/>
+          <w:szCs w:val="24"/>
+          <w:lang w:val="uk-UA"/>
+        </w:rPr>
+        <w:t>стити).</w:t>
+      </w:r>
+    </w:p>
+    <w:p>
+      <w:pPr>
+        <w:ind w:left="720" w:firstLine="720"/>
+        <w:rPr>
+          <w:sz w:val="24"/>
+          <w:szCs w:val="24"/>
+          <w:lang w:val="uk-UA"/>
+        </w:rPr>
+      </w:pPr>
+      <w:r>
+        <w:rPr>
+          <w:sz w:val="24"/>
+          <w:szCs w:val="24"/>
+          <w:lang w:val="uk-UA"/>
+        </w:rPr>
+        <w:t xml:space="preserve">Наблизилися до ідеї створення такої автоматизованої системи, що дозволила б користувачеві (водію) швидко й доступно обрати оптимальне місце паркування на конкретній автопарковці. </w:t>
+      </w:r>
+    </w:p>
+    <w:p>
+      <w:pPr>
+        <w:ind w:left="720" w:firstLine="720"/>
+        <w:rPr>
+          <w:sz w:val="24"/>
+          <w:szCs w:val="24"/>
+          <w:lang w:val="en-US"/>
+        </w:rPr>
+      </w:pPr>
+      <w:r>
+        <w:rPr>
+          <w:sz w:val="24"/>
+          <w:szCs w:val="24"/>
+          <w:lang w:val="uk-UA"/>
+        </w:rPr>
+        <w:t>Щоб створити такий проєкт, необхідно подумати над наступними запитаннями. Які пристрої обрати для фіксування зайнятості місць паркування? Як компоненти системи комунікуватимуть між собою? Припустим</w:t>
+      </w:r>
+      <w:r>
+        <w:rPr>
+          <w:sz w:val="24"/>
+          <w:szCs w:val="24"/>
+          <w:lang w:val="uk-UA"/>
+        </w:rPr>
+        <w:t>о, що в нас є можливості для вста</w:t>
+      </w:r>
+      <w:r>
+        <w:rPr>
+          <w:sz w:val="24"/>
+          <w:szCs w:val="24"/>
+          <w:lang w:val="uk-UA"/>
+        </w:rPr>
+        <w:t>новлення на поверхні кожного паркомісця сенсорних датчиків,</w:t>
+      </w:r>
+      <w:r>
+        <w:rPr>
+          <w:sz w:val="24"/>
+          <w:szCs w:val="24"/>
+          <w:lang w:val="uk-UA"/>
+        </w:rPr>
+        <w:t xml:space="preserve"> що фіксували б, чи зайняте паркомісце. Автомайданчик має мережу хабів, встановлених на певну площу. Кожен датчик з’єднаний зі своїм хабом – вузлом накопичення інформації, що в свою чергу предає отримані дані головному центру, який розповсюджує отримані дані </w:t>
+      </w:r>
+      <w:r>
+        <w:rPr>
+          <w:sz w:val="24"/>
+          <w:szCs w:val="24"/>
+          <w:lang w:val="uk-UA"/>
+        </w:rPr>
+        <w:t xml:space="preserve"> </w:t>
+      </w:r>
+    </w:p>
+    <w:p>
+      <w:pPr>
+        <w:ind w:left="720" w:firstLine="720"/>
+        <w:rPr>
+          <w:sz w:val="24"/>
+          <w:szCs w:val="24"/>
+          <w:lang w:val="uk-UA"/>
+        </w:rPr>
+      </w:pPr>
+      <w:r>
+        <w:rPr>
+          <w:sz w:val="24"/>
+          <w:szCs w:val="24"/>
+          <w:lang w:val="uk-UA"/>
+        </w:rPr>
+        <w:lastRenderedPageBreak/>
+        <w:t>кінцевим користувачам через спеціальний додаток. Особливості організації подібної системи не розглядатимо.</w:t>
+      </w:r>
+    </w:p>
+    <w:p>
+      <w:pPr>
+        <w:ind w:left="720" w:firstLine="720"/>
+        <w:rPr>
+          <w:sz w:val="24"/>
+          <w:szCs w:val="24"/>
+          <w:lang w:val="uk-UA"/>
+        </w:rPr>
+      </w:pPr>
+      <w:r>
+        <w:rPr>
+          <w:sz w:val="24"/>
+          <w:szCs w:val="24"/>
+          <w:lang w:val="uk-UA"/>
+        </w:rPr>
+        <w:t>Додаток має в</w:t>
+      </w:r>
+      <w:r>
+        <w:rPr>
+          <w:sz w:val="24"/>
+          <w:szCs w:val="24"/>
+          <w:lang w:val="uk-UA"/>
+        </w:rPr>
+        <w:t>і</w:t>
+      </w:r>
+      <w:r>
+        <w:rPr>
+          <w:sz w:val="24"/>
+          <w:szCs w:val="24"/>
+          <w:lang w:val="uk-UA"/>
+        </w:rPr>
+        <w:t>дповідати на запити користувача(водія) знайти бажане місце для паркування. Тобто фунцк</w:t>
+      </w:r>
+      <w:r>
+        <w:rPr>
+          <w:sz w:val="24"/>
+          <w:szCs w:val="24"/>
+          <w:lang w:val="uk-UA"/>
+        </w:rPr>
+        <w:t>ц</w:t>
+      </w:r>
+      <w:r>
+        <w:rPr>
+          <w:sz w:val="24"/>
+          <w:szCs w:val="24"/>
+          <w:lang w:val="uk-UA"/>
+        </w:rPr>
+        <w:t xml:space="preserve">ії додатка: встановлення унікального з’єднання з кожним клієнтом; пошук оптимального вільного місця на базі побажань користувача;  </w:t>
+      </w:r>
+      <w:r>
+        <w:rPr>
+          <w:sz w:val="24"/>
+          <w:szCs w:val="24"/>
+          <w:lang w:val="uk-UA"/>
+        </w:rPr>
+        <w:t>представлення знайденого варіанту у форматі координат на карті автомайданчика та супровід до паркомісця;</w:t>
+      </w:r>
+    </w:p>
+    <w:p>
+      <w:pPr>
+        <w:ind w:left="720" w:firstLine="720"/>
+        <w:rPr>
+          <w:sz w:val="24"/>
+          <w:szCs w:val="24"/>
+          <w:lang w:val="uk-UA"/>
+        </w:rPr>
+      </w:pPr>
+      <w:r>
+        <w:rPr>
+          <w:sz w:val="24"/>
+          <w:szCs w:val="24"/>
+          <w:lang w:val="uk-UA"/>
+        </w:rPr>
+        <w:t xml:space="preserve">Мета проєкту – проаналізувати критерії оптимального пакромісця на базі економічної вигоди та поведінкових звичок користувачів та створити </w:t>
+      </w:r>
+      <w:r>
+        <w:rPr>
+          <w:sz w:val="24"/>
+          <w:szCs w:val="24"/>
+          <w:lang w:val="uk-UA"/>
+        </w:rPr>
+        <w:t>схему</w:t>
+      </w:r>
+      <w:r>
+        <w:rPr>
+          <w:sz w:val="24"/>
+          <w:szCs w:val="24"/>
+          <w:lang w:val="uk-UA"/>
+        </w:rPr>
+        <w:t xml:space="preserve"> пошуку оптимального місця. </w:t>
+      </w:r>
+      <w:r>
+        <w:rPr>
+          <w:sz w:val="24"/>
+          <w:szCs w:val="24"/>
+          <w:lang w:val="uk-UA"/>
+        </w:rPr>
+        <w:t>Змоделювати різні випадки взаємодії користувача з системою. Довести ефективність автоматизованої системи паркування.</w:t>
+      </w:r>
+    </w:p>
+    <w:p>
+      <w:pPr>
+        <w:ind w:left="720" w:firstLine="720"/>
+        <w:rPr>
+          <w:sz w:val="24"/>
+          <w:szCs w:val="24"/>
+          <w:lang w:val="uk-UA"/>
+        </w:rPr>
+      </w:pPr>
+      <w:r>
+        <w:rPr>
+          <w:sz w:val="24"/>
+          <w:szCs w:val="24"/>
+          <w:lang w:val="uk-UA"/>
+        </w:rPr>
+        <w:t>Пов’язані дослідження, ідеї, методи:</w:t>
+      </w:r>
+    </w:p>
+    <w:p>
+      <w:pPr>
+        <w:numPr>
+          <w:ilvl w:val="0"/>
+          <w:numId w:val="12"/>
+        </w:numPr>
+        <w:rPr>
+          <w:sz w:val="24"/>
+          <w:szCs w:val="24"/>
+          <w:lang w:val="uk-UA"/>
+        </w:rPr>
+      </w:pPr>
+      <w:r>
+        <w:rPr>
+          <w:sz w:val="24"/>
+          <w:szCs w:val="24"/>
+          <w:lang w:val="uk-UA"/>
+        </w:rPr>
+        <w:t>Застосування нечітких множин у виборі оптимальн</w:t>
+      </w:r>
+      <w:r>
+        <w:rPr>
+          <w:sz w:val="24"/>
+          <w:szCs w:val="24"/>
+          <w:lang w:val="uk-UA"/>
+        </w:rPr>
+        <w:t>ого</w:t>
+      </w:r>
+      <w:r>
+        <w:rPr>
+          <w:sz w:val="24"/>
+          <w:szCs w:val="24"/>
+          <w:lang w:val="uk-UA"/>
+        </w:rPr>
+        <w:t xml:space="preserve"> рішення</w:t>
+      </w:r>
+      <w:r>
+        <w:rPr>
+          <w:sz w:val="24"/>
+          <w:szCs w:val="24"/>
+          <w:lang w:val="uk-UA"/>
+        </w:rPr>
+        <w:t xml:space="preserve"> автоматиованою системою паркування</w:t>
+      </w:r>
+    </w:p>
+    <w:p>
+      <w:pPr>
+        <w:numPr>
+          <w:ilvl w:val="0"/>
+          <w:numId w:val="12"/>
+        </w:numPr>
+        <w:rPr>
+          <w:sz w:val="24"/>
+          <w:szCs w:val="24"/>
+          <w:lang w:val="uk-UA"/>
+        </w:rPr>
+      </w:pPr>
+      <w:r>
+        <w:rPr>
+          <w:sz w:val="24"/>
+          <w:szCs w:val="24"/>
+          <w:lang w:val="uk-UA"/>
+        </w:rPr>
+        <w:t>Аналіз звичок водіїв у користанні паркувальних майданчиків</w:t>
+      </w:r>
+    </w:p>
+    <w:p>
+      <w:pPr>
+        <w:numPr>
+          <w:ilvl w:val="0"/>
+          <w:numId w:val="12"/>
+        </w:numPr>
+        <w:rPr>
+          <w:sz w:val="24"/>
+          <w:szCs w:val="24"/>
+          <w:lang w:val="uk-UA"/>
+        </w:rPr>
+      </w:pPr>
+      <w:r>
+        <w:rPr>
+          <w:sz w:val="24"/>
+          <w:szCs w:val="24"/>
+          <w:lang w:val="uk-UA"/>
+        </w:rPr>
+        <w:t>Функція паркування, ймовірність, що водії займуть бажані позиції</w:t>
+      </w:r>
+    </w:p>
+    <w:p>
+      <w:pPr>
+        <w:numPr>
+          <w:ilvl w:val="0"/>
+          <w:numId w:val="12"/>
+        </w:numPr>
+        <w:rPr>
+          <w:sz w:val="24"/>
+          <w:szCs w:val="24"/>
+          <w:lang w:val="uk-UA"/>
+        </w:rPr>
+      </w:pPr>
+      <w:r>
+        <w:rPr>
+          <w:sz w:val="24"/>
+          <w:szCs w:val="24"/>
+          <w:lang w:val="uk-UA"/>
+        </w:rPr>
+        <w:t xml:space="preserve">Огляд точки зору водіїв у користуванні </w:t>
+      </w:r>
+      <w:r>
+        <w:rPr>
+          <w:sz w:val="24"/>
+          <w:szCs w:val="24"/>
+          <w:lang w:val="en-US"/>
+        </w:rPr>
+        <w:t xml:space="preserve">ITS </w:t>
+      </w:r>
+      <w:r>
+        <w:rPr>
+          <w:sz w:val="24"/>
+          <w:szCs w:val="24"/>
+          <w:lang w:val="uk-UA"/>
+        </w:rPr>
+        <w:t>архітектури, точніше яку інформацію про автопарковки водії вважають корисною</w:t>
+      </w:r>
+    </w:p>
+    <w:p>
+      <w:pPr>
+        <w:numPr>
+          <w:ilvl w:val="0"/>
+          <w:numId w:val="12"/>
+        </w:numPr>
+        <w:rPr>
+          <w:sz w:val="24"/>
+          <w:szCs w:val="24"/>
+          <w:lang w:val="uk-UA"/>
+        </w:rPr>
+      </w:pPr>
+      <w:r>
+        <w:rPr>
+          <w:sz w:val="24"/>
+          <w:szCs w:val="24"/>
+          <w:lang w:val="uk-UA"/>
+        </w:rPr>
+        <w:t>Використання алгоритмів для рішення задач пошуку найкоротших шляхів</w:t>
+      </w:r>
+    </w:p>
+    <w:p>
+      <w:pPr>
+        <w:ind w:left="1800"/>
+        <w:rPr>
+          <w:sz w:val="24"/>
+          <w:szCs w:val="24"/>
+          <w:lang w:val="uk-UA"/>
+        </w:rPr>
+      </w:pPr>
+      <w:r>
+        <w:rPr>
+          <w:sz w:val="24"/>
+          <w:szCs w:val="24"/>
+          <w:lang w:val="uk-UA"/>
+        </w:rPr>
+        <w:t>Які складнощі та залежності існують? Необхідно розробити спосіб отримання критеріїв оптимальності паркомісця: які вмдм джерел брати, статистка, урахування розсташування атвопарковки в певних районах міста(рівень актуальності, доступності), які клієнти найчастіше відвідують парковку, й на базі цього створювати критерії комфорту, загальна кількість місць та рівень зручності внутрішнього планування майданчику, тобто наскільки вдало сплановано розмітка чи відділи для паркування, тобто наскільки водіям зручно маневрувати в просторі приміщення. Врахування часу на пішохідне пересування водія після заїзду до паркомісця (як далеко до елеватору/виходу водія з парковки).</w:t>
+      </w:r>
+    </w:p>
+    <w:p>
+      <w:pPr>
+        <w:ind w:left="1800"/>
+        <w:rPr>
+          <w:sz w:val="24"/>
+          <w:szCs w:val="24"/>
+          <w:lang w:val="uk-UA"/>
+        </w:rPr>
+      </w:pPr>
+      <w:r>
+        <w:rPr>
+          <w:sz w:val="24"/>
+          <w:szCs w:val="24"/>
+          <w:lang w:val="uk-UA"/>
+        </w:rPr>
+        <w:t>Пошук моделі внутрішнього планування автопарковки, на базі якого тестуватиметься робота схеми.</w:t>
+      </w:r>
+    </w:p>
+    <w:p>
+      <w:pPr>
+        <w:ind w:left="1800"/>
+        <w:rPr>
+          <w:sz w:val="24"/>
+          <w:szCs w:val="24"/>
+          <w:lang w:val="uk-UA"/>
+        </w:rPr>
+      </w:pPr>
+      <w:r>
+        <w:rPr>
+          <w:sz w:val="24"/>
+          <w:szCs w:val="24"/>
+          <w:lang w:val="uk-UA"/>
+        </w:rPr>
+        <w:lastRenderedPageBreak/>
+        <w:t xml:space="preserve">Розробка </w:t>
+      </w:r>
+      <w:r>
+        <w:rPr>
+          <w:sz w:val="24"/>
+          <w:szCs w:val="24"/>
+          <w:lang w:val="uk-UA"/>
+        </w:rPr>
+        <w:t>програми-симуляції дій додатка, тобто створення функції пошуку вільного місця на базі даних про зайнятість всіх паркомісць та критеріїв оптимального паркомісця.</w:t>
+      </w:r>
+    </w:p>
+    <w:p>
+      <w:pPr>
+        <w:ind w:left="1800"/>
+        <w:rPr>
+          <w:sz w:val="24"/>
+          <w:szCs w:val="24"/>
+          <w:lang w:val="uk-UA"/>
+        </w:rPr>
+      </w:pPr>
+      <w:r>
+        <w:rPr>
+          <w:sz w:val="24"/>
+          <w:szCs w:val="24"/>
+          <w:lang w:val="uk-UA"/>
+        </w:rPr>
+        <w:t>Розробка тестів та тестування роботи схеми.</w:t>
+      </w:r>
+    </w:p>
+    <w:p>
+      <w:pPr>
+        <w:ind w:left="1800"/>
+        <w:rPr>
+          <w:sz w:val="24"/>
+          <w:szCs w:val="24"/>
+          <w:lang w:val="uk-UA"/>
+        </w:rPr>
+      </w:pPr>
+      <w:r>
+        <w:rPr>
+          <w:sz w:val="24"/>
+          <w:szCs w:val="24"/>
+          <w:lang w:val="uk-UA"/>
+        </w:rPr>
+        <w:t>Аналіз(припущення) роботи аналогічної автостоянки без застосування автоматизованої системи, порівняння з застосуванням(подумати, як це можна проаналізувати).</w:t>
+      </w:r>
+    </w:p>
+    <w:p>
+      <w:pPr>
+        <w:ind w:left="1800"/>
+        <w:rPr>
+          <w:sz w:val="24"/>
+          <w:szCs w:val="24"/>
+          <w:lang w:val="uk-UA"/>
+        </w:rPr>
+      </w:pPr>
+      <w:r>
+        <w:rPr>
+          <w:sz w:val="24"/>
+          <w:szCs w:val="24"/>
+          <w:lang w:val="uk-UA"/>
+        </w:rPr>
+        <w:t>Яка вигода світу може бути від даного проєкту? з боку власника: збільшення кількості користувачів автостоянки(у разі успішного й охочого користування системою), а отже збільшення прибутку власників автостоянки. З боку коритсувача: збереження часу на пошук, коштів на пальне, перекладання рішення проблеми пошуку на систему.</w:t>
+      </w:r>
+    </w:p>
+    <w:p>
+      <w:pPr>
+        <w:ind w:left="1800"/>
+        <w:rPr>
+          <w:sz w:val="24"/>
+          <w:szCs w:val="24"/>
+          <w:lang w:val="uk-UA"/>
+        </w:rPr>
+      </w:pPr>
+    </w:p>
+    <w:p>
+      <w:pPr>
+        <w:ind w:left="720"/>
+        <w:rPr>
+          <w:sz w:val="24"/>
+          <w:szCs w:val="24"/>
+          <w:lang w:val="uk-UA"/>
         </w:rPr>
       </w:pPr>
     </w:p>
@@ -3099,6 +5513,119 @@
     </w:lvl>
   </w:abstractNum>
   <w:abstractNum w:abstractNumId="1">
+    <w:nsid w:val="1B2464BA"/>
+    <w:multiLevelType w:val="multilevel"/>
+    <w:tmpl w:val="F7F28520"/>
+    <w:lvl w:ilvl="0">
+      <w:start w:val="1"/>
+      <w:numFmt w:val="decimal"/>
+      <w:lvlText w:val="%1."/>
+      <w:lvlJc w:val="left"/>
+      <w:pPr>
+        <w:tabs>
+          <w:tab w:val="num" w:pos="720"/>
+        </w:tabs>
+        <w:ind w:left="720" w:hanging="360"/>
+      </w:pPr>
+    </w:lvl>
+    <w:lvl w:ilvl="1" w:tentative="1">
+      <w:start w:val="1"/>
+      <w:numFmt w:val="decimal"/>
+      <w:lvlText w:val="%2."/>
+      <w:lvlJc w:val="left"/>
+      <w:pPr>
+        <w:tabs>
+          <w:tab w:val="num" w:pos="1440"/>
+        </w:tabs>
+        <w:ind w:left="1440" w:hanging="360"/>
+      </w:pPr>
+    </w:lvl>
+    <w:lvl w:ilvl="2" w:tentative="1">
+      <w:start w:val="1"/>
+      <w:numFmt w:val="decimal"/>
+      <w:lvlText w:val="%3."/>
+      <w:lvlJc w:val="left"/>
+      <w:pPr>
+        <w:tabs>
+          <w:tab w:val="num" w:pos="2160"/>
+        </w:tabs>
+        <w:ind w:left="2160" w:hanging="360"/>
+      </w:pPr>
+    </w:lvl>
+    <w:lvl w:ilvl="3" w:tentative="1">
+      <w:start w:val="1"/>
+      <w:numFmt w:val="decimal"/>
+      <w:lvlText w:val="%4."/>
+      <w:lvlJc w:val="left"/>
+      <w:pPr>
+        <w:tabs>
+          <w:tab w:val="num" w:pos="2880"/>
+        </w:tabs>
+        <w:ind w:left="2880" w:hanging="360"/>
+      </w:pPr>
+    </w:lvl>
+    <w:lvl w:ilvl="4" w:tentative="1">
+      <w:start w:val="1"/>
+      <w:numFmt w:val="decimal"/>
+      <w:lvlText w:val="%5."/>
+      <w:lvlJc w:val="left"/>
+      <w:pPr>
+        <w:tabs>
+          <w:tab w:val="num" w:pos="3600"/>
+        </w:tabs>
+        <w:ind w:left="3600" w:hanging="360"/>
+      </w:pPr>
+    </w:lvl>
+    <w:lvl w:ilvl="5" w:tentative="1">
+      <w:start w:val="1"/>
+      <w:numFmt w:val="decimal"/>
+      <w:lvlText w:val="%6."/>
+      <w:lvlJc w:val="left"/>
+      <w:pPr>
+        <w:tabs>
+          <w:tab w:val="num" w:pos="4320"/>
+        </w:tabs>
+        <w:ind w:left="4320" w:hanging="360"/>
+      </w:pPr>
+    </w:lvl>
+    <w:lvl w:ilvl="6" w:tentative="1">
+      <w:start w:val="1"/>
+      <w:numFmt w:val="decimal"/>
+      <w:lvlText w:val="%7."/>
+      <w:lvlJc w:val="left"/>
+      <w:pPr>
+        <w:tabs>
+          <w:tab w:val="num" w:pos="5040"/>
+        </w:tabs>
+        <w:ind w:left="5040" w:hanging="360"/>
+      </w:pPr>
+    </w:lvl>
+    <w:lvl w:ilvl="7" w:tentative="1">
+      <w:start w:val="1"/>
+      <w:numFmt w:val="decimal"/>
+      <w:lvlText w:val="%8."/>
+      <w:lvlJc w:val="left"/>
+      <w:pPr>
+        <w:tabs>
+          <w:tab w:val="num" w:pos="5760"/>
+        </w:tabs>
+        <w:ind w:left="5760" w:hanging="360"/>
+      </w:pPr>
+    </w:lvl>
+    <w:lvl w:ilvl="8" w:tentative="1">
+      <w:start w:val="1"/>
+      <w:numFmt w:val="decimal"/>
+      <w:lvlText w:val="%9."/>
+      <w:lvlJc w:val="left"/>
+      <w:pPr>
+        <w:tabs>
+          <w:tab w:val="num" w:pos="6480"/>
+        </w:tabs>
+        <w:ind w:left="6480" w:hanging="360"/>
+      </w:pPr>
+    </w:lvl>
+  </w:abstractNum>
+  <w:abstractNum w:abstractNumId="2">
     <w:nsid w:val="1F5E16F0"/>
     <w:multiLevelType w:val="hybridMultilevel"/>
     <w:tmpl w:val="C74C2642"/>
@@ -3187,7 +5714,7 @@
       </w:pPr>
     </w:lvl>
   </w:abstractNum>
-  <w:abstractNum w:abstractNumId="2">
+  <w:abstractNum w:abstractNumId="3">
     <w:nsid w:val="290B44D7"/>
     <w:multiLevelType w:val="hybridMultilevel"/>
     <w:tmpl w:val="D952B0A6"/>
@@ -3276,7 +5803,7 @@
       </w:pPr>
     </w:lvl>
   </w:abstractNum>
-  <w:abstractNum w:abstractNumId="3">
+  <w:abstractNum w:abstractNumId="4">
     <w:nsid w:val="2C76794D"/>
     <w:multiLevelType w:val="hybridMultilevel"/>
     <w:tmpl w:val="33F82634"/>
@@ -3365,7 +5892,7 @@
       </w:pPr>
     </w:lvl>
   </w:abstractNum>
-  <w:abstractNum w:abstractNumId="4">
+  <w:abstractNum w:abstractNumId="5">
     <w:nsid w:val="33922C13"/>
     <w:multiLevelType w:val="multilevel"/>
     <w:tmpl w:val="45FC5182"/>
@@ -3514,7 +6041,7 @@
       </w:rPr>
     </w:lvl>
   </w:abstractNum>
-  <w:abstractNum w:abstractNumId="5">
+  <w:abstractNum w:abstractNumId="6">
     <w:nsid w:val="376719E0"/>
     <w:multiLevelType w:val="hybridMultilevel"/>
     <w:tmpl w:val="E55A2EDC"/>
@@ -3524,7 +6051,7 @@
       <w:lvlText w:val="%1."/>
       <w:lvlJc w:val="left"/>
       <w:pPr>
-        <w:ind w:left="720" w:hanging="360"/>
+        <w:ind w:left="644" w:hanging="360"/>
       </w:pPr>
       <w:rPr>
         <w:rFonts w:hint="default"/>
@@ -3603,7 +6130,233 @@
       </w:pPr>
     </w:lvl>
   </w:abstractNum>
-  <w:abstractNum w:abstractNumId="6">
+  <w:abstractNum w:abstractNumId="7">
+    <w:nsid w:val="4DD47246"/>
+    <w:multiLevelType w:val="hybridMultilevel"/>
+    <w:tmpl w:val="6F36ED6C"/>
+    <w:lvl w:ilvl="0" w:tplc="04190001">
+      <w:start w:val="1"/>
+      <w:numFmt w:val="bullet"/>
+      <w:lvlText w:val=""/>
+      <w:lvlJc w:val="left"/>
+      <w:pPr>
+        <w:ind w:left="2160" w:hanging="360"/>
+      </w:pPr>
+      <w:rPr>
+        <w:rFonts w:ascii="Symbol" w:hAnsi="Symbol" w:hint="default"/>
+      </w:rPr>
+    </w:lvl>
+    <w:lvl w:ilvl="1" w:tplc="04190003" w:tentative="1">
+      <w:start w:val="1"/>
+      <w:numFmt w:val="bullet"/>
+      <w:lvlText w:val="o"/>
+      <w:lvlJc w:val="left"/>
+      <w:pPr>
+        <w:ind w:left="2880" w:hanging="360"/>
+      </w:pPr>
+      <w:rPr>
+        <w:rFonts w:ascii="Courier New" w:hAnsi="Courier New" w:cs="Courier New" w:hint="default"/>
+      </w:rPr>
+    </w:lvl>
+    <w:lvl w:ilvl="2" w:tplc="04190005" w:tentative="1">
+      <w:start w:val="1"/>
+      <w:numFmt w:val="bullet"/>
+      <w:lvlText w:val=""/>
+      <w:lvlJc w:val="left"/>
+      <w:pPr>
+        <w:ind w:left="3600" w:hanging="360"/>
+      </w:pPr>
+      <w:rPr>
+        <w:rFonts w:ascii="Wingdings" w:hAnsi="Wingdings" w:hint="default"/>
+      </w:rPr>
+    </w:lvl>
+    <w:lvl w:ilvl="3" w:tplc="04190001" w:tentative="1">
+      <w:start w:val="1"/>
+      <w:numFmt w:val="bullet"/>
+      <w:lvlText w:val=""/>
+      <w:lvlJc w:val="left"/>
+      <w:pPr>
+        <w:ind w:left="4320" w:hanging="360"/>
+      </w:pPr>
+      <w:rPr>
+        <w:rFonts w:ascii="Symbol" w:hAnsi="Symbol" w:hint="default"/>
+      </w:rPr>
+    </w:lvl>
+    <w:lvl w:ilvl="4" w:tplc="04190003" w:tentative="1">
+      <w:start w:val="1"/>
+      <w:numFmt w:val="bullet"/>
+      <w:lvlText w:val="o"/>
+      <w:lvlJc w:val="left"/>
+      <w:pPr>
+        <w:ind w:left="5040" w:hanging="360"/>
+      </w:pPr>
+      <w:rPr>
+        <w:rFonts w:ascii="Courier New" w:hAnsi="Courier New" w:cs="Courier New" w:hint="default"/>
+      </w:rPr>
+    </w:lvl>
+    <w:lvl w:ilvl="5" w:tplc="04190005" w:tentative="1">
+      <w:start w:val="1"/>
+      <w:numFmt w:val="bullet"/>
+      <w:lvlText w:val=""/>
+      <w:lvlJc w:val="left"/>
+      <w:pPr>
+        <w:ind w:left="5760" w:hanging="360"/>
+      </w:pPr>
+      <w:rPr>
+        <w:rFonts w:ascii="Wingdings" w:hAnsi="Wingdings" w:hint="default"/>
+      </w:rPr>
+    </w:lvl>
+    <w:lvl w:ilvl="6" w:tplc="04190001" w:tentative="1">
+      <w:start w:val="1"/>
+      <w:numFmt w:val="bullet"/>
+      <w:lvlText w:val=""/>
+      <w:lvlJc w:val="left"/>
+      <w:pPr>
+        <w:ind w:left="6480" w:hanging="360"/>
+      </w:pPr>
+      <w:rPr>
+        <w:rFonts w:ascii="Symbol" w:hAnsi="Symbol" w:hint="default"/>
+      </w:rPr>
+    </w:lvl>
+    <w:lvl w:ilvl="7" w:tplc="04190003" w:tentative="1">
+      <w:start w:val="1"/>
+      <w:numFmt w:val="bullet"/>
+      <w:lvlText w:val="o"/>
+      <w:lvlJc w:val="left"/>
+      <w:pPr>
+        <w:ind w:left="7200" w:hanging="360"/>
+      </w:pPr>
+      <w:rPr>
+        <w:rFonts w:ascii="Courier New" w:hAnsi="Courier New" w:cs="Courier New" w:hint="default"/>
+      </w:rPr>
+    </w:lvl>
+    <w:lvl w:ilvl="8" w:tplc="04190005" w:tentative="1">
+      <w:start w:val="1"/>
+      <w:numFmt w:val="bullet"/>
+      <w:lvlText w:val=""/>
+      <w:lvlJc w:val="left"/>
+      <w:pPr>
+        <w:ind w:left="7920" w:hanging="360"/>
+      </w:pPr>
+      <w:rPr>
+        <w:rFonts w:ascii="Wingdings" w:hAnsi="Wingdings" w:hint="default"/>
+      </w:rPr>
+    </w:lvl>
+  </w:abstractNum>
+  <w:abstractNum w:abstractNumId="8">
+    <w:nsid w:val="54B57A87"/>
+    <w:multiLevelType w:val="multilevel"/>
+    <w:tmpl w:val="9F564CBA"/>
+    <w:lvl w:ilvl="0">
+      <w:start w:val="2"/>
+      <w:numFmt w:val="decimal"/>
+      <w:lvlText w:val="%1."/>
+      <w:lvlJc w:val="left"/>
+      <w:pPr>
+        <w:tabs>
+          <w:tab w:val="num" w:pos="720"/>
+        </w:tabs>
+        <w:ind w:left="720" w:hanging="360"/>
+      </w:pPr>
+    </w:lvl>
+    <w:lvl w:ilvl="1" w:tentative="1">
+      <w:start w:val="1"/>
+      <w:numFmt w:val="decimal"/>
+      <w:lvlText w:val="%2."/>
+      <w:lvlJc w:val="left"/>
+      <w:pPr>
+        <w:tabs>
+          <w:tab w:val="num" w:pos="1440"/>
+        </w:tabs>
+        <w:ind w:left="1440" w:hanging="360"/>
+      </w:pPr>
+    </w:lvl>
+    <w:lvl w:ilvl="2" w:tentative="1">
+      <w:start w:val="1"/>
+      <w:numFmt w:val="decimal"/>
+      <w:lvlText w:val="%3."/>
+      <w:lvlJc w:val="left"/>
+      <w:pPr>
+        <w:tabs>
+          <w:tab w:val="num" w:pos="2160"/>
+        </w:tabs>
+        <w:ind w:left="2160" w:hanging="360"/>
+      </w:pPr>
+    </w:lvl>
+    <w:lvl w:ilvl="3" w:tentative="1">
+      <w:start w:val="1"/>
+      <w:numFmt w:val="decimal"/>
+      <w:lvlText w:val="%4."/>
+      <w:lvlJc w:val="left"/>
+      <w:pPr>
+        <w:tabs>
+          <w:tab w:val="num" w:pos="2880"/>
+        </w:tabs>
+        <w:ind w:left="2880" w:hanging="360"/>
+      </w:pPr>
+    </w:lvl>
+    <w:lvl w:ilvl="4" w:tentative="1">
+      <w:start w:val="1"/>
+      <w:numFmt w:val="decimal"/>
+      <w:lvlText w:val="%5."/>
+      <w:lvlJc w:val="left"/>
+      <w:pPr>
+        <w:tabs>
+          <w:tab w:val="num" w:pos="3600"/>
+        </w:tabs>
+        <w:ind w:left="3600" w:hanging="360"/>
+      </w:pPr>
+    </w:lvl>
+    <w:lvl w:ilvl="5" w:tentative="1">
+      <w:start w:val="1"/>
+      <w:numFmt w:val="decimal"/>
+      <w:lvlText w:val="%6."/>
+      <w:lvlJc w:val="left"/>
+      <w:pPr>
+        <w:tabs>
+          <w:tab w:val="num" w:pos="4320"/>
+        </w:tabs>
+        <w:ind w:left="4320" w:hanging="360"/>
+      </w:pPr>
+    </w:lvl>
+    <w:lvl w:ilvl="6" w:tentative="1">
+      <w:start w:val="1"/>
+      <w:numFmt w:val="decimal"/>
+      <w:lvlText w:val="%7."/>
+      <w:lvlJc w:val="left"/>
+      <w:pPr>
+        <w:tabs>
+          <w:tab w:val="num" w:pos="5040"/>
+        </w:tabs>
+        <w:ind w:left="5040" w:hanging="360"/>
+      </w:pPr>
+    </w:lvl>
+    <w:lvl w:ilvl="7" w:tentative="1">
+      <w:start w:val="1"/>
+      <w:numFmt w:val="decimal"/>
+      <w:lvlText w:val="%8."/>
+      <w:lvlJc w:val="left"/>
+      <w:pPr>
+        <w:tabs>
+          <w:tab w:val="num" w:pos="5760"/>
+        </w:tabs>
+        <w:ind w:left="5760" w:hanging="360"/>
+      </w:pPr>
+    </w:lvl>
+    <w:lvl w:ilvl="8" w:tentative="1">
+      <w:start w:val="1"/>
+      <w:numFmt w:val="decimal"/>
+      <w:lvlText w:val="%9."/>
+      <w:lvlJc w:val="left"/>
+      <w:pPr>
+        <w:tabs>
+          <w:tab w:val="num" w:pos="6480"/>
+        </w:tabs>
+        <w:ind w:left="6480" w:hanging="360"/>
+      </w:pPr>
+    </w:lvl>
+  </w:abstractNum>
+  <w:abstractNum w:abstractNumId="9">
     <w:nsid w:val="64460F8F"/>
     <w:multiLevelType w:val="hybridMultilevel"/>
     <w:tmpl w:val="047EABEE"/>
@@ -3692,26 +6445,288 @@
       </w:pPr>
     </w:lvl>
   </w:abstractNum>
+  <w:abstractNum w:abstractNumId="10">
+    <w:nsid w:val="6D0770FD"/>
+    <w:multiLevelType w:val="multilevel"/>
+    <w:tmpl w:val="D49AC958"/>
+    <w:lvl w:ilvl="0">
+      <w:start w:val="3"/>
+      <w:numFmt w:val="decimal"/>
+      <w:lvlText w:val="%1."/>
+      <w:lvlJc w:val="left"/>
+      <w:pPr>
+        <w:tabs>
+          <w:tab w:val="num" w:pos="720"/>
+        </w:tabs>
+        <w:ind w:left="720" w:hanging="360"/>
+      </w:pPr>
+    </w:lvl>
+    <w:lvl w:ilvl="1" w:tentative="1">
+      <w:start w:val="1"/>
+      <w:numFmt w:val="decimal"/>
+      <w:lvlText w:val="%2."/>
+      <w:lvlJc w:val="left"/>
+      <w:pPr>
+        <w:tabs>
+          <w:tab w:val="num" w:pos="1440"/>
+        </w:tabs>
+        <w:ind w:left="1440" w:hanging="360"/>
+      </w:pPr>
+    </w:lvl>
+    <w:lvl w:ilvl="2" w:tentative="1">
+      <w:start w:val="1"/>
+      <w:numFmt w:val="decimal"/>
+      <w:lvlText w:val="%3."/>
+      <w:lvlJc w:val="left"/>
+      <w:pPr>
+        <w:tabs>
+          <w:tab w:val="num" w:pos="2160"/>
+        </w:tabs>
+        <w:ind w:left="2160" w:hanging="360"/>
+      </w:pPr>
+    </w:lvl>
+    <w:lvl w:ilvl="3" w:tentative="1">
+      <w:start w:val="1"/>
+      <w:numFmt w:val="decimal"/>
+      <w:lvlText w:val="%4."/>
+      <w:lvlJc w:val="left"/>
+      <w:pPr>
+        <w:tabs>
+          <w:tab w:val="num" w:pos="2880"/>
+        </w:tabs>
+        <w:ind w:left="2880" w:hanging="360"/>
+      </w:pPr>
+    </w:lvl>
+    <w:lvl w:ilvl="4" w:tentative="1">
+      <w:start w:val="1"/>
+      <w:numFmt w:val="decimal"/>
+      <w:lvlText w:val="%5."/>
+      <w:lvlJc w:val="left"/>
+      <w:pPr>
+        <w:tabs>
+          <w:tab w:val="num" w:pos="3600"/>
+        </w:tabs>
+        <w:ind w:left="3600" w:hanging="360"/>
+      </w:pPr>
+    </w:lvl>
+    <w:lvl w:ilvl="5" w:tentative="1">
+      <w:start w:val="1"/>
+      <w:numFmt w:val="decimal"/>
+      <w:lvlText w:val="%6."/>
+      <w:lvlJc w:val="left"/>
+      <w:pPr>
+        <w:tabs>
+          <w:tab w:val="num" w:pos="4320"/>
+        </w:tabs>
+        <w:ind w:left="4320" w:hanging="360"/>
+      </w:pPr>
+    </w:lvl>
+    <w:lvl w:ilvl="6" w:tentative="1">
+      <w:start w:val="1"/>
+      <w:numFmt w:val="decimal"/>
+      <w:lvlText w:val="%7."/>
+      <w:lvlJc w:val="left"/>
+      <w:pPr>
+        <w:tabs>
+          <w:tab w:val="num" w:pos="5040"/>
+        </w:tabs>
+        <w:ind w:left="5040" w:hanging="360"/>
+      </w:pPr>
+    </w:lvl>
+    <w:lvl w:ilvl="7" w:tentative="1">
+      <w:start w:val="1"/>
+      <w:numFmt w:val="decimal"/>
+      <w:lvlText w:val="%8."/>
+      <w:lvlJc w:val="left"/>
+      <w:pPr>
+        <w:tabs>
+          <w:tab w:val="num" w:pos="5760"/>
+        </w:tabs>
+        <w:ind w:left="5760" w:hanging="360"/>
+      </w:pPr>
+    </w:lvl>
+    <w:lvl w:ilvl="8" w:tentative="1">
+      <w:start w:val="1"/>
+      <w:numFmt w:val="decimal"/>
+      <w:lvlText w:val="%9."/>
+      <w:lvlJc w:val="left"/>
+      <w:pPr>
+        <w:tabs>
+          <w:tab w:val="num" w:pos="6480"/>
+        </w:tabs>
+        <w:ind w:left="6480" w:hanging="360"/>
+      </w:pPr>
+    </w:lvl>
+  </w:abstractNum>
+  <w:abstractNum w:abstractNumId="11">
+    <w:nsid w:val="73CD6387"/>
+    <w:multiLevelType w:val="multilevel"/>
+    <w:tmpl w:val="00D42F1C"/>
+    <w:lvl w:ilvl="0">
+      <w:start w:val="4"/>
+      <w:numFmt w:val="decimal"/>
+      <w:lvlText w:val="%1."/>
+      <w:lvlJc w:val="left"/>
+      <w:pPr>
+        <w:tabs>
+          <w:tab w:val="num" w:pos="720"/>
+        </w:tabs>
+        <w:ind w:left="720" w:hanging="360"/>
+      </w:pPr>
+    </w:lvl>
+    <w:lvl w:ilvl="1" w:tentative="1">
+      <w:start w:val="1"/>
+      <w:numFmt w:val="decimal"/>
+      <w:lvlText w:val="%2."/>
+      <w:lvlJc w:val="left"/>
+      <w:pPr>
+        <w:tabs>
+          <w:tab w:val="num" w:pos="1440"/>
+        </w:tabs>
+        <w:ind w:left="1440" w:hanging="360"/>
+      </w:pPr>
+    </w:lvl>
+    <w:lvl w:ilvl="2" w:tentative="1">
+      <w:start w:val="1"/>
+      <w:numFmt w:val="decimal"/>
+      <w:lvlText w:val="%3."/>
+      <w:lvlJc w:val="left"/>
+      <w:pPr>
+        <w:tabs>
+          <w:tab w:val="num" w:pos="2160"/>
+        </w:tabs>
+        <w:ind w:left="2160" w:hanging="360"/>
+      </w:pPr>
+    </w:lvl>
+    <w:lvl w:ilvl="3" w:tentative="1">
+      <w:start w:val="1"/>
+      <w:numFmt w:val="decimal"/>
+      <w:lvlText w:val="%4."/>
+      <w:lvlJc w:val="left"/>
+      <w:pPr>
+        <w:tabs>
+          <w:tab w:val="num" w:pos="2880"/>
+        </w:tabs>
+        <w:ind w:left="2880" w:hanging="360"/>
+      </w:pPr>
+    </w:lvl>
+    <w:lvl w:ilvl="4" w:tentative="1">
+      <w:start w:val="1"/>
+      <w:numFmt w:val="decimal"/>
+      <w:lvlText w:val="%5."/>
+      <w:lvlJc w:val="left"/>
+      <w:pPr>
+        <w:tabs>
+          <w:tab w:val="num" w:pos="3600"/>
+        </w:tabs>
+        <w:ind w:left="3600" w:hanging="360"/>
+      </w:pPr>
+    </w:lvl>
+    <w:lvl w:ilvl="5" w:tentative="1">
+      <w:start w:val="1"/>
+      <w:numFmt w:val="decimal"/>
+      <w:lvlText w:val="%6."/>
+      <w:lvlJc w:val="left"/>
+      <w:pPr>
+        <w:tabs>
+          <w:tab w:val="num" w:pos="4320"/>
+        </w:tabs>
+        <w:ind w:left="4320" w:hanging="360"/>
+      </w:pPr>
+    </w:lvl>
+    <w:lvl w:ilvl="6" w:tentative="1">
+      <w:start w:val="1"/>
+      <w:numFmt w:val="decimal"/>
+      <w:lvlText w:val="%7."/>
+      <w:lvlJc w:val="left"/>
+      <w:pPr>
+        <w:tabs>
+          <w:tab w:val="num" w:pos="5040"/>
+        </w:tabs>
+        <w:ind w:left="5040" w:hanging="360"/>
+      </w:pPr>
+    </w:lvl>
+    <w:lvl w:ilvl="7" w:tentative="1">
+      <w:start w:val="1"/>
+      <w:numFmt w:val="decimal"/>
+      <w:lvlText w:val="%8."/>
+      <w:lvlJc w:val="left"/>
+      <w:pPr>
+        <w:tabs>
+          <w:tab w:val="num" w:pos="5760"/>
+        </w:tabs>
+        <w:ind w:left="5760" w:hanging="360"/>
+      </w:pPr>
+    </w:lvl>
+    <w:lvl w:ilvl="8" w:tentative="1">
+      <w:start w:val="1"/>
+      <w:numFmt w:val="decimal"/>
+      <w:lvlText w:val="%9."/>
+      <w:lvlJc w:val="left"/>
+      <w:pPr>
+        <w:tabs>
+          <w:tab w:val="num" w:pos="6480"/>
+        </w:tabs>
+        <w:ind w:left="6480" w:hanging="360"/>
+      </w:pPr>
+    </w:lvl>
+  </w:abstractNum>
   <w:num w:numId="1">
+    <w:abstractNumId w:val="3"/>
+  </w:num>
+  <w:num w:numId="2">
     <w:abstractNumId w:val="2"/>
   </w:num>
-  <w:num w:numId="2">
-    <w:abstractNumId w:val="1"/>
-  </w:num>
   <w:num w:numId="3">
-    <w:abstractNumId w:val="6"/>
+    <w:abstractNumId w:val="9"/>
   </w:num>
   <w:num w:numId="4">
     <w:abstractNumId w:val="0"/>
   </w:num>
   <w:num w:numId="5">
+    <w:abstractNumId w:val="6"/>
+  </w:num>
+  <w:num w:numId="6">
+    <w:abstractNumId w:val="4"/>
+  </w:num>
+  <w:num w:numId="7">
     <w:abstractNumId w:val="5"/>
   </w:num>
-  <w:num w:numId="6">
-    <w:abstractNumId w:val="3"/>
+  <w:num w:numId="8">
+    <w:abstractNumId w:val="1"/>
   </w:num>
-  <w:num w:numId="7">
-    <w:abstractNumId w:val="4"/>
+  <w:num w:numId="9">
+    <w:abstractNumId w:val="8"/>
+    <w:lvlOverride w:ilvl="0">
+      <w:lvl w:ilvl="0">
+        <w:numFmt w:val="decimal"/>
+        <w:lvlText w:val="%1."/>
+        <w:lvlJc w:val="left"/>
+      </w:lvl>
+    </w:lvlOverride>
+  </w:num>
+  <w:num w:numId="10">
+    <w:abstractNumId w:val="10"/>
+    <w:lvlOverride w:ilvl="0">
+      <w:lvl w:ilvl="0">
+        <w:numFmt w:val="decimal"/>
+        <w:lvlText w:val="%1."/>
+        <w:lvlJc w:val="left"/>
+      </w:lvl>
+    </w:lvlOverride>
+  </w:num>
+  <w:num w:numId="11">
+    <w:abstractNumId w:val="11"/>
+    <w:lvlOverride w:ilvl="0">
+      <w:lvl w:ilvl="0">
+        <w:numFmt w:val="decimal"/>
+        <w:lvlText w:val="%1."/>
+        <w:lvlJc w:val="left"/>
+      </w:lvl>
+    </w:lvlOverride>
+  </w:num>
+  <w:num w:numId="12">
+    <w:abstractNumId w:val="7"/>
   </w:num>
 </w:numbering>
 </file>

</xml_diff>